<commit_message>
Finished highlight row on feature mouseover
</commit_message>
<xml_diff>
--- a/Docs/Tips.docx
+++ b/Docs/Tips.docx
@@ -103,7 +103,47 @@
           <w:color w:val="auto"/>
           <w:u w:val="none"/>
         </w:rPr>
-        <w:t>$(getEl("photoContainer")).width()</w:t>
+        <w:t>$(</w:t>
+      </w:r>
+      <w:proofErr w:type="spellStart"/>
+      <w:r>
+        <w:rPr>
+          <w:rStyle w:val="Hyperlink"/>
+          <w:b/>
+          <w:color w:val="auto"/>
+          <w:u w:val="none"/>
+        </w:rPr>
+        <w:t>getEl</w:t>
+      </w:r>
+      <w:proofErr w:type="spellEnd"/>
+      <w:r>
+        <w:rPr>
+          <w:rStyle w:val="Hyperlink"/>
+          <w:b/>
+          <w:color w:val="auto"/>
+          <w:u w:val="none"/>
+        </w:rPr>
+        <w:t>("</w:t>
+      </w:r>
+      <w:proofErr w:type="spellStart"/>
+      <w:r>
+        <w:rPr>
+          <w:rStyle w:val="Hyperlink"/>
+          <w:b/>
+          <w:color w:val="auto"/>
+          <w:u w:val="none"/>
+        </w:rPr>
+        <w:t>photoContainer</w:t>
+      </w:r>
+      <w:proofErr w:type="spellEnd"/>
+      <w:r>
+        <w:rPr>
+          <w:rStyle w:val="Hyperlink"/>
+          <w:b/>
+          <w:color w:val="auto"/>
+          <w:u w:val="none"/>
+        </w:rPr>
+        <w:t>")).width()</w:t>
       </w:r>
     </w:p>
     <w:p>
@@ -134,15 +174,26 @@
           <w:color w:val="auto"/>
           <w:u w:val="none"/>
         </w:rPr>
-        <w:t>.style.width</w:t>
-      </w:r>
+        <w:t>.</w:t>
+      </w:r>
+      <w:proofErr w:type="spellStart"/>
+      <w:r>
+        <w:rPr>
+          <w:rStyle w:val="Hyperlink"/>
+          <w:b/>
+          <w:color w:val="auto"/>
+          <w:u w:val="none"/>
+        </w:rPr>
+        <w:t>style.width</w:t>
+      </w:r>
+      <w:proofErr w:type="spellEnd"/>
       <w:r>
         <w:rPr>
           <w:rStyle w:val="Hyperlink"/>
           <w:color w:val="auto"/>
           <w:u w:val="none"/>
         </w:rPr>
-        <w:t xml:space="preserve">  doesn’t alweays work  )</w:t>
+        <w:t xml:space="preserve">  doesn’t always work  )</w:t>
       </w:r>
     </w:p>
     <w:p>
@@ -468,6 +519,7 @@
         </w:rPr>
         <w:t xml:space="preserve"> </w:t>
       </w:r>
+      <w:proofErr w:type="spellStart"/>
       <w:r>
         <w:rPr>
           <w:rStyle w:val="kwd"/>
@@ -478,6 +530,7 @@
         </w:rPr>
         <w:t>var</w:t>
       </w:r>
+      <w:proofErr w:type="spellEnd"/>
       <w:r>
         <w:rPr>
           <w:rStyle w:val="pun"/>
@@ -559,7 +612,23 @@
           <w:b/>
           <w:color w:val="FF0000"/>
         </w:rPr>
-        <w:t>&amp;nbsp;</w:t>
+        <w:t>&amp;</w:t>
+      </w:r>
+      <w:proofErr w:type="spellStart"/>
+      <w:r>
+        <w:rPr>
+          <w:b/>
+          <w:color w:val="FF0000"/>
+        </w:rPr>
+        <w:t>nbsp</w:t>
+      </w:r>
+      <w:proofErr w:type="spellEnd"/>
+      <w:r>
+        <w:rPr>
+          <w:b/>
+          <w:color w:val="FF0000"/>
+        </w:rPr>
+        <w:t>;</w:t>
       </w:r>
       <w:r>
         <w:t xml:space="preserve"> for single space</w:t>
@@ -578,7 +647,23 @@
           <w:b/>
           <w:color w:val="FF0000"/>
         </w:rPr>
-        <w:t>&amp;ensp;</w:t>
+        <w:t>&amp;</w:t>
+      </w:r>
+      <w:proofErr w:type="spellStart"/>
+      <w:r>
+        <w:rPr>
+          <w:b/>
+          <w:color w:val="FF0000"/>
+        </w:rPr>
+        <w:t>ensp</w:t>
+      </w:r>
+      <w:proofErr w:type="spellEnd"/>
+      <w:r>
+        <w:rPr>
+          <w:b/>
+          <w:color w:val="FF0000"/>
+        </w:rPr>
+        <w:t>;</w:t>
       </w:r>
       <w:r>
         <w:t xml:space="preserve"> for 2 spaces.</w:t>
@@ -597,7 +682,23 @@
           <w:b/>
           <w:color w:val="FF0000"/>
         </w:rPr>
-        <w:t>&amp;emsp;</w:t>
+        <w:t>&amp;</w:t>
+      </w:r>
+      <w:proofErr w:type="spellStart"/>
+      <w:r>
+        <w:rPr>
+          <w:b/>
+          <w:color w:val="FF0000"/>
+        </w:rPr>
+        <w:t>emsp</w:t>
+      </w:r>
+      <w:proofErr w:type="spellEnd"/>
+      <w:r>
+        <w:rPr>
+          <w:b/>
+          <w:color w:val="FF0000"/>
+        </w:rPr>
+        <w:t>;</w:t>
       </w:r>
       <w:r>
         <w:t xml:space="preserve"> for 4 spaces.</w:t>
@@ -617,7 +718,23 @@
         </w:numPr>
       </w:pPr>
       <w:r>
-        <w:t>To handle events like button clicks inside of Dojo modules, use “dojo/dom” and  on(dom.byId(</w:t>
+        <w:t>To handle events like button clicks inside of Dojo modules, use “dojo/</w:t>
+      </w:r>
+      <w:proofErr w:type="spellStart"/>
+      <w:r>
+        <w:t>dom</w:t>
+      </w:r>
+      <w:proofErr w:type="spellEnd"/>
+      <w:r>
+        <w:t>” and  on(</w:t>
+      </w:r>
+      <w:proofErr w:type="spellStart"/>
+      <w:r>
+        <w:t>dom.byId</w:t>
+      </w:r>
+      <w:proofErr w:type="spellEnd"/>
+      <w:r>
+        <w:t>(</w:t>
       </w:r>
       <w:r>
         <w:rPr>
@@ -635,7 +752,15 @@
         <w:t>callback function</w:t>
       </w:r>
       <w:r>
-        <w:t>(evt))</w:t>
+        <w:t>(</w:t>
+      </w:r>
+      <w:proofErr w:type="spellStart"/>
+      <w:r>
+        <w:t>evt</w:t>
+      </w:r>
+      <w:proofErr w:type="spellEnd"/>
+      <w:r>
+        <w:t>))</w:t>
       </w:r>
     </w:p>
     <w:p>
@@ -656,7 +781,15 @@
         <w:t>test_Dojo_addTab.html</w:t>
       </w:r>
       <w:r>
-        <w:t xml:space="preserve"> on Macbook)</w:t>
+        <w:t xml:space="preserve"> on </w:t>
+      </w:r>
+      <w:proofErr w:type="spellStart"/>
+      <w:r>
+        <w:t>Macbook</w:t>
+      </w:r>
+      <w:proofErr w:type="spellEnd"/>
+      <w:r>
+        <w:t>)</w:t>
       </w:r>
     </w:p>
     <w:p>
@@ -673,12 +806,14 @@
       <w:r>
         <w:t xml:space="preserve">JS </w:t>
       </w:r>
+      <w:proofErr w:type="spellStart"/>
       <w:r>
         <w:rPr>
           <w:b/>
         </w:rPr>
         <w:t>addEventListener</w:t>
       </w:r>
+      <w:proofErr w:type="spellEnd"/>
       <w:r>
         <w:t>() method</w:t>
       </w:r>
@@ -694,8 +829,37 @@
       <w:r>
         <w:t xml:space="preserve">Example:  </w:t>
       </w:r>
-      <w:r>
-        <w:t>document.getElementById("myBtn").addEventListener("click", displayDate);</w:t>
+      <w:proofErr w:type="spellStart"/>
+      <w:r>
+        <w:t>document.getElementById</w:t>
+      </w:r>
+      <w:proofErr w:type="spellEnd"/>
+      <w:r>
+        <w:t>("</w:t>
+      </w:r>
+      <w:proofErr w:type="spellStart"/>
+      <w:r>
+        <w:t>myBtn</w:t>
+      </w:r>
+      <w:proofErr w:type="spellEnd"/>
+      <w:r>
+        <w:t>").</w:t>
+      </w:r>
+      <w:proofErr w:type="spellStart"/>
+      <w:r>
+        <w:t>addEventListener</w:t>
+      </w:r>
+      <w:proofErr w:type="spellEnd"/>
+      <w:r>
+        <w:t xml:space="preserve">("click", </w:t>
+      </w:r>
+      <w:proofErr w:type="spellStart"/>
+      <w:r>
+        <w:t>displayDate</w:t>
+      </w:r>
+      <w:proofErr w:type="spellEnd"/>
+      <w:r>
+        <w:t>);</w:t>
       </w:r>
     </w:p>
     <w:p>
@@ -742,21 +906,25 @@
       <w:r>
         <w:t xml:space="preserve"> object (say </w:t>
       </w:r>
+      <w:proofErr w:type="spellStart"/>
       <w:r>
         <w:rPr>
           <w:i/>
         </w:rPr>
         <w:t>thisObject</w:t>
       </w:r>
+      <w:proofErr w:type="spellEnd"/>
       <w:r>
         <w:t>), add  “.bind(</w:t>
       </w:r>
+      <w:proofErr w:type="spellStart"/>
       <w:r>
         <w:rPr>
           <w:i/>
         </w:rPr>
         <w:t>thisObject</w:t>
       </w:r>
+      <w:proofErr w:type="spellEnd"/>
       <w:r>
         <w:t>)”  to the end of the function name.</w:t>
       </w:r>
@@ -818,6 +986,7 @@
           <w:szCs w:val="18"/>
         </w:rPr>
       </w:pPr>
+      <w:proofErr w:type="spellStart"/>
       <w:r>
         <w:rPr>
           <w:rFonts w:ascii="Courier New" w:eastAsia="Times New Roman" w:hAnsi="Courier New" w:cs="Courier New"/>
@@ -867,6 +1036,7 @@
         </w:rPr>
         <w:t>on</w:t>
       </w:r>
+      <w:proofErr w:type="spellEnd"/>
       <w:r>
         <w:rPr>
           <w:rFonts w:ascii="Courier New" w:eastAsia="Times New Roman" w:hAnsi="Courier New" w:cs="Courier New"/>
@@ -896,6 +1066,7 @@
         </w:rPr>
         <w:t>,</w:t>
       </w:r>
+      <w:proofErr w:type="spellStart"/>
       <w:r>
         <w:rPr>
           <w:rFonts w:ascii="Courier New" w:eastAsia="Times New Roman" w:hAnsi="Courier New" w:cs="Courier New"/>
@@ -943,6 +1114,7 @@
         </w:rPr>
         <w:t>bind</w:t>
       </w:r>
+      <w:proofErr w:type="spellEnd"/>
       <w:r>
         <w:rPr>
           <w:rFonts w:ascii="Courier New" w:eastAsia="Times New Roman" w:hAnsi="Courier New" w:cs="Courier New"/>
@@ -997,6 +1169,7 @@
         </w:rPr>
         <w:t>[</w:t>
       </w:r>
+      <w:proofErr w:type="spellStart"/>
       <w:r>
         <w:rPr>
           <w:b/>
@@ -1007,6 +1180,7 @@
         </w:rPr>
         <w:t>QueryBasedPanelWidget</w:t>
       </w:r>
+      <w:proofErr w:type="spellEnd"/>
       <w:r>
         <w:rPr>
           <w:b/>
@@ -1017,6 +1191,7 @@
         </w:rPr>
         <w:t xml:space="preserve">, </w:t>
       </w:r>
+      <w:proofErr w:type="spellStart"/>
       <w:r>
         <w:rPr>
           <w:color w:val="7A7A43"/>
@@ -1025,6 +1200,7 @@
         </w:rPr>
         <w:t>runQuery</w:t>
       </w:r>
+      <w:proofErr w:type="spellEnd"/>
       <w:r>
         <w:rPr>
           <w:color w:val="000000"/>
@@ -1144,6 +1320,7 @@
           <w:szCs w:val="18"/>
         </w:rPr>
       </w:pPr>
+      <w:proofErr w:type="spellStart"/>
       <w:r>
         <w:rPr>
           <w:rFonts w:ascii="Courier New" w:eastAsia="Times New Roman" w:hAnsi="Courier New" w:cs="Courier New"/>
@@ -1193,6 +1370,7 @@
         </w:rPr>
         <w:t>on</w:t>
       </w:r>
+      <w:proofErr w:type="spellEnd"/>
       <w:r>
         <w:rPr>
           <w:rFonts w:ascii="Courier New" w:eastAsia="Times New Roman" w:hAnsi="Courier New" w:cs="Courier New"/>
@@ -1222,6 +1400,7 @@
         </w:rPr>
         <w:t>,</w:t>
       </w:r>
+      <w:proofErr w:type="spellStart"/>
       <w:r>
         <w:rPr>
           <w:rFonts w:ascii="Courier New" w:eastAsia="Times New Roman" w:hAnsi="Courier New" w:cs="Courier New"/>
@@ -1251,6 +1430,7 @@
         </w:rPr>
         <w:t>checkData</w:t>
       </w:r>
+      <w:proofErr w:type="spellEnd"/>
       <w:r>
         <w:rPr>
           <w:rFonts w:ascii="Courier New" w:eastAsia="Times New Roman" w:hAnsi="Courier New" w:cs="Courier New"/>
@@ -1666,6 +1846,7 @@
           <w:szCs w:val="21"/>
         </w:rPr>
       </w:pPr>
+      <w:proofErr w:type="spellStart"/>
       <w:r>
         <w:rPr>
           <w:rFonts w:ascii="Courier New" w:eastAsia="Times New Roman" w:hAnsi="Courier New" w:cs="Courier New"/>
@@ -1673,7 +1854,37 @@
           <w:sz w:val="21"/>
           <w:szCs w:val="21"/>
         </w:rPr>
-        <w:t>var sheet = document.createElement('style')</w:t>
+        <w:t>var</w:t>
+      </w:r>
+      <w:proofErr w:type="spellEnd"/>
+      <w:r>
+        <w:rPr>
+          <w:rFonts w:ascii="Courier New" w:eastAsia="Times New Roman" w:hAnsi="Courier New" w:cs="Courier New"/>
+          <w:color w:val="000000"/>
+          <w:sz w:val="21"/>
+          <w:szCs w:val="21"/>
+        </w:rPr>
+        <w:t xml:space="preserve"> sheet = </w:t>
+      </w:r>
+      <w:proofErr w:type="spellStart"/>
+      <w:r>
+        <w:rPr>
+          <w:rFonts w:ascii="Courier New" w:eastAsia="Times New Roman" w:hAnsi="Courier New" w:cs="Courier New"/>
+          <w:color w:val="000000"/>
+          <w:sz w:val="21"/>
+          <w:szCs w:val="21"/>
+        </w:rPr>
+        <w:t>document.createElement</w:t>
+      </w:r>
+      <w:proofErr w:type="spellEnd"/>
+      <w:r>
+        <w:rPr>
+          <w:rFonts w:ascii="Courier New" w:eastAsia="Times New Roman" w:hAnsi="Courier New" w:cs="Courier New"/>
+          <w:color w:val="000000"/>
+          <w:sz w:val="21"/>
+          <w:szCs w:val="21"/>
+        </w:rPr>
+        <w:t>('style')</w:t>
       </w:r>
     </w:p>
     <w:p>
@@ -1712,6 +1923,7 @@
           <w:szCs w:val="21"/>
         </w:rPr>
       </w:pPr>
+      <w:proofErr w:type="spellStart"/>
       <w:r>
         <w:rPr>
           <w:rFonts w:ascii="Courier New" w:eastAsia="Times New Roman" w:hAnsi="Courier New" w:cs="Courier New"/>
@@ -1719,7 +1931,17 @@
           <w:sz w:val="21"/>
           <w:szCs w:val="21"/>
         </w:rPr>
-        <w:t>sheet.innerHTML = "div {border: 2px solid black; background-color: blue;}";</w:t>
+        <w:t>sheet.innerHTML</w:t>
+      </w:r>
+      <w:proofErr w:type="spellEnd"/>
+      <w:r>
+        <w:rPr>
+          <w:rFonts w:ascii="Courier New" w:eastAsia="Times New Roman" w:hAnsi="Courier New" w:cs="Courier New"/>
+          <w:color w:val="000000"/>
+          <w:sz w:val="21"/>
+          <w:szCs w:val="21"/>
+        </w:rPr>
+        <w:t xml:space="preserve"> = "div {border: 2px solid black; background-color: blue;}";</w:t>
       </w:r>
     </w:p>
     <w:p>
@@ -1758,6 +1980,7 @@
           <w:szCs w:val="21"/>
         </w:rPr>
       </w:pPr>
+      <w:proofErr w:type="spellStart"/>
       <w:r>
         <w:rPr>
           <w:rFonts w:ascii="Courier New" w:eastAsia="Times New Roman" w:hAnsi="Courier New" w:cs="Courier New"/>
@@ -1765,7 +1988,17 @@
           <w:sz w:val="21"/>
           <w:szCs w:val="21"/>
         </w:rPr>
-        <w:t>document.body.appendChild(sheet);</w:t>
+        <w:t>document.body.appendChild</w:t>
+      </w:r>
+      <w:proofErr w:type="spellEnd"/>
+      <w:r>
+        <w:rPr>
+          <w:rFonts w:ascii="Courier New" w:eastAsia="Times New Roman" w:hAnsi="Courier New" w:cs="Courier New"/>
+          <w:color w:val="000000"/>
+          <w:sz w:val="21"/>
+          <w:szCs w:val="21"/>
+        </w:rPr>
+        <w:t>(sheet);</w:t>
       </w:r>
     </w:p>
     <w:p>
@@ -2030,7 +2263,27 @@
           <w:sz w:val="18"/>
           <w:szCs w:val="18"/>
         </w:rPr>
-        <w:t xml:space="preserve">If working in a SceneView, </w:t>
+        <w:t xml:space="preserve">If working in a </w:t>
+      </w:r>
+      <w:proofErr w:type="spellStart"/>
+      <w:r>
+        <w:rPr>
+          <w:rFonts w:ascii="Courier New" w:eastAsia="Times New Roman" w:hAnsi="Courier New" w:cs="Courier New"/>
+          <w:color w:val="000000"/>
+          <w:sz w:val="18"/>
+          <w:szCs w:val="18"/>
+        </w:rPr>
+        <w:t>SceneView</w:t>
+      </w:r>
+      <w:proofErr w:type="spellEnd"/>
+      <w:r>
+        <w:rPr>
+          <w:rFonts w:ascii="Courier New" w:eastAsia="Times New Roman" w:hAnsi="Courier New" w:cs="Courier New"/>
+          <w:color w:val="000000"/>
+          <w:sz w:val="18"/>
+          <w:szCs w:val="18"/>
+        </w:rPr>
+        <w:t xml:space="preserve">, </w:t>
       </w:r>
       <w:r>
         <w:rPr>
@@ -2152,7 +2405,27 @@
           <w:sz w:val="18"/>
           <w:szCs w:val="18"/>
         </w:rPr>
-        <w:t>When using SceneView, WebStorm brings up this error:</w:t>
+        <w:t xml:space="preserve">When using </w:t>
+      </w:r>
+      <w:proofErr w:type="spellStart"/>
+      <w:r>
+        <w:rPr>
+          <w:rFonts w:ascii="Courier New" w:eastAsia="Times New Roman" w:hAnsi="Courier New" w:cs="Courier New"/>
+          <w:color w:val="000000"/>
+          <w:sz w:val="18"/>
+          <w:szCs w:val="18"/>
+        </w:rPr>
+        <w:t>SceneView</w:t>
+      </w:r>
+      <w:proofErr w:type="spellEnd"/>
+      <w:r>
+        <w:rPr>
+          <w:rFonts w:ascii="Courier New" w:eastAsia="Times New Roman" w:hAnsi="Courier New" w:cs="Courier New"/>
+          <w:color w:val="000000"/>
+          <w:sz w:val="18"/>
+          <w:szCs w:val="18"/>
+        </w:rPr>
+        <w:t>, WebStorm brings up this error:</w:t>
       </w:r>
     </w:p>
     <w:p>

</xml_diff>

<commit_message>
Filter legend swatches by items in current extent
</commit_message>
<xml_diff>
--- a/Docs/Tips.docx
+++ b/Docs/Tips.docx
@@ -16,6 +16,331 @@
         <w:pStyle w:val="ListParagraph"/>
         <w:numPr>
           <w:ilvl w:val="0"/>
+          <w:numId w:val="1"/>
+        </w:numPr>
+        <w:shd w:val="clear" w:color="auto" w:fill="FFFFFF"/>
+        <w:tabs>
+          <w:tab w:val="left" w:pos="916"/>
+          <w:tab w:val="left" w:pos="1832"/>
+          <w:tab w:val="left" w:pos="2748"/>
+          <w:tab w:val="left" w:pos="3664"/>
+          <w:tab w:val="left" w:pos="4580"/>
+          <w:tab w:val="left" w:pos="5496"/>
+          <w:tab w:val="left" w:pos="6412"/>
+          <w:tab w:val="left" w:pos="7328"/>
+          <w:tab w:val="left" w:pos="8244"/>
+          <w:tab w:val="left" w:pos="9160"/>
+          <w:tab w:val="left" w:pos="10076"/>
+          <w:tab w:val="left" w:pos="10992"/>
+          <w:tab w:val="left" w:pos="11908"/>
+          <w:tab w:val="left" w:pos="12824"/>
+          <w:tab w:val="left" w:pos="13740"/>
+          <w:tab w:val="left" w:pos="14656"/>
+        </w:tabs>
+        <w:spacing w:after="0" w:line="240" w:lineRule="auto"/>
+        <w:rPr>
+          <w:rFonts w:eastAsia="Times New Roman" w:cstheme="minorHAnsi"/>
+          <w:color w:val="000000"/>
+        </w:rPr>
+      </w:pPr>
+      <w:r>
+        <w:rPr>
+          <w:rFonts w:eastAsia="Times New Roman" w:cstheme="minorHAnsi"/>
+          <w:color w:val="000000"/>
+        </w:rPr>
+        <w:t xml:space="preserve">Chrome version updates can affect </w:t>
+      </w:r>
+      <w:r>
+        <w:rPr>
+          <w:rFonts w:eastAsia="Times New Roman" w:cstheme="minorHAnsi"/>
+          <w:b/>
+          <w:bCs/>
+          <w:color w:val="000000"/>
+        </w:rPr>
+        <w:t>CORS</w:t>
+      </w:r>
+      <w:r>
+        <w:rPr>
+          <w:rFonts w:eastAsia="Times New Roman" w:cstheme="minorHAnsi"/>
+          <w:color w:val="000000"/>
+        </w:rPr>
+        <w:t xml:space="preserve"> behavior.  Try this setting in WebStorm </w:t>
+      </w:r>
+      <w:r>
+        <w:rPr>
+          <w:rFonts w:eastAsia="Times New Roman" w:cstheme="minorHAnsi"/>
+          <w:b/>
+          <w:bCs/>
+          <w:color w:val="000000"/>
+        </w:rPr>
+        <w:t>preferences</w:t>
+      </w:r>
+      <w:r>
+        <w:rPr>
+          <w:rFonts w:eastAsia="Times New Roman" w:cstheme="minorHAnsi"/>
+          <w:color w:val="000000"/>
+        </w:rPr>
+        <w:t>:</w:t>
+      </w:r>
+    </w:p>
+    <w:p>
+      <w:pPr>
+        <w:pStyle w:val="ListParagraph"/>
+        <w:numPr>
+          <w:ilvl w:val="1"/>
+          <w:numId w:val="1"/>
+        </w:numPr>
+        <w:shd w:val="clear" w:color="auto" w:fill="FFFFFF"/>
+        <w:tabs>
+          <w:tab w:val="left" w:pos="916"/>
+          <w:tab w:val="left" w:pos="1832"/>
+          <w:tab w:val="left" w:pos="2748"/>
+          <w:tab w:val="left" w:pos="3664"/>
+          <w:tab w:val="left" w:pos="4580"/>
+          <w:tab w:val="left" w:pos="5496"/>
+          <w:tab w:val="left" w:pos="6412"/>
+          <w:tab w:val="left" w:pos="7328"/>
+          <w:tab w:val="left" w:pos="8244"/>
+          <w:tab w:val="left" w:pos="9160"/>
+          <w:tab w:val="left" w:pos="10076"/>
+          <w:tab w:val="left" w:pos="10992"/>
+          <w:tab w:val="left" w:pos="11908"/>
+          <w:tab w:val="left" w:pos="12824"/>
+          <w:tab w:val="left" w:pos="13740"/>
+          <w:tab w:val="left" w:pos="14656"/>
+        </w:tabs>
+        <w:spacing w:after="0" w:line="240" w:lineRule="auto"/>
+        <w:rPr>
+          <w:rFonts w:eastAsia="Times New Roman" w:cstheme="minorHAnsi"/>
+          <w:color w:val="000000"/>
+        </w:rPr>
+      </w:pPr>
+      <w:r>
+        <w:rPr>
+          <w:rFonts w:eastAsia="Times New Roman" w:cstheme="minorHAnsi"/>
+          <w:b/>
+          <w:bCs/>
+          <w:color w:val="000000"/>
+        </w:rPr>
+        <w:t>Build, Execution, Deployment &gt; Debugger</w:t>
+      </w:r>
+      <w:r>
+        <w:rPr>
+          <w:rFonts w:eastAsia="Times New Roman" w:cstheme="minorHAnsi"/>
+          <w:color w:val="000000"/>
+        </w:rPr>
+        <w:t xml:space="preserve">:  Turn on </w:t>
+      </w:r>
+      <w:r>
+        <w:rPr>
+          <w:rFonts w:eastAsia="Times New Roman" w:cstheme="minorHAnsi"/>
+          <w:b/>
+          <w:bCs/>
+          <w:color w:val="000000"/>
+        </w:rPr>
+        <w:t>Allow unsigned requests</w:t>
+      </w:r>
+    </w:p>
+    <w:p>
+      <w:pPr>
+        <w:pStyle w:val="ListParagraph"/>
+        <w:numPr>
+          <w:ilvl w:val="0"/>
+          <w:numId w:val="1"/>
+        </w:numPr>
+        <w:shd w:val="clear" w:color="auto" w:fill="FFFFFF"/>
+        <w:tabs>
+          <w:tab w:val="left" w:pos="916"/>
+          <w:tab w:val="left" w:pos="1832"/>
+          <w:tab w:val="left" w:pos="2748"/>
+          <w:tab w:val="left" w:pos="3664"/>
+          <w:tab w:val="left" w:pos="4580"/>
+          <w:tab w:val="left" w:pos="5496"/>
+          <w:tab w:val="left" w:pos="6412"/>
+          <w:tab w:val="left" w:pos="7328"/>
+          <w:tab w:val="left" w:pos="8244"/>
+          <w:tab w:val="left" w:pos="9160"/>
+          <w:tab w:val="left" w:pos="10076"/>
+          <w:tab w:val="left" w:pos="10992"/>
+          <w:tab w:val="left" w:pos="11908"/>
+          <w:tab w:val="left" w:pos="12824"/>
+          <w:tab w:val="left" w:pos="13740"/>
+          <w:tab w:val="left" w:pos="14656"/>
+        </w:tabs>
+        <w:spacing w:after="0" w:line="240" w:lineRule="auto"/>
+        <w:rPr>
+          <w:rFonts w:eastAsia="Times New Roman" w:cstheme="minorHAnsi"/>
+          <w:color w:val="000000"/>
+        </w:rPr>
+      </w:pPr>
+      <w:r>
+        <w:rPr>
+          <w:rFonts w:eastAsia="Times New Roman" w:cstheme="minorHAnsi"/>
+          <w:color w:val="000000"/>
+        </w:rPr>
+        <w:t xml:space="preserve">To get rid of </w:t>
+      </w:r>
+      <w:r>
+        <w:rPr>
+          <w:rFonts w:eastAsia="Times New Roman" w:cstheme="minorHAnsi"/>
+          <w:b/>
+          <w:bCs/>
+          <w:color w:val="000000"/>
+        </w:rPr>
+        <w:t>CORS</w:t>
+      </w:r>
+      <w:r>
+        <w:rPr>
+          <w:rFonts w:eastAsia="Times New Roman" w:cstheme="minorHAnsi"/>
+          <w:color w:val="000000"/>
+        </w:rPr>
+        <w:t xml:space="preserve"> error (in Chrome), right-click the </w:t>
+      </w:r>
+      <w:r>
+        <w:rPr>
+          <w:rFonts w:cstheme="minorHAnsi"/>
+          <w:noProof/>
+        </w:rPr>
+        <w:drawing>
+          <wp:inline distT="0" distB="0" distL="0" distR="0" wp14:anchorId="4C0BC77D" wp14:editId="7AF0EDE2">
+            <wp:extent cx="314325" cy="295275"/>
+            <wp:effectExtent l="0" t="0" r="9525" b="9525"/>
+            <wp:docPr id="2" name="Picture 2"/>
+            <wp:cNvGraphicFramePr>
+              <a:graphicFrameLocks xmlns:a="http://schemas.openxmlformats.org/drawingml/2006/main" noChangeAspect="1"/>
+            </wp:cNvGraphicFramePr>
+            <a:graphic xmlns:a="http://schemas.openxmlformats.org/drawingml/2006/main">
+              <a:graphicData uri="http://schemas.openxmlformats.org/drawingml/2006/picture">
+                <pic:pic xmlns:pic="http://schemas.openxmlformats.org/drawingml/2006/picture">
+                  <pic:nvPicPr>
+                    <pic:cNvPr id="1" name=""/>
+                    <pic:cNvPicPr/>
+                  </pic:nvPicPr>
+                  <pic:blipFill>
+                    <a:blip r:embed="rId5"/>
+                    <a:stretch>
+                      <a:fillRect/>
+                    </a:stretch>
+                  </pic:blipFill>
+                  <pic:spPr>
+                    <a:xfrm>
+                      <a:off x="0" y="0"/>
+                      <a:ext cx="314325" cy="295275"/>
+                    </a:xfrm>
+                    <a:prstGeom prst="rect">
+                      <a:avLst/>
+                    </a:prstGeom>
+                  </pic:spPr>
+                </pic:pic>
+              </a:graphicData>
+            </a:graphic>
+          </wp:inline>
+        </w:drawing>
+      </w:r>
+      <w:r>
+        <w:rPr>
+          <w:rFonts w:eastAsia="Times New Roman" w:cstheme="minorHAnsi"/>
+          <w:color w:val="000000"/>
+        </w:rPr>
+        <w:t xml:space="preserve"> icon in the upper browser panel, select </w:t>
+      </w:r>
+      <w:r>
+        <w:rPr>
+          <w:rFonts w:eastAsia="Times New Roman" w:cstheme="minorHAnsi"/>
+          <w:b/>
+          <w:color w:val="000000"/>
+        </w:rPr>
+        <w:t>Options</w:t>
+      </w:r>
+      <w:r>
+        <w:rPr>
+          <w:rFonts w:eastAsia="Times New Roman" w:cstheme="minorHAnsi"/>
+          <w:color w:val="000000"/>
+        </w:rPr>
+        <w:t>, and enter the URL pattern in the box.  For example:</w:t>
+      </w:r>
+    </w:p>
+    <w:p>
+      <w:pPr>
+        <w:pStyle w:val="ListParagraph"/>
+        <w:numPr>
+          <w:ilvl w:val="1"/>
+          <w:numId w:val="1"/>
+        </w:numPr>
+        <w:shd w:val="clear" w:color="auto" w:fill="FFFFFF"/>
+        <w:tabs>
+          <w:tab w:val="left" w:pos="916"/>
+          <w:tab w:val="left" w:pos="1832"/>
+          <w:tab w:val="left" w:pos="2748"/>
+          <w:tab w:val="left" w:pos="3664"/>
+          <w:tab w:val="left" w:pos="4580"/>
+          <w:tab w:val="left" w:pos="5496"/>
+          <w:tab w:val="left" w:pos="6412"/>
+          <w:tab w:val="left" w:pos="7328"/>
+          <w:tab w:val="left" w:pos="8244"/>
+          <w:tab w:val="left" w:pos="9160"/>
+          <w:tab w:val="left" w:pos="10076"/>
+          <w:tab w:val="left" w:pos="10992"/>
+          <w:tab w:val="left" w:pos="11908"/>
+          <w:tab w:val="left" w:pos="12824"/>
+          <w:tab w:val="left" w:pos="13740"/>
+          <w:tab w:val="left" w:pos="14656"/>
+        </w:tabs>
+        <w:spacing w:after="0" w:line="240" w:lineRule="auto"/>
+        <w:rPr>
+          <w:rFonts w:eastAsia="Times New Roman" w:cstheme="minorHAnsi"/>
+          <w:color w:val="000000"/>
+        </w:rPr>
+      </w:pPr>
+      <w:hyperlink r:id="rId6" w:history="1">
+        <w:r>
+          <w:rPr>
+            <w:rStyle w:val="Hyperlink"/>
+            <w:rFonts w:eastAsia="Times New Roman" w:cstheme="minorHAnsi"/>
+          </w:rPr>
+          <w:t>https://alaskafisheries.noaa.gov/*</w:t>
+        </w:r>
+      </w:hyperlink>
+      <w:bookmarkStart w:id="0" w:name="_GoBack"/>
+      <w:bookmarkEnd w:id="0"/>
+    </w:p>
+    <w:p>
+      <w:pPr>
+        <w:pStyle w:val="ListParagraph"/>
+        <w:shd w:val="clear" w:color="auto" w:fill="FFFFFF"/>
+        <w:tabs>
+          <w:tab w:val="left" w:pos="916"/>
+          <w:tab w:val="left" w:pos="1832"/>
+          <w:tab w:val="left" w:pos="2748"/>
+          <w:tab w:val="left" w:pos="3664"/>
+          <w:tab w:val="left" w:pos="4580"/>
+          <w:tab w:val="left" w:pos="5496"/>
+          <w:tab w:val="left" w:pos="6412"/>
+          <w:tab w:val="left" w:pos="7328"/>
+          <w:tab w:val="left" w:pos="8244"/>
+          <w:tab w:val="left" w:pos="9160"/>
+          <w:tab w:val="left" w:pos="10076"/>
+          <w:tab w:val="left" w:pos="10992"/>
+          <w:tab w:val="left" w:pos="11908"/>
+          <w:tab w:val="left" w:pos="12824"/>
+          <w:tab w:val="left" w:pos="13740"/>
+          <w:tab w:val="left" w:pos="14656"/>
+        </w:tabs>
+        <w:spacing w:after="0" w:line="240" w:lineRule="auto"/>
+        <w:ind w:left="1440"/>
+        <w:rPr>
+          <w:rFonts w:ascii="Courier New" w:eastAsia="Times New Roman" w:hAnsi="Courier New" w:cs="Courier New"/>
+          <w:color w:val="000000"/>
+          <w:sz w:val="18"/>
+          <w:szCs w:val="18"/>
+        </w:rPr>
+      </w:pPr>
+    </w:p>
+    <w:p>
+      <w:pPr>
+        <w:pStyle w:val="ListParagraph"/>
+        <w:numPr>
+          <w:ilvl w:val="0"/>
           <w:numId w:val="2"/>
         </w:numPr>
         <w:rPr>
@@ -230,8 +555,6 @@
         </w:rPr>
         <w:t>No property/method for getting list of tables in a map service?  !!</w:t>
       </w:r>
-      <w:bookmarkStart w:id="0" w:name="_GoBack"/>
-      <w:bookmarkEnd w:id="0"/>
     </w:p>
     <w:p>
       <w:pPr>
@@ -255,7 +578,7 @@
           <w:b/>
         </w:rPr>
       </w:pPr>
-      <w:hyperlink r:id="rId5" w:history="1">
+      <w:hyperlink r:id="rId7" w:history="1">
         <w:r>
           <w:rPr>
             <w:rStyle w:val="Hyperlink"/>
@@ -279,7 +602,7 @@
           <w:szCs w:val="23"/>
         </w:rPr>
       </w:pPr>
-      <w:hyperlink r:id="rId6" w:history="1">
+      <w:hyperlink r:id="rId8" w:history="1">
         <w:r>
           <w:rPr>
             <w:rStyle w:val="Hyperlink"/>
@@ -519,7 +842,6 @@
         </w:rPr>
         <w:t xml:space="preserve"> </w:t>
       </w:r>
-      <w:proofErr w:type="spellStart"/>
       <w:r>
         <w:rPr>
           <w:rStyle w:val="kwd"/>
@@ -530,7 +852,6 @@
         </w:rPr>
         <w:t>var</w:t>
       </w:r>
-      <w:proofErr w:type="spellEnd"/>
       <w:r>
         <w:rPr>
           <w:rStyle w:val="pun"/>
@@ -1516,6 +1837,7 @@
           <w:sz w:val="18"/>
           <w:szCs w:val="18"/>
         </w:rPr>
+        <w:lastRenderedPageBreak/>
         <w:t>To find class name and other HTML element info, right-click object in browser (Chrome, anyway), and select Inspect</w:t>
       </w:r>
     </w:p>
@@ -1664,7 +1986,7 @@
                     <pic:cNvPicPr/>
                   </pic:nvPicPr>
                   <pic:blipFill>
-                    <a:blip r:embed="rId7"/>
+                    <a:blip r:embed="rId9"/>
                     <a:stretch>
                       <a:fillRect/>
                     </a:stretch>
@@ -1846,7 +2168,6 @@
           <w:szCs w:val="21"/>
         </w:rPr>
       </w:pPr>
-      <w:proofErr w:type="spellStart"/>
       <w:r>
         <w:rPr>
           <w:rFonts w:ascii="Courier New" w:eastAsia="Times New Roman" w:hAnsi="Courier New" w:cs="Courier New"/>
@@ -1854,17 +2175,7 @@
           <w:sz w:val="21"/>
           <w:szCs w:val="21"/>
         </w:rPr>
-        <w:t>var</w:t>
-      </w:r>
-      <w:proofErr w:type="spellEnd"/>
-      <w:r>
-        <w:rPr>
-          <w:rFonts w:ascii="Courier New" w:eastAsia="Times New Roman" w:hAnsi="Courier New" w:cs="Courier New"/>
-          <w:color w:val="000000"/>
-          <w:sz w:val="21"/>
-          <w:szCs w:val="21"/>
-        </w:rPr>
-        <w:t xml:space="preserve"> sheet = </w:t>
+        <w:t xml:space="preserve">var sheet = </w:t>
       </w:r>
       <w:proofErr w:type="spellStart"/>
       <w:r>
@@ -2073,196 +2384,6 @@
           <w:sz w:val="18"/>
           <w:szCs w:val="18"/>
         </w:rPr>
-        <w:t xml:space="preserve">To get rid of CORS error (in Chrome), right-click the </w:t>
-      </w:r>
-      <w:r>
-        <w:rPr>
-          <w:noProof/>
-        </w:rPr>
-        <w:drawing>
-          <wp:inline distT="0" distB="0" distL="0" distR="0" wp14:anchorId="62E14314" wp14:editId="76D74887">
-            <wp:extent cx="314325" cy="295275"/>
-            <wp:effectExtent l="0" t="0" r="9525" b="9525"/>
-            <wp:docPr id="2" name="Picture 2"/>
-            <wp:cNvGraphicFramePr>
-              <a:graphicFrameLocks xmlns:a="http://schemas.openxmlformats.org/drawingml/2006/main" noChangeAspect="1"/>
-            </wp:cNvGraphicFramePr>
-            <a:graphic xmlns:a="http://schemas.openxmlformats.org/drawingml/2006/main">
-              <a:graphicData uri="http://schemas.openxmlformats.org/drawingml/2006/picture">
-                <pic:pic xmlns:pic="http://schemas.openxmlformats.org/drawingml/2006/picture">
-                  <pic:nvPicPr>
-                    <pic:cNvPr id="1" name=""/>
-                    <pic:cNvPicPr/>
-                  </pic:nvPicPr>
-                  <pic:blipFill>
-                    <a:blip r:embed="rId8"/>
-                    <a:stretch>
-                      <a:fillRect/>
-                    </a:stretch>
-                  </pic:blipFill>
-                  <pic:spPr>
-                    <a:xfrm>
-                      <a:off x="0" y="0"/>
-                      <a:ext cx="314325" cy="295275"/>
-                    </a:xfrm>
-                    <a:prstGeom prst="rect">
-                      <a:avLst/>
-                    </a:prstGeom>
-                  </pic:spPr>
-                </pic:pic>
-              </a:graphicData>
-            </a:graphic>
-          </wp:inline>
-        </w:drawing>
-      </w:r>
-      <w:r>
-        <w:rPr>
-          <w:rFonts w:ascii="Courier New" w:eastAsia="Times New Roman" w:hAnsi="Courier New" w:cs="Courier New"/>
-          <w:color w:val="000000"/>
-          <w:sz w:val="18"/>
-          <w:szCs w:val="18"/>
-        </w:rPr>
-        <w:t xml:space="preserve"> icon in the upper browser panel, select </w:t>
-      </w:r>
-      <w:r>
-        <w:rPr>
-          <w:rFonts w:ascii="Courier New" w:eastAsia="Times New Roman" w:hAnsi="Courier New" w:cs="Courier New"/>
-          <w:b/>
-          <w:color w:val="000000"/>
-          <w:sz w:val="18"/>
-          <w:szCs w:val="18"/>
-        </w:rPr>
-        <w:t>Options</w:t>
-      </w:r>
-      <w:r>
-        <w:rPr>
-          <w:rFonts w:ascii="Courier New" w:eastAsia="Times New Roman" w:hAnsi="Courier New" w:cs="Courier New"/>
-          <w:color w:val="000000"/>
-          <w:sz w:val="18"/>
-          <w:szCs w:val="18"/>
-        </w:rPr>
-        <w:t>, and enter the URL pattern in the box.  For example:</w:t>
-      </w:r>
-    </w:p>
-    <w:p>
-      <w:pPr>
-        <w:pStyle w:val="ListParagraph"/>
-        <w:numPr>
-          <w:ilvl w:val="1"/>
-          <w:numId w:val="1"/>
-        </w:numPr>
-        <w:shd w:val="clear" w:color="auto" w:fill="FFFFFF"/>
-        <w:tabs>
-          <w:tab w:val="left" w:pos="916"/>
-          <w:tab w:val="left" w:pos="1832"/>
-          <w:tab w:val="left" w:pos="2748"/>
-          <w:tab w:val="left" w:pos="3664"/>
-          <w:tab w:val="left" w:pos="4580"/>
-          <w:tab w:val="left" w:pos="5496"/>
-          <w:tab w:val="left" w:pos="6412"/>
-          <w:tab w:val="left" w:pos="7328"/>
-          <w:tab w:val="left" w:pos="8244"/>
-          <w:tab w:val="left" w:pos="9160"/>
-          <w:tab w:val="left" w:pos="10076"/>
-          <w:tab w:val="left" w:pos="10992"/>
-          <w:tab w:val="left" w:pos="11908"/>
-          <w:tab w:val="left" w:pos="12824"/>
-          <w:tab w:val="left" w:pos="13740"/>
-          <w:tab w:val="left" w:pos="14656"/>
-        </w:tabs>
-        <w:spacing w:after="0" w:line="240" w:lineRule="auto"/>
-        <w:rPr>
-          <w:rFonts w:ascii="Courier New" w:eastAsia="Times New Roman" w:hAnsi="Courier New" w:cs="Courier New"/>
-          <w:color w:val="000000"/>
-          <w:sz w:val="18"/>
-          <w:szCs w:val="18"/>
-        </w:rPr>
-      </w:pPr>
-      <w:hyperlink r:id="rId9" w:history="1">
-        <w:r>
-          <w:rPr>
-            <w:rStyle w:val="Hyperlink"/>
-            <w:rFonts w:ascii="Courier New" w:eastAsia="Times New Roman" w:hAnsi="Courier New" w:cs="Courier New"/>
-            <w:sz w:val="18"/>
-            <w:szCs w:val="18"/>
-          </w:rPr>
-          <w:t>https://alaskafisheries.noaa.gov/*</w:t>
-        </w:r>
-      </w:hyperlink>
-    </w:p>
-    <w:p>
-      <w:pPr>
-        <w:pStyle w:val="ListParagraph"/>
-        <w:shd w:val="clear" w:color="auto" w:fill="FFFFFF"/>
-        <w:tabs>
-          <w:tab w:val="left" w:pos="916"/>
-          <w:tab w:val="left" w:pos="1832"/>
-          <w:tab w:val="left" w:pos="2748"/>
-          <w:tab w:val="left" w:pos="3664"/>
-          <w:tab w:val="left" w:pos="4580"/>
-          <w:tab w:val="left" w:pos="5496"/>
-          <w:tab w:val="left" w:pos="6412"/>
-          <w:tab w:val="left" w:pos="7328"/>
-          <w:tab w:val="left" w:pos="8244"/>
-          <w:tab w:val="left" w:pos="9160"/>
-          <w:tab w:val="left" w:pos="10076"/>
-          <w:tab w:val="left" w:pos="10992"/>
-          <w:tab w:val="left" w:pos="11908"/>
-          <w:tab w:val="left" w:pos="12824"/>
-          <w:tab w:val="left" w:pos="13740"/>
-          <w:tab w:val="left" w:pos="14656"/>
-        </w:tabs>
-        <w:spacing w:after="0" w:line="240" w:lineRule="auto"/>
-        <w:ind w:left="1440"/>
-        <w:rPr>
-          <w:rFonts w:ascii="Courier New" w:eastAsia="Times New Roman" w:hAnsi="Courier New" w:cs="Courier New"/>
-          <w:color w:val="000000"/>
-          <w:sz w:val="18"/>
-          <w:szCs w:val="18"/>
-        </w:rPr>
-      </w:pPr>
-    </w:p>
-    <w:p>
-      <w:pPr>
-        <w:pStyle w:val="ListParagraph"/>
-        <w:numPr>
-          <w:ilvl w:val="0"/>
-          <w:numId w:val="1"/>
-        </w:numPr>
-        <w:shd w:val="clear" w:color="auto" w:fill="FFFFFF"/>
-        <w:tabs>
-          <w:tab w:val="left" w:pos="916"/>
-          <w:tab w:val="left" w:pos="1832"/>
-          <w:tab w:val="left" w:pos="2748"/>
-          <w:tab w:val="left" w:pos="3664"/>
-          <w:tab w:val="left" w:pos="4580"/>
-          <w:tab w:val="left" w:pos="5496"/>
-          <w:tab w:val="left" w:pos="6412"/>
-          <w:tab w:val="left" w:pos="7328"/>
-          <w:tab w:val="left" w:pos="8244"/>
-          <w:tab w:val="left" w:pos="9160"/>
-          <w:tab w:val="left" w:pos="10076"/>
-          <w:tab w:val="left" w:pos="10992"/>
-          <w:tab w:val="left" w:pos="11908"/>
-          <w:tab w:val="left" w:pos="12824"/>
-          <w:tab w:val="left" w:pos="13740"/>
-          <w:tab w:val="left" w:pos="14656"/>
-        </w:tabs>
-        <w:spacing w:after="0" w:line="240" w:lineRule="auto"/>
-        <w:rPr>
-          <w:rFonts w:ascii="Courier New" w:eastAsia="Times New Roman" w:hAnsi="Courier New" w:cs="Courier New"/>
-          <w:color w:val="000000"/>
-          <w:sz w:val="18"/>
-          <w:szCs w:val="18"/>
-        </w:rPr>
-      </w:pPr>
-      <w:r>
-        <w:rPr>
-          <w:rFonts w:ascii="Courier New" w:eastAsia="Times New Roman" w:hAnsi="Courier New" w:cs="Courier New"/>
-          <w:color w:val="000000"/>
-          <w:sz w:val="18"/>
-          <w:szCs w:val="18"/>
-        </w:rPr>
         <w:t xml:space="preserve">If working in a </w:t>
       </w:r>
       <w:proofErr w:type="spellStart"/>
@@ -2914,7 +3035,7 @@
       </w:pPr>
     </w:pPrDefault>
   </w:docDefaults>
-  <w:latentStyles w:defLockedState="0" w:defUIPriority="99" w:defSemiHidden="0" w:defUnhideWhenUsed="0" w:defQFormat="0" w:count="375">
+  <w:latentStyles w:defLockedState="0" w:defUIPriority="99" w:defSemiHidden="0" w:defUnhideWhenUsed="0" w:defQFormat="0" w:count="376">
     <w:lsdException w:name="Normal" w:uiPriority="0" w:qFormat="1"/>
     <w:lsdException w:name="heading 1" w:uiPriority="9" w:qFormat="1"/>
     <w:lsdException w:name="heading 2" w:semiHidden="1" w:uiPriority="9" w:unhideWhenUsed="1" w:qFormat="1"/>
@@ -3290,6 +3411,7 @@
     <w:lsdException w:name="Smart Hyperlink" w:semiHidden="1" w:unhideWhenUsed="1"/>
     <w:lsdException w:name="Hashtag" w:semiHidden="1" w:unhideWhenUsed="1"/>
     <w:lsdException w:name="Unresolved Mention" w:semiHidden="1" w:unhideWhenUsed="1"/>
+    <w:lsdException w:name="Smart Link" w:semiHidden="1" w:unhideWhenUsed="1"/>
   </w:latentStyles>
   <w:style w:type="paragraph" w:default="1" w:styleId="Normal">
     <w:name w:val="Normal"/>

</xml_diff>

<commit_message>
generalize PhotoPlaybackWidget to handle non-SZ, SS hasPhotos field formatting, call runQuery on dGrid row click
</commit_message>
<xml_diff>
--- a/Docs/Tips.docx
+++ b/Docs/Tips.docx
@@ -11,6 +11,93 @@
       </w:r>
     </w:p>
     <w:p/>
+    <w:p>
+      <w:pPr>
+        <w:pStyle w:val="ListParagraph"/>
+        <w:numPr>
+          <w:ilvl w:val="0"/>
+          <w:numId w:val="1"/>
+        </w:numPr>
+        <w:shd w:val="clear" w:color="auto" w:fill="FFFFFF"/>
+        <w:tabs>
+          <w:tab w:val="left" w:pos="916"/>
+          <w:tab w:val="left" w:pos="1832"/>
+          <w:tab w:val="left" w:pos="2748"/>
+          <w:tab w:val="left" w:pos="3664"/>
+          <w:tab w:val="left" w:pos="4580"/>
+          <w:tab w:val="left" w:pos="5496"/>
+          <w:tab w:val="left" w:pos="6412"/>
+          <w:tab w:val="left" w:pos="7328"/>
+          <w:tab w:val="left" w:pos="8244"/>
+          <w:tab w:val="left" w:pos="9160"/>
+          <w:tab w:val="left" w:pos="10076"/>
+          <w:tab w:val="left" w:pos="10992"/>
+          <w:tab w:val="left" w:pos="11908"/>
+          <w:tab w:val="left" w:pos="12824"/>
+          <w:tab w:val="left" w:pos="13740"/>
+          <w:tab w:val="left" w:pos="14656"/>
+        </w:tabs>
+        <w:spacing w:after="0" w:line="240" w:lineRule="auto"/>
+        <w:rPr>
+          <w:rFonts w:eastAsia="Times New Roman" w:cstheme="minorHAnsi"/>
+          <w:color w:val="000000"/>
+        </w:rPr>
+      </w:pPr>
+      <w:r>
+        <w:rPr>
+          <w:rFonts w:eastAsia="Times New Roman" w:cstheme="minorHAnsi"/>
+          <w:color w:val="000000"/>
+        </w:rPr>
+        <w:t xml:space="preserve">To access a JS variable using a string representation of the name, use </w:t>
+      </w:r>
+      <w:r>
+        <w:rPr>
+          <w:rFonts w:eastAsia="Times New Roman" w:cstheme="minorHAnsi"/>
+          <w:b/>
+          <w:bCs/>
+          <w:color w:val="000000"/>
+        </w:rPr>
+        <w:t>eval</w:t>
+      </w:r>
+      <w:r>
+        <w:rPr>
+          <w:rFonts w:eastAsia="Times New Roman" w:cstheme="minorHAnsi"/>
+          <w:color w:val="000000"/>
+        </w:rPr>
+        <w:t>(name)</w:t>
+      </w:r>
+      <w:bookmarkStart w:id="0" w:name="_GoBack"/>
+      <w:bookmarkEnd w:id="0"/>
+    </w:p>
+    <w:p>
+      <w:pPr>
+        <w:pStyle w:val="ListParagraph"/>
+        <w:shd w:val="clear" w:color="auto" w:fill="FFFFFF"/>
+        <w:tabs>
+          <w:tab w:val="left" w:pos="916"/>
+          <w:tab w:val="left" w:pos="1832"/>
+          <w:tab w:val="left" w:pos="2748"/>
+          <w:tab w:val="left" w:pos="3664"/>
+          <w:tab w:val="left" w:pos="4580"/>
+          <w:tab w:val="left" w:pos="5496"/>
+          <w:tab w:val="left" w:pos="6412"/>
+          <w:tab w:val="left" w:pos="7328"/>
+          <w:tab w:val="left" w:pos="8244"/>
+          <w:tab w:val="left" w:pos="9160"/>
+          <w:tab w:val="left" w:pos="10076"/>
+          <w:tab w:val="left" w:pos="10992"/>
+          <w:tab w:val="left" w:pos="11908"/>
+          <w:tab w:val="left" w:pos="12824"/>
+          <w:tab w:val="left" w:pos="13740"/>
+          <w:tab w:val="left" w:pos="14656"/>
+        </w:tabs>
+        <w:spacing w:after="0" w:line="240" w:lineRule="auto"/>
+        <w:rPr>
+          <w:rFonts w:eastAsia="Times New Roman" w:cstheme="minorHAnsi"/>
+          <w:color w:val="000000"/>
+        </w:rPr>
+      </w:pPr>
+    </w:p>
     <w:p>
       <w:pPr>
         <w:pStyle w:val="ListParagraph"/>
@@ -301,8 +388,6 @@
           <w:t>https://alaskafisheries.noaa.gov/*</w:t>
         </w:r>
       </w:hyperlink>
-      <w:bookmarkStart w:id="0" w:name="_GoBack"/>
-      <w:bookmarkEnd w:id="0"/>
     </w:p>
     <w:p>
       <w:pPr>
@@ -428,47 +513,7 @@
           <w:color w:val="auto"/>
           <w:u w:val="none"/>
         </w:rPr>
-        <w:t>$(</w:t>
-      </w:r>
-      <w:proofErr w:type="spellStart"/>
-      <w:r>
-        <w:rPr>
-          <w:rStyle w:val="Hyperlink"/>
-          <w:b/>
-          <w:color w:val="auto"/>
-          <w:u w:val="none"/>
-        </w:rPr>
-        <w:t>getEl</w:t>
-      </w:r>
-      <w:proofErr w:type="spellEnd"/>
-      <w:r>
-        <w:rPr>
-          <w:rStyle w:val="Hyperlink"/>
-          <w:b/>
-          <w:color w:val="auto"/>
-          <w:u w:val="none"/>
-        </w:rPr>
-        <w:t>("</w:t>
-      </w:r>
-      <w:proofErr w:type="spellStart"/>
-      <w:r>
-        <w:rPr>
-          <w:rStyle w:val="Hyperlink"/>
-          <w:b/>
-          <w:color w:val="auto"/>
-          <w:u w:val="none"/>
-        </w:rPr>
-        <w:t>photoContainer</w:t>
-      </w:r>
-      <w:proofErr w:type="spellEnd"/>
-      <w:r>
-        <w:rPr>
-          <w:rStyle w:val="Hyperlink"/>
-          <w:b/>
-          <w:color w:val="auto"/>
-          <w:u w:val="none"/>
-        </w:rPr>
-        <w:t>")).width()</w:t>
+        <w:t>$(getEl("photoContainer")).width()</w:t>
       </w:r>
     </w:p>
     <w:p>
@@ -499,19 +544,8 @@
           <w:color w:val="auto"/>
           <w:u w:val="none"/>
         </w:rPr>
-        <w:t>.</w:t>
-      </w:r>
-      <w:proofErr w:type="spellStart"/>
-      <w:r>
-        <w:rPr>
-          <w:rStyle w:val="Hyperlink"/>
-          <w:b/>
-          <w:color w:val="auto"/>
-          <w:u w:val="none"/>
-        </w:rPr>
-        <w:t>style.width</w:t>
-      </w:r>
-      <w:proofErr w:type="spellEnd"/>
+        <w:t>.style.width</w:t>
+      </w:r>
       <w:r>
         <w:rPr>
           <w:rStyle w:val="Hyperlink"/>
@@ -933,23 +967,7 @@
           <w:b/>
           <w:color w:val="FF0000"/>
         </w:rPr>
-        <w:t>&amp;</w:t>
-      </w:r>
-      <w:proofErr w:type="spellStart"/>
-      <w:r>
-        <w:rPr>
-          <w:b/>
-          <w:color w:val="FF0000"/>
-        </w:rPr>
-        <w:t>nbsp</w:t>
-      </w:r>
-      <w:proofErr w:type="spellEnd"/>
-      <w:r>
-        <w:rPr>
-          <w:b/>
-          <w:color w:val="FF0000"/>
-        </w:rPr>
-        <w:t>;</w:t>
+        <w:t>&amp;nbsp;</w:t>
       </w:r>
       <w:r>
         <w:t xml:space="preserve"> for single space</w:t>
@@ -968,23 +986,7 @@
           <w:b/>
           <w:color w:val="FF0000"/>
         </w:rPr>
-        <w:t>&amp;</w:t>
-      </w:r>
-      <w:proofErr w:type="spellStart"/>
-      <w:r>
-        <w:rPr>
-          <w:b/>
-          <w:color w:val="FF0000"/>
-        </w:rPr>
-        <w:t>ensp</w:t>
-      </w:r>
-      <w:proofErr w:type="spellEnd"/>
-      <w:r>
-        <w:rPr>
-          <w:b/>
-          <w:color w:val="FF0000"/>
-        </w:rPr>
-        <w:t>;</w:t>
+        <w:t>&amp;ensp;</w:t>
       </w:r>
       <w:r>
         <w:t xml:space="preserve"> for 2 spaces.</w:t>
@@ -1003,23 +1005,7 @@
           <w:b/>
           <w:color w:val="FF0000"/>
         </w:rPr>
-        <w:t>&amp;</w:t>
-      </w:r>
-      <w:proofErr w:type="spellStart"/>
-      <w:r>
-        <w:rPr>
-          <w:b/>
-          <w:color w:val="FF0000"/>
-        </w:rPr>
-        <w:t>emsp</w:t>
-      </w:r>
-      <w:proofErr w:type="spellEnd"/>
-      <w:r>
-        <w:rPr>
-          <w:b/>
-          <w:color w:val="FF0000"/>
-        </w:rPr>
-        <w:t>;</w:t>
+        <w:t>&amp;emsp;</w:t>
       </w:r>
       <w:r>
         <w:t xml:space="preserve"> for 4 spaces.</w:t>
@@ -1039,23 +1025,7 @@
         </w:numPr>
       </w:pPr>
       <w:r>
-        <w:t>To handle events like button clicks inside of Dojo modules, use “dojo/</w:t>
-      </w:r>
-      <w:proofErr w:type="spellStart"/>
-      <w:r>
-        <w:t>dom</w:t>
-      </w:r>
-      <w:proofErr w:type="spellEnd"/>
-      <w:r>
-        <w:t>” and  on(</w:t>
-      </w:r>
-      <w:proofErr w:type="spellStart"/>
-      <w:r>
-        <w:t>dom.byId</w:t>
-      </w:r>
-      <w:proofErr w:type="spellEnd"/>
-      <w:r>
-        <w:t>(</w:t>
+        <w:t>To handle events like button clicks inside of Dojo modules, use “dojo/dom” and  on(dom.byId(</w:t>
       </w:r>
       <w:r>
         <w:rPr>
@@ -1073,15 +1043,7 @@
         <w:t>callback function</w:t>
       </w:r>
       <w:r>
-        <w:t>(</w:t>
-      </w:r>
-      <w:proofErr w:type="spellStart"/>
-      <w:r>
-        <w:t>evt</w:t>
-      </w:r>
-      <w:proofErr w:type="spellEnd"/>
-      <w:r>
-        <w:t>))</w:t>
+        <w:t>(evt))</w:t>
       </w:r>
     </w:p>
     <w:p>
@@ -1102,15 +1064,7 @@
         <w:t>test_Dojo_addTab.html</w:t>
       </w:r>
       <w:r>
-        <w:t xml:space="preserve"> on </w:t>
-      </w:r>
-      <w:proofErr w:type="spellStart"/>
-      <w:r>
-        <w:t>Macbook</w:t>
-      </w:r>
-      <w:proofErr w:type="spellEnd"/>
-      <w:r>
-        <w:t>)</w:t>
+        <w:t xml:space="preserve"> on Macbook)</w:t>
       </w:r>
     </w:p>
     <w:p>
@@ -1127,14 +1081,12 @@
       <w:r>
         <w:t xml:space="preserve">JS </w:t>
       </w:r>
-      <w:proofErr w:type="spellStart"/>
       <w:r>
         <w:rPr>
           <w:b/>
         </w:rPr>
         <w:t>addEventListener</w:t>
       </w:r>
-      <w:proofErr w:type="spellEnd"/>
       <w:r>
         <w:t>() method</w:t>
       </w:r>
@@ -1150,37 +1102,8 @@
       <w:r>
         <w:t xml:space="preserve">Example:  </w:t>
       </w:r>
-      <w:proofErr w:type="spellStart"/>
-      <w:r>
-        <w:t>document.getElementById</w:t>
-      </w:r>
-      <w:proofErr w:type="spellEnd"/>
-      <w:r>
-        <w:t>("</w:t>
-      </w:r>
-      <w:proofErr w:type="spellStart"/>
-      <w:r>
-        <w:t>myBtn</w:t>
-      </w:r>
-      <w:proofErr w:type="spellEnd"/>
-      <w:r>
-        <w:t>").</w:t>
-      </w:r>
-      <w:proofErr w:type="spellStart"/>
-      <w:r>
-        <w:t>addEventListener</w:t>
-      </w:r>
-      <w:proofErr w:type="spellEnd"/>
-      <w:r>
-        <w:t xml:space="preserve">("click", </w:t>
-      </w:r>
-      <w:proofErr w:type="spellStart"/>
-      <w:r>
-        <w:t>displayDate</w:t>
-      </w:r>
-      <w:proofErr w:type="spellEnd"/>
-      <w:r>
-        <w:t>);</w:t>
+      <w:r>
+        <w:t>document.getElementById("myBtn").addEventListener("click", displayDate);</w:t>
       </w:r>
     </w:p>
     <w:p>
@@ -1227,25 +1150,21 @@
       <w:r>
         <w:t xml:space="preserve"> object (say </w:t>
       </w:r>
-      <w:proofErr w:type="spellStart"/>
       <w:r>
         <w:rPr>
           <w:i/>
         </w:rPr>
         <w:t>thisObject</w:t>
       </w:r>
-      <w:proofErr w:type="spellEnd"/>
       <w:r>
         <w:t>), add  “.bind(</w:t>
       </w:r>
-      <w:proofErr w:type="spellStart"/>
       <w:r>
         <w:rPr>
           <w:i/>
         </w:rPr>
         <w:t>thisObject</w:t>
       </w:r>
-      <w:proofErr w:type="spellEnd"/>
       <w:r>
         <w:t>)”  to the end of the function name.</w:t>
       </w:r>
@@ -1307,7 +1226,6 @@
           <w:szCs w:val="18"/>
         </w:rPr>
       </w:pPr>
-      <w:proofErr w:type="spellStart"/>
       <w:r>
         <w:rPr>
           <w:rFonts w:ascii="Courier New" w:eastAsia="Times New Roman" w:hAnsi="Courier New" w:cs="Courier New"/>
@@ -1357,7 +1275,6 @@
         </w:rPr>
         <w:t>on</w:t>
       </w:r>
-      <w:proofErr w:type="spellEnd"/>
       <w:r>
         <w:rPr>
           <w:rFonts w:ascii="Courier New" w:eastAsia="Times New Roman" w:hAnsi="Courier New" w:cs="Courier New"/>
@@ -1387,7 +1304,6 @@
         </w:rPr>
         <w:t>,</w:t>
       </w:r>
-      <w:proofErr w:type="spellStart"/>
       <w:r>
         <w:rPr>
           <w:rFonts w:ascii="Courier New" w:eastAsia="Times New Roman" w:hAnsi="Courier New" w:cs="Courier New"/>
@@ -1435,7 +1351,6 @@
         </w:rPr>
         <w:t>bind</w:t>
       </w:r>
-      <w:proofErr w:type="spellEnd"/>
       <w:r>
         <w:rPr>
           <w:rFonts w:ascii="Courier New" w:eastAsia="Times New Roman" w:hAnsi="Courier New" w:cs="Courier New"/>
@@ -1490,7 +1405,6 @@
         </w:rPr>
         <w:t>[</w:t>
       </w:r>
-      <w:proofErr w:type="spellStart"/>
       <w:r>
         <w:rPr>
           <w:b/>
@@ -1501,7 +1415,6 @@
         </w:rPr>
         <w:t>QueryBasedPanelWidget</w:t>
       </w:r>
-      <w:proofErr w:type="spellEnd"/>
       <w:r>
         <w:rPr>
           <w:b/>
@@ -1512,7 +1425,6 @@
         </w:rPr>
         <w:t xml:space="preserve">, </w:t>
       </w:r>
-      <w:proofErr w:type="spellStart"/>
       <w:r>
         <w:rPr>
           <w:color w:val="7A7A43"/>
@@ -1521,7 +1433,6 @@
         </w:rPr>
         <w:t>runQuery</w:t>
       </w:r>
-      <w:proofErr w:type="spellEnd"/>
       <w:r>
         <w:rPr>
           <w:color w:val="000000"/>
@@ -1641,7 +1552,6 @@
           <w:szCs w:val="18"/>
         </w:rPr>
       </w:pPr>
-      <w:proofErr w:type="spellStart"/>
       <w:r>
         <w:rPr>
           <w:rFonts w:ascii="Courier New" w:eastAsia="Times New Roman" w:hAnsi="Courier New" w:cs="Courier New"/>
@@ -1691,7 +1601,6 @@
         </w:rPr>
         <w:t>on</w:t>
       </w:r>
-      <w:proofErr w:type="spellEnd"/>
       <w:r>
         <w:rPr>
           <w:rFonts w:ascii="Courier New" w:eastAsia="Times New Roman" w:hAnsi="Courier New" w:cs="Courier New"/>
@@ -1721,7 +1630,6 @@
         </w:rPr>
         <w:t>,</w:t>
       </w:r>
-      <w:proofErr w:type="spellStart"/>
       <w:r>
         <w:rPr>
           <w:rFonts w:ascii="Courier New" w:eastAsia="Times New Roman" w:hAnsi="Courier New" w:cs="Courier New"/>
@@ -1751,7 +1659,6 @@
         </w:rPr>
         <w:t>checkData</w:t>
       </w:r>
-      <w:proofErr w:type="spellEnd"/>
       <w:r>
         <w:rPr>
           <w:rFonts w:ascii="Courier New" w:eastAsia="Times New Roman" w:hAnsi="Courier New" w:cs="Courier New"/>
@@ -1837,7 +1744,6 @@
           <w:sz w:val="18"/>
           <w:szCs w:val="18"/>
         </w:rPr>
-        <w:lastRenderedPageBreak/>
         <w:t>To find class name and other HTML element info, right-click object in browser (Chrome, anyway), and select Inspect</w:t>
       </w:r>
     </w:p>
@@ -2175,27 +2081,7 @@
           <w:sz w:val="21"/>
           <w:szCs w:val="21"/>
         </w:rPr>
-        <w:t xml:space="preserve">var sheet = </w:t>
-      </w:r>
-      <w:proofErr w:type="spellStart"/>
-      <w:r>
-        <w:rPr>
-          <w:rFonts w:ascii="Courier New" w:eastAsia="Times New Roman" w:hAnsi="Courier New" w:cs="Courier New"/>
-          <w:color w:val="000000"/>
-          <w:sz w:val="21"/>
-          <w:szCs w:val="21"/>
-        </w:rPr>
-        <w:t>document.createElement</w:t>
-      </w:r>
-      <w:proofErr w:type="spellEnd"/>
-      <w:r>
-        <w:rPr>
-          <w:rFonts w:ascii="Courier New" w:eastAsia="Times New Roman" w:hAnsi="Courier New" w:cs="Courier New"/>
-          <w:color w:val="000000"/>
-          <w:sz w:val="21"/>
-          <w:szCs w:val="21"/>
-        </w:rPr>
-        <w:t>('style')</w:t>
+        <w:t>var sheet = document.createElement('style')</w:t>
       </w:r>
     </w:p>
     <w:p>
@@ -2234,7 +2120,6 @@
           <w:szCs w:val="21"/>
         </w:rPr>
       </w:pPr>
-      <w:proofErr w:type="spellStart"/>
       <w:r>
         <w:rPr>
           <w:rFonts w:ascii="Courier New" w:eastAsia="Times New Roman" w:hAnsi="Courier New" w:cs="Courier New"/>
@@ -2242,17 +2127,7 @@
           <w:sz w:val="21"/>
           <w:szCs w:val="21"/>
         </w:rPr>
-        <w:t>sheet.innerHTML</w:t>
-      </w:r>
-      <w:proofErr w:type="spellEnd"/>
-      <w:r>
-        <w:rPr>
-          <w:rFonts w:ascii="Courier New" w:eastAsia="Times New Roman" w:hAnsi="Courier New" w:cs="Courier New"/>
-          <w:color w:val="000000"/>
-          <w:sz w:val="21"/>
-          <w:szCs w:val="21"/>
-        </w:rPr>
-        <w:t xml:space="preserve"> = "div {border: 2px solid black; background-color: blue;}";</w:t>
+        <w:t>sheet.innerHTML = "div {border: 2px solid black; background-color: blue;}";</w:t>
       </w:r>
     </w:p>
     <w:p>
@@ -2291,7 +2166,6 @@
           <w:szCs w:val="21"/>
         </w:rPr>
       </w:pPr>
-      <w:proofErr w:type="spellStart"/>
       <w:r>
         <w:rPr>
           <w:rFonts w:ascii="Courier New" w:eastAsia="Times New Roman" w:hAnsi="Courier New" w:cs="Courier New"/>
@@ -2299,17 +2173,7 @@
           <w:sz w:val="21"/>
           <w:szCs w:val="21"/>
         </w:rPr>
-        <w:t>document.body.appendChild</w:t>
-      </w:r>
-      <w:proofErr w:type="spellEnd"/>
-      <w:r>
-        <w:rPr>
-          <w:rFonts w:ascii="Courier New" w:eastAsia="Times New Roman" w:hAnsi="Courier New" w:cs="Courier New"/>
-          <w:color w:val="000000"/>
-          <w:sz w:val="21"/>
-          <w:szCs w:val="21"/>
-        </w:rPr>
-        <w:t>(sheet);</w:t>
+        <w:t>document.body.appendChild(sheet);</w:t>
       </w:r>
     </w:p>
     <w:p>
@@ -2384,27 +2248,7 @@
           <w:sz w:val="18"/>
           <w:szCs w:val="18"/>
         </w:rPr>
-        <w:t xml:space="preserve">If working in a </w:t>
-      </w:r>
-      <w:proofErr w:type="spellStart"/>
-      <w:r>
-        <w:rPr>
-          <w:rFonts w:ascii="Courier New" w:eastAsia="Times New Roman" w:hAnsi="Courier New" w:cs="Courier New"/>
-          <w:color w:val="000000"/>
-          <w:sz w:val="18"/>
-          <w:szCs w:val="18"/>
-        </w:rPr>
-        <w:t>SceneView</w:t>
-      </w:r>
-      <w:proofErr w:type="spellEnd"/>
-      <w:r>
-        <w:rPr>
-          <w:rFonts w:ascii="Courier New" w:eastAsia="Times New Roman" w:hAnsi="Courier New" w:cs="Courier New"/>
-          <w:color w:val="000000"/>
-          <w:sz w:val="18"/>
-          <w:szCs w:val="18"/>
-        </w:rPr>
-        <w:t xml:space="preserve">, </w:t>
+        <w:t xml:space="preserve">If working in a SceneView, </w:t>
       </w:r>
       <w:r>
         <w:rPr>
@@ -2526,27 +2370,7 @@
           <w:sz w:val="18"/>
           <w:szCs w:val="18"/>
         </w:rPr>
-        <w:t xml:space="preserve">When using </w:t>
-      </w:r>
-      <w:proofErr w:type="spellStart"/>
-      <w:r>
-        <w:rPr>
-          <w:rFonts w:ascii="Courier New" w:eastAsia="Times New Roman" w:hAnsi="Courier New" w:cs="Courier New"/>
-          <w:color w:val="000000"/>
-          <w:sz w:val="18"/>
-          <w:szCs w:val="18"/>
-        </w:rPr>
-        <w:t>SceneView</w:t>
-      </w:r>
-      <w:proofErr w:type="spellEnd"/>
-      <w:r>
-        <w:rPr>
-          <w:rFonts w:ascii="Courier New" w:eastAsia="Times New Roman" w:hAnsi="Courier New" w:cs="Courier New"/>
-          <w:color w:val="000000"/>
-          <w:sz w:val="18"/>
-          <w:szCs w:val="18"/>
-        </w:rPr>
-        <w:t>, WebStorm brings up this error:</w:t>
+        <w:t>When using SceneView, WebStorm brings up this error:</w:t>
       </w:r>
     </w:p>
     <w:p>
@@ -3035,7 +2859,7 @@
       </w:pPr>
     </w:pPrDefault>
   </w:docDefaults>
-  <w:latentStyles w:defLockedState="0" w:defUIPriority="99" w:defSemiHidden="0" w:defUnhideWhenUsed="0" w:defQFormat="0" w:count="376">
+  <w:latentStyles w:defLockedState="0" w:defUIPriority="99" w:defSemiHidden="0" w:defUnhideWhenUsed="0" w:defQFormat="0" w:count="377">
     <w:lsdException w:name="Normal" w:uiPriority="0" w:qFormat="1"/>
     <w:lsdException w:name="heading 1" w:uiPriority="9" w:qFormat="1"/>
     <w:lsdException w:name="heading 2" w:semiHidden="1" w:uiPriority="9" w:unhideWhenUsed="1" w:qFormat="1"/>
@@ -3141,7 +2965,6 @@
     <w:lsdException w:name="HTML Sample" w:semiHidden="1" w:unhideWhenUsed="1"/>
     <w:lsdException w:name="HTML Typewriter" w:semiHidden="1" w:unhideWhenUsed="1"/>
     <w:lsdException w:name="HTML Variable" w:semiHidden="1" w:unhideWhenUsed="1"/>
-    <w:lsdException w:name="Normal Table" w:semiHidden="1" w:unhideWhenUsed="1"/>
     <w:lsdException w:name="annotation subject" w:semiHidden="1" w:unhideWhenUsed="1"/>
     <w:lsdException w:name="No List" w:semiHidden="1" w:unhideWhenUsed="1"/>
     <w:lsdException w:name="Outline List 1" w:semiHidden="1" w:unhideWhenUsed="1"/>
@@ -3188,10 +3011,8 @@
     <w:lsdException w:name="Table Subtle 2" w:semiHidden="1" w:unhideWhenUsed="1"/>
     <w:lsdException w:name="Table Web 1" w:semiHidden="1" w:unhideWhenUsed="1"/>
     <w:lsdException w:name="Table Web 2" w:semiHidden="1" w:unhideWhenUsed="1"/>
-    <w:lsdException w:name="Table Web 3" w:semiHidden="1" w:unhideWhenUsed="1"/>
     <w:lsdException w:name="Balloon Text" w:semiHidden="1" w:unhideWhenUsed="1"/>
     <w:lsdException w:name="Table Grid" w:uiPriority="39"/>
-    <w:lsdException w:name="Table Theme" w:semiHidden="1" w:unhideWhenUsed="1"/>
     <w:lsdException w:name="Placeholder Text" w:semiHidden="1"/>
     <w:lsdException w:name="No Spacing" w:uiPriority="1" w:qFormat="1"/>
     <w:lsdException w:name="Light Shading" w:uiPriority="60"/>
@@ -3412,6 +3233,7 @@
     <w:lsdException w:name="Hashtag" w:semiHidden="1" w:unhideWhenUsed="1"/>
     <w:lsdException w:name="Unresolved Mention" w:semiHidden="1" w:unhideWhenUsed="1"/>
     <w:lsdException w:name="Smart Link" w:semiHidden="1" w:unhideWhenUsed="1"/>
+    <w:lsdException w:name="Smart Link Error" w:semiHidden="1" w:unhideWhenUsed="1"/>
   </w:latentStyles>
   <w:style w:type="paragraph" w:default="1" w:styleId="Normal">
     <w:name w:val="Normal"/>

</xml_diff>

<commit_message>
Set up bioband profiles
</commit_message>
<xml_diff>
--- a/Docs/Tips.docx
+++ b/Docs/Tips.docx
@@ -9,6 +9,8 @@
       <w:r>
         <w:t>Tips</w:t>
       </w:r>
+      <w:bookmarkStart w:id="0" w:name="_GoBack"/>
+      <w:bookmarkEnd w:id="0"/>
     </w:p>
     <w:p/>
     <w:p>
@@ -48,6 +50,85 @@
           <w:rFonts w:eastAsia="Times New Roman" w:cstheme="minorHAnsi"/>
           <w:color w:val="000000"/>
         </w:rPr>
+        <w:t xml:space="preserve">To get parameter names of an Object, e.g.:  </w:t>
+      </w:r>
+      <w:r>
+        <w:rPr>
+          <w:rFonts w:eastAsia="Times New Roman" w:cstheme="minorHAnsi"/>
+          <w:color w:val="000000"/>
+        </w:rPr>
+        <w:tab/>
+      </w:r>
+      <w:proofErr w:type="spellStart"/>
+      <w:r>
+        <w:rPr>
+          <w:rFonts w:eastAsia="Times New Roman" w:cstheme="minorHAnsi"/>
+          <w:b/>
+          <w:bCs/>
+          <w:color w:val="000000"/>
+        </w:rPr>
+        <w:t>Object.keys</w:t>
+      </w:r>
+      <w:proofErr w:type="spellEnd"/>
+      <w:r>
+        <w:rPr>
+          <w:rFonts w:eastAsia="Times New Roman" w:cstheme="minorHAnsi"/>
+          <w:color w:val="000000"/>
+        </w:rPr>
+        <w:t>(</w:t>
+      </w:r>
+      <w:r>
+        <w:rPr>
+          <w:rFonts w:eastAsia="Times New Roman" w:cstheme="minorHAnsi"/>
+          <w:color w:val="000000"/>
+        </w:rPr>
+        <w:t>&lt;object&gt;</w:t>
+      </w:r>
+      <w:r>
+        <w:rPr>
+          <w:rFonts w:eastAsia="Times New Roman" w:cstheme="minorHAnsi"/>
+          <w:color w:val="000000"/>
+        </w:rPr>
+        <w:t>)</w:t>
+      </w:r>
+    </w:p>
+    <w:p>
+      <w:pPr>
+        <w:pStyle w:val="ListParagraph"/>
+        <w:numPr>
+          <w:ilvl w:val="0"/>
+          <w:numId w:val="1"/>
+        </w:numPr>
+        <w:shd w:val="clear" w:color="auto" w:fill="FFFFFF"/>
+        <w:tabs>
+          <w:tab w:val="left" w:pos="916"/>
+          <w:tab w:val="left" w:pos="1832"/>
+          <w:tab w:val="left" w:pos="2748"/>
+          <w:tab w:val="left" w:pos="3664"/>
+          <w:tab w:val="left" w:pos="4580"/>
+          <w:tab w:val="left" w:pos="5496"/>
+          <w:tab w:val="left" w:pos="6412"/>
+          <w:tab w:val="left" w:pos="7328"/>
+          <w:tab w:val="left" w:pos="8244"/>
+          <w:tab w:val="left" w:pos="9160"/>
+          <w:tab w:val="left" w:pos="10076"/>
+          <w:tab w:val="left" w:pos="10992"/>
+          <w:tab w:val="left" w:pos="11908"/>
+          <w:tab w:val="left" w:pos="12824"/>
+          <w:tab w:val="left" w:pos="13740"/>
+          <w:tab w:val="left" w:pos="14656"/>
+        </w:tabs>
+        <w:spacing w:after="0" w:line="240" w:lineRule="auto"/>
+        <w:rPr>
+          <w:rFonts w:eastAsia="Times New Roman" w:cstheme="minorHAnsi"/>
+          <w:color w:val="000000"/>
+        </w:rPr>
+      </w:pPr>
+      <w:r>
+        <w:rPr>
+          <w:rFonts w:eastAsia="Times New Roman" w:cstheme="minorHAnsi"/>
+          <w:color w:val="000000"/>
+        </w:rPr>
         <w:t xml:space="preserve">To access a JS variable using a string representation of the name, use </w:t>
       </w:r>
       <w:r>
@@ -66,8 +147,6 @@
         </w:rPr>
         <w:t>(name)</w:t>
       </w:r>
-      <w:bookmarkStart w:id="0" w:name="_GoBack"/>
-      <w:bookmarkEnd w:id="0"/>
     </w:p>
     <w:p>
       <w:pPr>
@@ -513,7 +592,47 @@
           <w:color w:val="auto"/>
           <w:u w:val="none"/>
         </w:rPr>
-        <w:t>$(getEl("photoContainer")).width()</w:t>
+        <w:t>$(</w:t>
+      </w:r>
+      <w:proofErr w:type="spellStart"/>
+      <w:r>
+        <w:rPr>
+          <w:rStyle w:val="Hyperlink"/>
+          <w:b/>
+          <w:color w:val="auto"/>
+          <w:u w:val="none"/>
+        </w:rPr>
+        <w:t>getEl</w:t>
+      </w:r>
+      <w:proofErr w:type="spellEnd"/>
+      <w:r>
+        <w:rPr>
+          <w:rStyle w:val="Hyperlink"/>
+          <w:b/>
+          <w:color w:val="auto"/>
+          <w:u w:val="none"/>
+        </w:rPr>
+        <w:t>("</w:t>
+      </w:r>
+      <w:proofErr w:type="spellStart"/>
+      <w:r>
+        <w:rPr>
+          <w:rStyle w:val="Hyperlink"/>
+          <w:b/>
+          <w:color w:val="auto"/>
+          <w:u w:val="none"/>
+        </w:rPr>
+        <w:t>photoContainer</w:t>
+      </w:r>
+      <w:proofErr w:type="spellEnd"/>
+      <w:r>
+        <w:rPr>
+          <w:rStyle w:val="Hyperlink"/>
+          <w:b/>
+          <w:color w:val="auto"/>
+          <w:u w:val="none"/>
+        </w:rPr>
+        <w:t>")).width()</w:t>
       </w:r>
     </w:p>
     <w:p>
@@ -544,8 +663,19 @@
           <w:color w:val="auto"/>
           <w:u w:val="none"/>
         </w:rPr>
-        <w:t>.style.width</w:t>
-      </w:r>
+        <w:t>.</w:t>
+      </w:r>
+      <w:proofErr w:type="spellStart"/>
+      <w:r>
+        <w:rPr>
+          <w:rStyle w:val="Hyperlink"/>
+          <w:b/>
+          <w:color w:val="auto"/>
+          <w:u w:val="none"/>
+        </w:rPr>
+        <w:t>style.width</w:t>
+      </w:r>
+      <w:proofErr w:type="spellEnd"/>
       <w:r>
         <w:rPr>
           <w:rStyle w:val="Hyperlink"/>
@@ -967,7 +1097,23 @@
           <w:b/>
           <w:color w:val="FF0000"/>
         </w:rPr>
-        <w:t>&amp;nbsp;</w:t>
+        <w:t>&amp;</w:t>
+      </w:r>
+      <w:proofErr w:type="spellStart"/>
+      <w:r>
+        <w:rPr>
+          <w:b/>
+          <w:color w:val="FF0000"/>
+        </w:rPr>
+        <w:t>nbsp</w:t>
+      </w:r>
+      <w:proofErr w:type="spellEnd"/>
+      <w:r>
+        <w:rPr>
+          <w:b/>
+          <w:color w:val="FF0000"/>
+        </w:rPr>
+        <w:t>;</w:t>
       </w:r>
       <w:r>
         <w:t xml:space="preserve"> for single space</w:t>
@@ -986,7 +1132,23 @@
           <w:b/>
           <w:color w:val="FF0000"/>
         </w:rPr>
-        <w:t>&amp;ensp;</w:t>
+        <w:t>&amp;</w:t>
+      </w:r>
+      <w:proofErr w:type="spellStart"/>
+      <w:r>
+        <w:rPr>
+          <w:b/>
+          <w:color w:val="FF0000"/>
+        </w:rPr>
+        <w:t>ensp</w:t>
+      </w:r>
+      <w:proofErr w:type="spellEnd"/>
+      <w:r>
+        <w:rPr>
+          <w:b/>
+          <w:color w:val="FF0000"/>
+        </w:rPr>
+        <w:t>;</w:t>
       </w:r>
       <w:r>
         <w:t xml:space="preserve"> for 2 spaces.</w:t>
@@ -1005,7 +1167,23 @@
           <w:b/>
           <w:color w:val="FF0000"/>
         </w:rPr>
-        <w:t>&amp;emsp;</w:t>
+        <w:t>&amp;</w:t>
+      </w:r>
+      <w:proofErr w:type="spellStart"/>
+      <w:r>
+        <w:rPr>
+          <w:b/>
+          <w:color w:val="FF0000"/>
+        </w:rPr>
+        <w:t>emsp</w:t>
+      </w:r>
+      <w:proofErr w:type="spellEnd"/>
+      <w:r>
+        <w:rPr>
+          <w:b/>
+          <w:color w:val="FF0000"/>
+        </w:rPr>
+        <w:t>;</w:t>
       </w:r>
       <w:r>
         <w:t xml:space="preserve"> for 4 spaces.</w:t>
@@ -1025,7 +1203,23 @@
         </w:numPr>
       </w:pPr>
       <w:r>
-        <w:t>To handle events like button clicks inside of Dojo modules, use “dojo/dom” and  on(dom.byId(</w:t>
+        <w:t>To handle events like button clicks inside of Dojo modules, use “dojo/</w:t>
+      </w:r>
+      <w:proofErr w:type="spellStart"/>
+      <w:r>
+        <w:t>dom</w:t>
+      </w:r>
+      <w:proofErr w:type="spellEnd"/>
+      <w:r>
+        <w:t>” and  on(</w:t>
+      </w:r>
+      <w:proofErr w:type="spellStart"/>
+      <w:r>
+        <w:t>dom.byId</w:t>
+      </w:r>
+      <w:proofErr w:type="spellEnd"/>
+      <w:r>
+        <w:t>(</w:t>
       </w:r>
       <w:r>
         <w:rPr>
@@ -1043,7 +1237,15 @@
         <w:t>callback function</w:t>
       </w:r>
       <w:r>
-        <w:t>(evt))</w:t>
+        <w:t>(</w:t>
+      </w:r>
+      <w:proofErr w:type="spellStart"/>
+      <w:r>
+        <w:t>evt</w:t>
+      </w:r>
+      <w:proofErr w:type="spellEnd"/>
+      <w:r>
+        <w:t>))</w:t>
       </w:r>
     </w:p>
     <w:p>
@@ -1064,7 +1266,15 @@
         <w:t>test_Dojo_addTab.html</w:t>
       </w:r>
       <w:r>
-        <w:t xml:space="preserve"> on Macbook)</w:t>
+        <w:t xml:space="preserve"> on </w:t>
+      </w:r>
+      <w:proofErr w:type="spellStart"/>
+      <w:r>
+        <w:t>Macbook</w:t>
+      </w:r>
+      <w:proofErr w:type="spellEnd"/>
+      <w:r>
+        <w:t>)</w:t>
       </w:r>
     </w:p>
     <w:p>
@@ -1081,12 +1291,14 @@
       <w:r>
         <w:t xml:space="preserve">JS </w:t>
       </w:r>
+      <w:proofErr w:type="spellStart"/>
       <w:r>
         <w:rPr>
           <w:b/>
         </w:rPr>
         <w:t>addEventListener</w:t>
       </w:r>
+      <w:proofErr w:type="spellEnd"/>
       <w:r>
         <w:t>() method</w:t>
       </w:r>
@@ -1102,8 +1314,37 @@
       <w:r>
         <w:t xml:space="preserve">Example:  </w:t>
       </w:r>
-      <w:r>
-        <w:t>document.getElementById("myBtn").addEventListener("click", displayDate);</w:t>
+      <w:proofErr w:type="spellStart"/>
+      <w:r>
+        <w:t>document.getElementById</w:t>
+      </w:r>
+      <w:proofErr w:type="spellEnd"/>
+      <w:r>
+        <w:t>("</w:t>
+      </w:r>
+      <w:proofErr w:type="spellStart"/>
+      <w:r>
+        <w:t>myBtn</w:t>
+      </w:r>
+      <w:proofErr w:type="spellEnd"/>
+      <w:r>
+        <w:t>").</w:t>
+      </w:r>
+      <w:proofErr w:type="spellStart"/>
+      <w:r>
+        <w:t>addEventListener</w:t>
+      </w:r>
+      <w:proofErr w:type="spellEnd"/>
+      <w:r>
+        <w:t xml:space="preserve">("click", </w:t>
+      </w:r>
+      <w:proofErr w:type="spellStart"/>
+      <w:r>
+        <w:t>displayDate</w:t>
+      </w:r>
+      <w:proofErr w:type="spellEnd"/>
+      <w:r>
+        <w:t>);</w:t>
       </w:r>
     </w:p>
     <w:p>
@@ -1150,21 +1391,25 @@
       <w:r>
         <w:t xml:space="preserve"> object (say </w:t>
       </w:r>
+      <w:proofErr w:type="spellStart"/>
       <w:r>
         <w:rPr>
           <w:i/>
         </w:rPr>
         <w:t>thisObject</w:t>
       </w:r>
+      <w:proofErr w:type="spellEnd"/>
       <w:r>
         <w:t>), add  “.bind(</w:t>
       </w:r>
+      <w:proofErr w:type="spellStart"/>
       <w:r>
         <w:rPr>
           <w:i/>
         </w:rPr>
         <w:t>thisObject</w:t>
       </w:r>
+      <w:proofErr w:type="spellEnd"/>
       <w:r>
         <w:t>)”  to the end of the function name.</w:t>
       </w:r>
@@ -1226,6 +1471,7 @@
           <w:szCs w:val="18"/>
         </w:rPr>
       </w:pPr>
+      <w:proofErr w:type="spellStart"/>
       <w:r>
         <w:rPr>
           <w:rFonts w:ascii="Courier New" w:eastAsia="Times New Roman" w:hAnsi="Courier New" w:cs="Courier New"/>
@@ -1275,6 +1521,7 @@
         </w:rPr>
         <w:t>on</w:t>
       </w:r>
+      <w:proofErr w:type="spellEnd"/>
       <w:r>
         <w:rPr>
           <w:rFonts w:ascii="Courier New" w:eastAsia="Times New Roman" w:hAnsi="Courier New" w:cs="Courier New"/>
@@ -1304,6 +1551,7 @@
         </w:rPr>
         <w:t>,</w:t>
       </w:r>
+      <w:proofErr w:type="spellStart"/>
       <w:r>
         <w:rPr>
           <w:rFonts w:ascii="Courier New" w:eastAsia="Times New Roman" w:hAnsi="Courier New" w:cs="Courier New"/>
@@ -1351,6 +1599,7 @@
         </w:rPr>
         <w:t>bind</w:t>
       </w:r>
+      <w:proofErr w:type="spellEnd"/>
       <w:r>
         <w:rPr>
           <w:rFonts w:ascii="Courier New" w:eastAsia="Times New Roman" w:hAnsi="Courier New" w:cs="Courier New"/>
@@ -1405,6 +1654,7 @@
         </w:rPr>
         <w:t>[</w:t>
       </w:r>
+      <w:proofErr w:type="spellStart"/>
       <w:r>
         <w:rPr>
           <w:b/>
@@ -1415,6 +1665,7 @@
         </w:rPr>
         <w:t>QueryBasedPanelWidget</w:t>
       </w:r>
+      <w:proofErr w:type="spellEnd"/>
       <w:r>
         <w:rPr>
           <w:b/>
@@ -1425,6 +1676,7 @@
         </w:rPr>
         <w:t xml:space="preserve">, </w:t>
       </w:r>
+      <w:proofErr w:type="spellStart"/>
       <w:r>
         <w:rPr>
           <w:color w:val="7A7A43"/>
@@ -1433,6 +1685,7 @@
         </w:rPr>
         <w:t>runQuery</w:t>
       </w:r>
+      <w:proofErr w:type="spellEnd"/>
       <w:r>
         <w:rPr>
           <w:color w:val="000000"/>
@@ -1552,6 +1805,7 @@
           <w:szCs w:val="18"/>
         </w:rPr>
       </w:pPr>
+      <w:proofErr w:type="spellStart"/>
       <w:r>
         <w:rPr>
           <w:rFonts w:ascii="Courier New" w:eastAsia="Times New Roman" w:hAnsi="Courier New" w:cs="Courier New"/>
@@ -1601,6 +1855,7 @@
         </w:rPr>
         <w:t>on</w:t>
       </w:r>
+      <w:proofErr w:type="spellEnd"/>
       <w:r>
         <w:rPr>
           <w:rFonts w:ascii="Courier New" w:eastAsia="Times New Roman" w:hAnsi="Courier New" w:cs="Courier New"/>
@@ -1630,6 +1885,7 @@
         </w:rPr>
         <w:t>,</w:t>
       </w:r>
+      <w:proofErr w:type="spellStart"/>
       <w:r>
         <w:rPr>
           <w:rFonts w:ascii="Courier New" w:eastAsia="Times New Roman" w:hAnsi="Courier New" w:cs="Courier New"/>
@@ -1659,6 +1915,7 @@
         </w:rPr>
         <w:t>checkData</w:t>
       </w:r>
+      <w:proofErr w:type="spellEnd"/>
       <w:r>
         <w:rPr>
           <w:rFonts w:ascii="Courier New" w:eastAsia="Times New Roman" w:hAnsi="Courier New" w:cs="Courier New"/>
@@ -2081,7 +2338,27 @@
           <w:sz w:val="21"/>
           <w:szCs w:val="21"/>
         </w:rPr>
-        <w:t>var sheet = document.createElement('style')</w:t>
+        <w:t xml:space="preserve">var sheet = </w:t>
+      </w:r>
+      <w:proofErr w:type="spellStart"/>
+      <w:r>
+        <w:rPr>
+          <w:rFonts w:ascii="Courier New" w:eastAsia="Times New Roman" w:hAnsi="Courier New" w:cs="Courier New"/>
+          <w:color w:val="000000"/>
+          <w:sz w:val="21"/>
+          <w:szCs w:val="21"/>
+        </w:rPr>
+        <w:t>document.createElement</w:t>
+      </w:r>
+      <w:proofErr w:type="spellEnd"/>
+      <w:r>
+        <w:rPr>
+          <w:rFonts w:ascii="Courier New" w:eastAsia="Times New Roman" w:hAnsi="Courier New" w:cs="Courier New"/>
+          <w:color w:val="000000"/>
+          <w:sz w:val="21"/>
+          <w:szCs w:val="21"/>
+        </w:rPr>
+        <w:t>('style')</w:t>
       </w:r>
     </w:p>
     <w:p>
@@ -2120,6 +2397,7 @@
           <w:szCs w:val="21"/>
         </w:rPr>
       </w:pPr>
+      <w:proofErr w:type="spellStart"/>
       <w:r>
         <w:rPr>
           <w:rFonts w:ascii="Courier New" w:eastAsia="Times New Roman" w:hAnsi="Courier New" w:cs="Courier New"/>
@@ -2127,7 +2405,17 @@
           <w:sz w:val="21"/>
           <w:szCs w:val="21"/>
         </w:rPr>
-        <w:t>sheet.innerHTML = "div {border: 2px solid black; background-color: blue;}";</w:t>
+        <w:t>sheet.innerHTML</w:t>
+      </w:r>
+      <w:proofErr w:type="spellEnd"/>
+      <w:r>
+        <w:rPr>
+          <w:rFonts w:ascii="Courier New" w:eastAsia="Times New Roman" w:hAnsi="Courier New" w:cs="Courier New"/>
+          <w:color w:val="000000"/>
+          <w:sz w:val="21"/>
+          <w:szCs w:val="21"/>
+        </w:rPr>
+        <w:t xml:space="preserve"> = "div {border: 2px solid black; background-color: blue;}";</w:t>
       </w:r>
     </w:p>
     <w:p>
@@ -2166,6 +2454,7 @@
           <w:szCs w:val="21"/>
         </w:rPr>
       </w:pPr>
+      <w:proofErr w:type="spellStart"/>
       <w:r>
         <w:rPr>
           <w:rFonts w:ascii="Courier New" w:eastAsia="Times New Roman" w:hAnsi="Courier New" w:cs="Courier New"/>
@@ -2173,7 +2462,17 @@
           <w:sz w:val="21"/>
           <w:szCs w:val="21"/>
         </w:rPr>
-        <w:t>document.body.appendChild(sheet);</w:t>
+        <w:t>document.body.appendChild</w:t>
+      </w:r>
+      <w:proofErr w:type="spellEnd"/>
+      <w:r>
+        <w:rPr>
+          <w:rFonts w:ascii="Courier New" w:eastAsia="Times New Roman" w:hAnsi="Courier New" w:cs="Courier New"/>
+          <w:color w:val="000000"/>
+          <w:sz w:val="21"/>
+          <w:szCs w:val="21"/>
+        </w:rPr>
+        <w:t>(sheet);</w:t>
       </w:r>
     </w:p>
     <w:p>
@@ -2248,7 +2547,27 @@
           <w:sz w:val="18"/>
           <w:szCs w:val="18"/>
         </w:rPr>
-        <w:t xml:space="preserve">If working in a SceneView, </w:t>
+        <w:t xml:space="preserve">If working in a </w:t>
+      </w:r>
+      <w:proofErr w:type="spellStart"/>
+      <w:r>
+        <w:rPr>
+          <w:rFonts w:ascii="Courier New" w:eastAsia="Times New Roman" w:hAnsi="Courier New" w:cs="Courier New"/>
+          <w:color w:val="000000"/>
+          <w:sz w:val="18"/>
+          <w:szCs w:val="18"/>
+        </w:rPr>
+        <w:t>SceneView</w:t>
+      </w:r>
+      <w:proofErr w:type="spellEnd"/>
+      <w:r>
+        <w:rPr>
+          <w:rFonts w:ascii="Courier New" w:eastAsia="Times New Roman" w:hAnsi="Courier New" w:cs="Courier New"/>
+          <w:color w:val="000000"/>
+          <w:sz w:val="18"/>
+          <w:szCs w:val="18"/>
+        </w:rPr>
+        <w:t xml:space="preserve">, </w:t>
       </w:r>
       <w:r>
         <w:rPr>
@@ -2370,7 +2689,27 @@
           <w:sz w:val="18"/>
           <w:szCs w:val="18"/>
         </w:rPr>
-        <w:t>When using SceneView, WebStorm brings up this error:</w:t>
+        <w:t xml:space="preserve">When using </w:t>
+      </w:r>
+      <w:proofErr w:type="spellStart"/>
+      <w:r>
+        <w:rPr>
+          <w:rFonts w:ascii="Courier New" w:eastAsia="Times New Roman" w:hAnsi="Courier New" w:cs="Courier New"/>
+          <w:color w:val="000000"/>
+          <w:sz w:val="18"/>
+          <w:szCs w:val="18"/>
+        </w:rPr>
+        <w:t>SceneView</w:t>
+      </w:r>
+      <w:proofErr w:type="spellEnd"/>
+      <w:r>
+        <w:rPr>
+          <w:rFonts w:ascii="Courier New" w:eastAsia="Times New Roman" w:hAnsi="Courier New" w:cs="Courier New"/>
+          <w:color w:val="000000"/>
+          <w:sz w:val="18"/>
+          <w:szCs w:val="18"/>
+        </w:rPr>
+        <w:t>, WebStorm brings up this error:</w:t>
       </w:r>
     </w:p>
     <w:p>
@@ -2859,7 +3198,7 @@
       </w:pPr>
     </w:pPrDefault>
   </w:docDefaults>
-  <w:latentStyles w:defLockedState="0" w:defUIPriority="99" w:defSemiHidden="0" w:defUnhideWhenUsed="0" w:defQFormat="0" w:count="377">
+  <w:latentStyles w:defLockedState="0" w:defUIPriority="99" w:defSemiHidden="0" w:defUnhideWhenUsed="0" w:defQFormat="0" w:count="376">
     <w:lsdException w:name="Normal" w:uiPriority="0" w:qFormat="1"/>
     <w:lsdException w:name="heading 1" w:uiPriority="9" w:qFormat="1"/>
     <w:lsdException w:name="heading 2" w:semiHidden="1" w:uiPriority="9" w:unhideWhenUsed="1" w:qFormat="1"/>
@@ -2965,6 +3304,7 @@
     <w:lsdException w:name="HTML Sample" w:semiHidden="1" w:unhideWhenUsed="1"/>
     <w:lsdException w:name="HTML Typewriter" w:semiHidden="1" w:unhideWhenUsed="1"/>
     <w:lsdException w:name="HTML Variable" w:semiHidden="1" w:unhideWhenUsed="1"/>
+    <w:lsdException w:name="Normal Table" w:semiHidden="1" w:unhideWhenUsed="1"/>
     <w:lsdException w:name="annotation subject" w:semiHidden="1" w:unhideWhenUsed="1"/>
     <w:lsdException w:name="No List" w:semiHidden="1" w:unhideWhenUsed="1"/>
     <w:lsdException w:name="Outline List 1" w:semiHidden="1" w:unhideWhenUsed="1"/>
@@ -3011,8 +3351,10 @@
     <w:lsdException w:name="Table Subtle 2" w:semiHidden="1" w:unhideWhenUsed="1"/>
     <w:lsdException w:name="Table Web 1" w:semiHidden="1" w:unhideWhenUsed="1"/>
     <w:lsdException w:name="Table Web 2" w:semiHidden="1" w:unhideWhenUsed="1"/>
+    <w:lsdException w:name="Table Web 3" w:semiHidden="1" w:unhideWhenUsed="1"/>
     <w:lsdException w:name="Balloon Text" w:semiHidden="1" w:unhideWhenUsed="1"/>
     <w:lsdException w:name="Table Grid" w:uiPriority="39"/>
+    <w:lsdException w:name="Table Theme" w:semiHidden="1" w:unhideWhenUsed="1"/>
     <w:lsdException w:name="Placeholder Text" w:semiHidden="1"/>
     <w:lsdException w:name="No Spacing" w:uiPriority="1" w:qFormat="1"/>
     <w:lsdException w:name="Light Shading" w:uiPriority="60"/>
@@ -3233,7 +3575,6 @@
     <w:lsdException w:name="Hashtag" w:semiHidden="1" w:unhideWhenUsed="1"/>
     <w:lsdException w:name="Unresolved Mention" w:semiHidden="1" w:unhideWhenUsed="1"/>
     <w:lsdException w:name="Smart Link" w:semiHidden="1" w:unhideWhenUsed="1"/>
-    <w:lsdException w:name="Smart Link Error" w:semiHidden="1" w:unhideWhenUsed="1"/>
   </w:latentStyles>
   <w:style w:type="paragraph" w:default="1" w:styleId="Normal">
     <w:name w:val="Normal"/>

</xml_diff>

<commit_message>
Resize panel contents on ExpandoPane expand/collapse
</commit_message>
<xml_diff>
--- a/Docs/Tips.docx
+++ b/Docs/Tips.docx
@@ -9,8 +9,6 @@
       <w:r>
         <w:t>Tips</w:t>
       </w:r>
-      <w:bookmarkStart w:id="0" w:name="_GoBack"/>
-      <w:bookmarkEnd w:id="0"/>
     </w:p>
     <w:p/>
     <w:p>
@@ -50,6 +48,361 @@
           <w:rFonts w:eastAsia="Times New Roman" w:cstheme="minorHAnsi"/>
           <w:color w:val="000000"/>
         </w:rPr>
+        <w:t>Accessing superclass methods:</w:t>
+      </w:r>
+    </w:p>
+    <w:p>
+      <w:pPr>
+        <w:pStyle w:val="ListParagraph"/>
+        <w:numPr>
+          <w:ilvl w:val="1"/>
+          <w:numId w:val="1"/>
+        </w:numPr>
+        <w:shd w:val="clear" w:color="auto" w:fill="FFFFFF"/>
+        <w:tabs>
+          <w:tab w:val="left" w:pos="916"/>
+          <w:tab w:val="left" w:pos="1832"/>
+          <w:tab w:val="left" w:pos="2748"/>
+          <w:tab w:val="left" w:pos="3664"/>
+          <w:tab w:val="left" w:pos="4580"/>
+          <w:tab w:val="left" w:pos="5496"/>
+          <w:tab w:val="left" w:pos="6412"/>
+          <w:tab w:val="left" w:pos="7328"/>
+          <w:tab w:val="left" w:pos="8244"/>
+          <w:tab w:val="left" w:pos="9160"/>
+          <w:tab w:val="left" w:pos="10076"/>
+          <w:tab w:val="left" w:pos="10992"/>
+          <w:tab w:val="left" w:pos="11908"/>
+          <w:tab w:val="left" w:pos="12824"/>
+          <w:tab w:val="left" w:pos="13740"/>
+          <w:tab w:val="left" w:pos="14656"/>
+        </w:tabs>
+        <w:spacing w:after="0" w:line="240" w:lineRule="auto"/>
+        <w:rPr>
+          <w:rFonts w:eastAsia="Times New Roman" w:cstheme="minorHAnsi"/>
+          <w:color w:val="000000"/>
+        </w:rPr>
+      </w:pPr>
+      <w:r>
+        <w:rPr>
+          <w:rFonts w:eastAsia="Times New Roman" w:cstheme="minorHAnsi"/>
+          <w:color w:val="000000"/>
+        </w:rPr>
+        <w:t xml:space="preserve">Usually this is in </w:t>
+      </w:r>
+      <w:r>
+        <w:rPr>
+          <w:rFonts w:eastAsia="Times New Roman" w:cstheme="minorHAnsi"/>
+          <w:b/>
+          <w:bCs/>
+          <w:color w:val="000000"/>
+        </w:rPr>
+        <w:t>Dojo</w:t>
+      </w:r>
+      <w:r>
+        <w:rPr>
+          <w:rFonts w:eastAsia="Times New Roman" w:cstheme="minorHAnsi"/>
+          <w:color w:val="000000"/>
+        </w:rPr>
+        <w:t xml:space="preserve"> </w:t>
+      </w:r>
+      <w:r>
+        <w:rPr>
+          <w:rFonts w:eastAsia="Times New Roman" w:cstheme="minorHAnsi"/>
+          <w:color w:val="000000"/>
+        </w:rPr>
+        <w:t>[</w:t>
+      </w:r>
+      <w:r>
+        <w:rPr>
+          <w:rFonts w:eastAsia="Times New Roman" w:cstheme="minorHAnsi"/>
+          <w:i/>
+          <w:iCs/>
+          <w:color w:val="000000"/>
+        </w:rPr>
+        <w:t xml:space="preserve">if in a </w:t>
+      </w:r>
+      <w:r>
+        <w:rPr>
+          <w:rFonts w:eastAsia="Times New Roman" w:cstheme="minorHAnsi"/>
+          <w:b/>
+          <w:bCs/>
+          <w:i/>
+          <w:iCs/>
+          <w:color w:val="000000"/>
+        </w:rPr>
+        <w:t>r</w:t>
+      </w:r>
+      <w:r>
+        <w:rPr>
+          <w:rFonts w:eastAsia="Times New Roman" w:cstheme="minorHAnsi"/>
+          <w:b/>
+          <w:bCs/>
+          <w:i/>
+          <w:iCs/>
+          <w:color w:val="000000"/>
+        </w:rPr>
+        <w:t>eturn declare</w:t>
+      </w:r>
+      <w:r>
+        <w:rPr>
+          <w:rFonts w:eastAsia="Times New Roman" w:cstheme="minorHAnsi"/>
+          <w:b/>
+          <w:bCs/>
+          <w:i/>
+          <w:iCs/>
+          <w:color w:val="000000"/>
+        </w:rPr>
+        <w:t>()</w:t>
+      </w:r>
+      <w:r>
+        <w:rPr>
+          <w:rFonts w:eastAsia="Times New Roman" w:cstheme="minorHAnsi"/>
+          <w:i/>
+          <w:iCs/>
+          <w:color w:val="000000"/>
+        </w:rPr>
+        <w:t xml:space="preserve"> section</w:t>
+      </w:r>
+      <w:r>
+        <w:rPr>
+          <w:rFonts w:eastAsia="Times New Roman" w:cstheme="minorHAnsi"/>
+          <w:color w:val="000000"/>
+        </w:rPr>
+        <w:t>]</w:t>
+      </w:r>
+    </w:p>
+    <w:p>
+      <w:pPr>
+        <w:pStyle w:val="ListParagraph"/>
+        <w:numPr>
+          <w:ilvl w:val="2"/>
+          <w:numId w:val="1"/>
+        </w:numPr>
+        <w:rPr>
+          <w:rFonts w:cstheme="minorHAnsi"/>
+          <w:color w:val="000000"/>
+        </w:rPr>
+      </w:pPr>
+      <w:r>
+        <w:rPr>
+          <w:rFonts w:eastAsia="Times New Roman" w:cstheme="minorHAnsi"/>
+          <w:color w:val="000000"/>
+        </w:rPr>
+        <w:t xml:space="preserve">in which case, can use </w:t>
+      </w:r>
+      <w:proofErr w:type="spellStart"/>
+      <w:r>
+        <w:rPr>
+          <w:rFonts w:cstheme="minorHAnsi"/>
+          <w:b/>
+          <w:bCs/>
+          <w:color w:val="000000"/>
+        </w:rPr>
+        <w:t>this</w:t>
+      </w:r>
+      <w:r>
+        <w:rPr>
+          <w:rFonts w:cstheme="minorHAnsi"/>
+          <w:color w:val="000000"/>
+        </w:rPr>
+        <w:t>.inherited</w:t>
+      </w:r>
+      <w:proofErr w:type="spellEnd"/>
+      <w:r>
+        <w:rPr>
+          <w:rFonts w:cstheme="minorHAnsi"/>
+          <w:color w:val="000000"/>
+        </w:rPr>
+        <w:t>(</w:t>
+      </w:r>
+      <w:r>
+        <w:rPr>
+          <w:rFonts w:cstheme="minorHAnsi"/>
+          <w:b/>
+          <w:bCs/>
+          <w:i/>
+          <w:iCs/>
+          <w:color w:val="000000"/>
+        </w:rPr>
+        <w:t>arguments</w:t>
+      </w:r>
+      <w:r>
+        <w:rPr>
+          <w:rFonts w:cstheme="minorHAnsi"/>
+          <w:color w:val="000000"/>
+        </w:rPr>
+        <w:t>)</w:t>
+      </w:r>
+      <w:r>
+        <w:rPr>
+          <w:rFonts w:cstheme="minorHAnsi"/>
+          <w:color w:val="000000"/>
+        </w:rPr>
+        <w:t xml:space="preserve"> in method override</w:t>
+      </w:r>
+      <w:r>
+        <w:rPr>
+          <w:rFonts w:cstheme="minorHAnsi"/>
+          <w:color w:val="000000"/>
+        </w:rPr>
+        <w:t xml:space="preserve"> to call </w:t>
+      </w:r>
+      <w:r>
+        <w:rPr>
+          <w:rFonts w:eastAsia="Times New Roman" w:cstheme="minorHAnsi"/>
+          <w:color w:val="000000"/>
+        </w:rPr>
+        <w:t>superclass method</w:t>
+      </w:r>
+      <w:r>
+        <w:rPr>
+          <w:rFonts w:cstheme="minorHAnsi"/>
+          <w:color w:val="000000"/>
+        </w:rPr>
+        <w:tab/>
+        <w:t>(literal word "arguments")</w:t>
+      </w:r>
+    </w:p>
+    <w:p>
+      <w:pPr>
+        <w:pStyle w:val="ListParagraph"/>
+        <w:numPr>
+          <w:ilvl w:val="1"/>
+          <w:numId w:val="1"/>
+        </w:numPr>
+        <w:rPr>
+          <w:rFonts w:cstheme="minorHAnsi"/>
+          <w:color w:val="000000"/>
+        </w:rPr>
+      </w:pPr>
+      <w:r>
+        <w:rPr>
+          <w:rFonts w:cstheme="minorHAnsi"/>
+          <w:color w:val="000000"/>
+        </w:rPr>
+        <w:t xml:space="preserve">otherwise, would use </w:t>
+      </w:r>
+      <w:r>
+        <w:rPr>
+          <w:rFonts w:cstheme="minorHAnsi"/>
+          <w:b/>
+          <w:bCs/>
+          <w:color w:val="000000"/>
+        </w:rPr>
+        <w:t>super.</w:t>
+      </w:r>
+      <w:r>
+        <w:rPr>
+          <w:rFonts w:cstheme="minorHAnsi"/>
+          <w:b/>
+          <w:bCs/>
+          <w:color w:val="000000"/>
+        </w:rPr>
+        <w:t>&lt;</w:t>
+      </w:r>
+      <w:proofErr w:type="spellStart"/>
+      <w:r>
+        <w:rPr>
+          <w:rFonts w:cstheme="minorHAnsi"/>
+          <w:b/>
+          <w:bCs/>
+          <w:i/>
+          <w:iCs/>
+          <w:color w:val="000000"/>
+        </w:rPr>
+        <w:t>methodname</w:t>
+      </w:r>
+      <w:proofErr w:type="spellEnd"/>
+      <w:r>
+        <w:rPr>
+          <w:rFonts w:cstheme="minorHAnsi"/>
+          <w:b/>
+          <w:bCs/>
+          <w:i/>
+          <w:iCs/>
+          <w:color w:val="000000"/>
+        </w:rPr>
+        <w:t>&gt;</w:t>
+      </w:r>
+      <w:r>
+        <w:rPr>
+          <w:rFonts w:cstheme="minorHAnsi"/>
+          <w:b/>
+          <w:bCs/>
+          <w:color w:val="000000"/>
+        </w:rPr>
+        <w:t>()</w:t>
+      </w:r>
+    </w:p>
+    <w:p>
+      <w:pPr>
+        <w:shd w:val="clear" w:color="auto" w:fill="FFFFFF"/>
+        <w:tabs>
+          <w:tab w:val="left" w:pos="916"/>
+          <w:tab w:val="left" w:pos="1832"/>
+          <w:tab w:val="left" w:pos="2748"/>
+          <w:tab w:val="left" w:pos="3664"/>
+          <w:tab w:val="left" w:pos="4580"/>
+          <w:tab w:val="left" w:pos="5496"/>
+          <w:tab w:val="left" w:pos="6412"/>
+          <w:tab w:val="left" w:pos="7328"/>
+          <w:tab w:val="left" w:pos="8244"/>
+          <w:tab w:val="left" w:pos="9160"/>
+          <w:tab w:val="left" w:pos="10076"/>
+          <w:tab w:val="left" w:pos="10992"/>
+          <w:tab w:val="left" w:pos="11908"/>
+          <w:tab w:val="left" w:pos="12824"/>
+          <w:tab w:val="left" w:pos="13740"/>
+          <w:tab w:val="left" w:pos="14656"/>
+        </w:tabs>
+        <w:spacing w:after="0" w:line="240" w:lineRule="auto"/>
+        <w:ind w:left="360"/>
+        <w:rPr>
+          <w:rFonts w:eastAsia="Times New Roman" w:cstheme="minorHAnsi"/>
+          <w:color w:val="000000"/>
+        </w:rPr>
+      </w:pPr>
+      <w:bookmarkStart w:id="0" w:name="_GoBack"/>
+      <w:bookmarkEnd w:id="0"/>
+    </w:p>
+    <w:p>
+      <w:pPr>
+        <w:pStyle w:val="ListParagraph"/>
+        <w:numPr>
+          <w:ilvl w:val="0"/>
+          <w:numId w:val="1"/>
+        </w:numPr>
+        <w:shd w:val="clear" w:color="auto" w:fill="FFFFFF"/>
+        <w:tabs>
+          <w:tab w:val="left" w:pos="916"/>
+          <w:tab w:val="left" w:pos="1832"/>
+          <w:tab w:val="left" w:pos="2748"/>
+          <w:tab w:val="left" w:pos="3664"/>
+          <w:tab w:val="left" w:pos="4580"/>
+          <w:tab w:val="left" w:pos="5496"/>
+          <w:tab w:val="left" w:pos="6412"/>
+          <w:tab w:val="left" w:pos="7328"/>
+          <w:tab w:val="left" w:pos="8244"/>
+          <w:tab w:val="left" w:pos="9160"/>
+          <w:tab w:val="left" w:pos="10076"/>
+          <w:tab w:val="left" w:pos="10992"/>
+          <w:tab w:val="left" w:pos="11908"/>
+          <w:tab w:val="left" w:pos="12824"/>
+          <w:tab w:val="left" w:pos="13740"/>
+          <w:tab w:val="left" w:pos="14656"/>
+        </w:tabs>
+        <w:spacing w:after="0" w:line="240" w:lineRule="auto"/>
+        <w:rPr>
+          <w:rFonts w:eastAsia="Times New Roman" w:cstheme="minorHAnsi"/>
+          <w:color w:val="000000"/>
+        </w:rPr>
+      </w:pPr>
+      <w:r>
+        <w:rPr>
+          <w:rFonts w:eastAsia="Times New Roman" w:cstheme="minorHAnsi"/>
+          <w:color w:val="000000"/>
+        </w:rPr>
         <w:t xml:space="preserve">To get parameter names of an Object, e.g.:  </w:t>
       </w:r>
       <w:r>
@@ -91,6 +444,35 @@
         </w:rPr>
         <w:t>)</w:t>
       </w:r>
+    </w:p>
+    <w:p>
+      <w:pPr>
+        <w:shd w:val="clear" w:color="auto" w:fill="FFFFFF"/>
+        <w:tabs>
+          <w:tab w:val="left" w:pos="916"/>
+          <w:tab w:val="left" w:pos="1832"/>
+          <w:tab w:val="left" w:pos="2748"/>
+          <w:tab w:val="left" w:pos="3664"/>
+          <w:tab w:val="left" w:pos="4580"/>
+          <w:tab w:val="left" w:pos="5496"/>
+          <w:tab w:val="left" w:pos="6412"/>
+          <w:tab w:val="left" w:pos="7328"/>
+          <w:tab w:val="left" w:pos="8244"/>
+          <w:tab w:val="left" w:pos="9160"/>
+          <w:tab w:val="left" w:pos="10076"/>
+          <w:tab w:val="left" w:pos="10992"/>
+          <w:tab w:val="left" w:pos="11908"/>
+          <w:tab w:val="left" w:pos="12824"/>
+          <w:tab w:val="left" w:pos="13740"/>
+          <w:tab w:val="left" w:pos="14656"/>
+        </w:tabs>
+        <w:spacing w:after="0" w:line="240" w:lineRule="auto"/>
+        <w:ind w:left="360"/>
+        <w:rPr>
+          <w:rFonts w:eastAsia="Times New Roman" w:cstheme="minorHAnsi"/>
+          <w:color w:val="000000"/>
+        </w:rPr>
+      </w:pPr>
     </w:p>
     <w:p>
       <w:pPr>
@@ -3626,7 +4008,6 @@
   <w:style w:type="character" w:default="1" w:styleId="DefaultParagraphFont">
     <w:name w:val="Default Paragraph Font"/>
     <w:uiPriority w:val="1"/>
-    <w:semiHidden/>
     <w:unhideWhenUsed/>
   </w:style>
   <w:style w:type="table" w:default="1" w:styleId="TableNormal">
@@ -3818,6 +4199,16 @@
     <w:rPr>
       <w:color w:val="954F72" w:themeColor="followedHyperlink"/>
       <w:u w:val="single"/>
+    </w:rPr>
+  </w:style>
+  <w:style w:type="character" w:styleId="PlaceholderText">
+    <w:name w:val="Placeholder Text"/>
+    <w:basedOn w:val="DefaultParagraphFont"/>
+    <w:uiPriority w:val="99"/>
+    <w:semiHidden/>
+    <w:rsid w:val="002F0A49"/>
+    <w:rPr>
+      <w:color w:val="808080"/>
     </w:rPr>
   </w:style>
 </w:styles>

</xml_diff>

<commit_message>
Font size change for Safari, fix "disappearing photo panel" issue.
</commit_message>
<xml_diff>
--- a/Docs/Tips.docx
+++ b/Docs/Tips.docx
@@ -10,7 +10,10 @@
         <w:t>Tips</w:t>
       </w:r>
     </w:p>
-    <w:p/>
+    <w:p>
+      <w:bookmarkStart w:id="0" w:name="_GoBack"/>
+      <w:bookmarkEnd w:id="0"/>
+    </w:p>
     <w:p>
       <w:pPr>
         <w:pStyle w:val="ListParagraph"/>
@@ -48,7 +51,85 @@
           <w:rFonts w:eastAsia="Times New Roman" w:cstheme="minorHAnsi"/>
           <w:color w:val="000000"/>
         </w:rPr>
-        <w:t>Accessing superclass methods:</w:t>
+        <w:t>Resizing of browser window can sometimes mess up sizing</w:t>
+      </w:r>
+      <w:r>
+        <w:rPr>
+          <w:rFonts w:eastAsia="Times New Roman" w:cstheme="minorHAnsi"/>
+          <w:color w:val="000000"/>
+        </w:rPr>
+        <w:t>/positioning</w:t>
+      </w:r>
+      <w:r>
+        <w:rPr>
+          <w:rFonts w:eastAsia="Times New Roman" w:cstheme="minorHAnsi"/>
+          <w:color w:val="000000"/>
+        </w:rPr>
+        <w:t xml:space="preserve"> of Dojo </w:t>
+      </w:r>
+      <w:proofErr w:type="spellStart"/>
+      <w:r>
+        <w:rPr>
+          <w:rFonts w:eastAsia="Times New Roman" w:cstheme="minorHAnsi"/>
+          <w:b/>
+          <w:bCs/>
+          <w:color w:val="000000"/>
+        </w:rPr>
+        <w:t>BorderContainer</w:t>
+      </w:r>
+      <w:proofErr w:type="spellEnd"/>
+      <w:r>
+        <w:rPr>
+          <w:rFonts w:eastAsia="Times New Roman" w:cstheme="minorHAnsi"/>
+          <w:color w:val="000000"/>
+        </w:rPr>
+        <w:t xml:space="preserve"> subpanels, when they are not currently visible.  To fix</w:t>
+      </w:r>
+      <w:r>
+        <w:rPr>
+          <w:rFonts w:eastAsia="Times New Roman" w:cstheme="minorHAnsi"/>
+          <w:color w:val="000000"/>
+        </w:rPr>
+        <w:t xml:space="preserve">, use </w:t>
+      </w:r>
+      <w:proofErr w:type="spellStart"/>
+      <w:r>
+        <w:rPr>
+          <w:rFonts w:eastAsia="Times New Roman" w:cstheme="minorHAnsi"/>
+          <w:color w:val="000000"/>
+        </w:rPr>
+        <w:t>BorderContainer</w:t>
+      </w:r>
+      <w:proofErr w:type="spellEnd"/>
+      <w:r>
+        <w:rPr>
+          <w:rFonts w:eastAsia="Times New Roman" w:cstheme="minorHAnsi"/>
+          <w:color w:val="000000"/>
+        </w:rPr>
+        <w:t xml:space="preserve"> </w:t>
+      </w:r>
+      <w:r>
+        <w:rPr>
+          <w:rFonts w:eastAsia="Times New Roman" w:cstheme="minorHAnsi"/>
+          <w:b/>
+          <w:bCs/>
+          <w:color w:val="000000"/>
+        </w:rPr>
+        <w:t>resize</w:t>
+      </w:r>
+      <w:r>
+        <w:rPr>
+          <w:rFonts w:eastAsia="Times New Roman" w:cstheme="minorHAnsi"/>
+          <w:color w:val="000000"/>
+        </w:rPr>
+        <w:t>() function</w:t>
+      </w:r>
+      <w:r>
+        <w:rPr>
+          <w:rFonts w:eastAsia="Times New Roman" w:cstheme="minorHAnsi"/>
+          <w:color w:val="000000"/>
+        </w:rPr>
+        <w:t>:</w:t>
       </w:r>
     </w:p>
     <w:p>
@@ -83,185 +164,109 @@
           <w:color w:val="000000"/>
         </w:rPr>
       </w:pPr>
-      <w:r>
-        <w:rPr>
-          <w:rFonts w:eastAsia="Times New Roman" w:cstheme="minorHAnsi"/>
-          <w:color w:val="000000"/>
-        </w:rPr>
-        <w:t xml:space="preserve">Usually this is in </w:t>
-      </w:r>
-      <w:r>
-        <w:rPr>
-          <w:rFonts w:eastAsia="Times New Roman" w:cstheme="minorHAnsi"/>
+      <w:proofErr w:type="spellStart"/>
+      <w:r>
+        <w:rPr>
+          <w:rFonts w:ascii="Menlo" w:eastAsia="Times New Roman" w:hAnsi="Menlo" w:cs="Menlo"/>
+          <w:color w:val="000000"/>
+          <w:sz w:val="18"/>
+          <w:szCs w:val="18"/>
+        </w:rPr>
+        <w:t>dijit.byId</w:t>
+      </w:r>
+      <w:proofErr w:type="spellEnd"/>
+      <w:r>
+        <w:rPr>
+          <w:rFonts w:ascii="Menlo" w:eastAsia="Times New Roman" w:hAnsi="Menlo" w:cs="Menlo"/>
+          <w:color w:val="000000"/>
+          <w:sz w:val="18"/>
+          <w:szCs w:val="18"/>
+        </w:rPr>
+        <w:t>(</w:t>
+      </w:r>
+      <w:proofErr w:type="spellStart"/>
+      <w:r>
+        <w:rPr>
+          <w:rFonts w:ascii="Menlo" w:eastAsia="Times New Roman" w:hAnsi="Menlo" w:cs="Menlo"/>
+          <w:color w:val="000000"/>
+          <w:sz w:val="18"/>
+          <w:szCs w:val="18"/>
+        </w:rPr>
+        <w:t>className</w:t>
+      </w:r>
+      <w:proofErr w:type="spellEnd"/>
+      <w:r>
+        <w:rPr>
+          <w:rFonts w:ascii="Menlo" w:eastAsia="Times New Roman" w:hAnsi="Menlo" w:cs="Menlo"/>
+          <w:color w:val="000000"/>
+          <w:sz w:val="18"/>
+          <w:szCs w:val="18"/>
+        </w:rPr>
+        <w:t xml:space="preserve"> + </w:t>
+      </w:r>
+      <w:r>
+        <w:rPr>
+          <w:rFonts w:ascii="Menlo" w:eastAsia="Times New Roman" w:hAnsi="Menlo" w:cs="Menlo"/>
           <w:b/>
           <w:bCs/>
-          <w:color w:val="000000"/>
-        </w:rPr>
-        <w:t>Dojo</w:t>
-      </w:r>
-      <w:r>
-        <w:rPr>
-          <w:rFonts w:eastAsia="Times New Roman" w:cstheme="minorHAnsi"/>
-          <w:color w:val="000000"/>
-        </w:rPr>
-        <w:t xml:space="preserve"> </w:t>
-      </w:r>
-      <w:r>
-        <w:rPr>
-          <w:rFonts w:eastAsia="Times New Roman" w:cstheme="minorHAnsi"/>
-          <w:color w:val="000000"/>
-        </w:rPr>
-        <w:t>[</w:t>
-      </w:r>
-      <w:r>
-        <w:rPr>
-          <w:rFonts w:eastAsia="Times New Roman" w:cstheme="minorHAnsi"/>
-          <w:i/>
-          <w:iCs/>
-          <w:color w:val="000000"/>
-        </w:rPr>
-        <w:t xml:space="preserve">if in a </w:t>
-      </w:r>
-      <w:r>
-        <w:rPr>
-          <w:rFonts w:eastAsia="Times New Roman" w:cstheme="minorHAnsi"/>
+          <w:color w:val="008000"/>
+          <w:sz w:val="18"/>
+          <w:szCs w:val="18"/>
+        </w:rPr>
+        <w:t>"</w:t>
+      </w:r>
+      <w:proofErr w:type="spellStart"/>
+      <w:r>
+        <w:rPr>
+          <w:rFonts w:ascii="Menlo" w:eastAsia="Times New Roman" w:hAnsi="Menlo" w:cs="Menlo"/>
           <w:b/>
           <w:bCs/>
-          <w:i/>
-          <w:iCs/>
-          <w:color w:val="000000"/>
-        </w:rPr>
-        <w:t>r</w:t>
-      </w:r>
-      <w:r>
-        <w:rPr>
-          <w:rFonts w:eastAsia="Times New Roman" w:cstheme="minorHAnsi"/>
+          <w:color w:val="008000"/>
+          <w:sz w:val="18"/>
+          <w:szCs w:val="18"/>
+        </w:rPr>
+        <w:t>MediaBC</w:t>
+      </w:r>
+      <w:proofErr w:type="spellEnd"/>
+      <w:r>
+        <w:rPr>
+          <w:rFonts w:ascii="Menlo" w:eastAsia="Times New Roman" w:hAnsi="Menlo" w:cs="Menlo"/>
           <w:b/>
           <w:bCs/>
-          <w:i/>
-          <w:iCs/>
-          <w:color w:val="000000"/>
-        </w:rPr>
-        <w:t>eturn declare</w:t>
-      </w:r>
-      <w:r>
-        <w:rPr>
-          <w:rFonts w:eastAsia="Times New Roman" w:cstheme="minorHAnsi"/>
+          <w:color w:val="008000"/>
+          <w:sz w:val="18"/>
+          <w:szCs w:val="18"/>
+        </w:rPr>
+        <w:t>"</w:t>
+      </w:r>
+      <w:r>
+        <w:rPr>
+          <w:rFonts w:ascii="Menlo" w:eastAsia="Times New Roman" w:hAnsi="Menlo" w:cs="Menlo"/>
+          <w:color w:val="000000"/>
+          <w:sz w:val="18"/>
+          <w:szCs w:val="18"/>
+        </w:rPr>
+        <w:t>).</w:t>
+      </w:r>
+      <w:r>
+        <w:rPr>
+          <w:rFonts w:ascii="Menlo" w:eastAsia="Times New Roman" w:hAnsi="Menlo" w:cs="Menlo"/>
           <w:b/>
           <w:bCs/>
-          <w:i/>
-          <w:iCs/>
-          <w:color w:val="000000"/>
-        </w:rPr>
-        <w:t>()</w:t>
-      </w:r>
-      <w:r>
-        <w:rPr>
-          <w:rFonts w:eastAsia="Times New Roman" w:cstheme="minorHAnsi"/>
-          <w:i/>
-          <w:iCs/>
-          <w:color w:val="000000"/>
-        </w:rPr>
-        <w:t xml:space="preserve"> section</w:t>
-      </w:r>
-      <w:r>
-        <w:rPr>
-          <w:rFonts w:eastAsia="Times New Roman" w:cstheme="minorHAnsi"/>
-          <w:color w:val="000000"/>
-        </w:rPr>
-        <w:t>]</w:t>
-      </w:r>
-    </w:p>
-    <w:p>
-      <w:pPr>
-        <w:pStyle w:val="ListParagraph"/>
-        <w:numPr>
-          <w:ilvl w:val="2"/>
-          <w:numId w:val="1"/>
-        </w:numPr>
-        <w:rPr>
-          <w:rFonts w:cstheme="minorHAnsi"/>
-          <w:color w:val="000000"/>
-        </w:rPr>
-      </w:pPr>
-      <w:r>
-        <w:rPr>
-          <w:rFonts w:eastAsia="Times New Roman" w:cstheme="minorHAnsi"/>
-          <w:color w:val="000000"/>
-        </w:rPr>
-        <w:t xml:space="preserve">in which case, can use </w:t>
-      </w:r>
-      <w:proofErr w:type="spellStart"/>
-      <w:r>
-        <w:rPr>
-          <w:rFonts w:cstheme="minorHAnsi"/>
-          <w:b/>
-          <w:bCs/>
-          <w:color w:val="000000"/>
-        </w:rPr>
-        <w:t>this</w:t>
-      </w:r>
-      <w:r>
-        <w:rPr>
-          <w:rFonts w:cstheme="minorHAnsi"/>
-          <w:color w:val="000000"/>
-        </w:rPr>
-        <w:t>.inherited</w:t>
-      </w:r>
-      <w:proofErr w:type="spellEnd"/>
-      <w:r>
-        <w:rPr>
-          <w:rFonts w:cstheme="minorHAnsi"/>
-          <w:color w:val="000000"/>
-        </w:rPr>
-        <w:t>(</w:t>
-      </w:r>
-      <w:r>
-        <w:rPr>
-          <w:rFonts w:cstheme="minorHAnsi"/>
-          <w:b/>
-          <w:bCs/>
-          <w:i/>
-          <w:iCs/>
-          <w:color w:val="000000"/>
-        </w:rPr>
-        <w:t>arguments</w:t>
-      </w:r>
-      <w:r>
-        <w:rPr>
-          <w:rFonts w:cstheme="minorHAnsi"/>
-          <w:color w:val="000000"/>
-        </w:rPr>
-        <w:t>)</w:t>
-      </w:r>
-      <w:r>
-        <w:rPr>
-          <w:rFonts w:cstheme="minorHAnsi"/>
-          <w:color w:val="000000"/>
-        </w:rPr>
-        <w:t xml:space="preserve"> in method override</w:t>
-      </w:r>
-      <w:r>
-        <w:rPr>
-          <w:rFonts w:cstheme="minorHAnsi"/>
-          <w:color w:val="000000"/>
-        </w:rPr>
-        <w:t xml:space="preserve"> to call </w:t>
-      </w:r>
-      <w:r>
-        <w:rPr>
-          <w:rFonts w:eastAsia="Times New Roman" w:cstheme="minorHAnsi"/>
-          <w:color w:val="000000"/>
-        </w:rPr>
-        <w:t>superclass method</w:t>
-      </w:r>
-      <w:r>
-        <w:rPr>
-          <w:rFonts w:cstheme="minorHAnsi"/>
-          <w:color w:val="000000"/>
-        </w:rPr>
-        <w:tab/>
-        <w:t>(literal word "arguments")</w:t>
+          <w:color w:val="660E7A"/>
+          <w:sz w:val="18"/>
+          <w:szCs w:val="18"/>
+        </w:rPr>
+        <w:t>resize</w:t>
+      </w:r>
+      <w:r>
+        <w:rPr>
+          <w:rFonts w:ascii="Menlo" w:eastAsia="Times New Roman" w:hAnsi="Menlo" w:cs="Menlo"/>
+          <w:color w:val="000000"/>
+          <w:sz w:val="18"/>
+          <w:szCs w:val="18"/>
+        </w:rPr>
+        <w:t>();</w:t>
       </w:r>
     </w:p>
     <w:p>
@@ -271,68 +276,39 @@
           <w:ilvl w:val="1"/>
           <w:numId w:val="1"/>
         </w:numPr>
-        <w:rPr>
-          <w:rFonts w:cstheme="minorHAnsi"/>
-          <w:color w:val="000000"/>
-        </w:rPr>
-      </w:pPr>
-      <w:r>
-        <w:rPr>
-          <w:rFonts w:cstheme="minorHAnsi"/>
-          <w:color w:val="000000"/>
-        </w:rPr>
-        <w:t xml:space="preserve">otherwise, would use </w:t>
-      </w:r>
-      <w:r>
-        <w:rPr>
-          <w:rFonts w:cstheme="minorHAnsi"/>
-          <w:b/>
-          <w:bCs/>
-          <w:color w:val="000000"/>
-        </w:rPr>
-        <w:t>super.</w:t>
-      </w:r>
-      <w:r>
-        <w:rPr>
-          <w:rFonts w:cstheme="minorHAnsi"/>
-          <w:b/>
-          <w:bCs/>
-          <w:color w:val="000000"/>
-        </w:rPr>
-        <w:t>&lt;</w:t>
-      </w:r>
-      <w:proofErr w:type="spellStart"/>
-      <w:r>
-        <w:rPr>
-          <w:rFonts w:cstheme="minorHAnsi"/>
-          <w:b/>
-          <w:bCs/>
+        <w:shd w:val="clear" w:color="auto" w:fill="FFFFFF"/>
+        <w:tabs>
+          <w:tab w:val="left" w:pos="916"/>
+          <w:tab w:val="left" w:pos="1832"/>
+          <w:tab w:val="left" w:pos="2748"/>
+          <w:tab w:val="left" w:pos="3664"/>
+          <w:tab w:val="left" w:pos="4580"/>
+          <w:tab w:val="left" w:pos="5496"/>
+          <w:tab w:val="left" w:pos="6412"/>
+          <w:tab w:val="left" w:pos="7328"/>
+          <w:tab w:val="left" w:pos="8244"/>
+          <w:tab w:val="left" w:pos="9160"/>
+          <w:tab w:val="left" w:pos="10076"/>
+          <w:tab w:val="left" w:pos="10992"/>
+          <w:tab w:val="left" w:pos="11908"/>
+          <w:tab w:val="left" w:pos="12824"/>
+          <w:tab w:val="left" w:pos="13740"/>
+          <w:tab w:val="left" w:pos="14656"/>
+        </w:tabs>
+        <w:spacing w:after="0" w:line="240" w:lineRule="auto"/>
+        <w:rPr>
+          <w:rFonts w:eastAsia="Times New Roman" w:cstheme="minorHAnsi"/>
+          <w:color w:val="000000"/>
+        </w:rPr>
+      </w:pPr>
+      <w:r>
+        <w:rPr>
+          <w:rFonts w:eastAsia="Times New Roman" w:cstheme="minorHAnsi"/>
           <w:i/>
           <w:iCs/>
           <w:color w:val="000000"/>
         </w:rPr>
-        <w:t>methodname</w:t>
-      </w:r>
-      <w:proofErr w:type="spellEnd"/>
-      <w:r>
-        <w:rPr>
-          <w:rFonts w:cstheme="minorHAnsi"/>
-          <w:b/>
-          <w:bCs/>
-          <w:i/>
-          <w:iCs/>
-          <w:color w:val="000000"/>
-        </w:rPr>
-        <w:t>&gt;</w:t>
-      </w:r>
-      <w:r>
-        <w:rPr>
-          <w:rFonts w:cstheme="minorHAnsi"/>
-          <w:b/>
-          <w:bCs/>
-          <w:color w:val="000000"/>
-        </w:rPr>
-        <w:t>()</w:t>
+        <w:t>For this example, code is applied on tab change</w:t>
       </w:r>
     </w:p>
     <w:p>
@@ -363,8 +339,6 @@
           <w:color w:val="000000"/>
         </w:rPr>
       </w:pPr>
-      <w:bookmarkStart w:id="0" w:name="_GoBack"/>
-      <w:bookmarkEnd w:id="0"/>
     </w:p>
     <w:p>
       <w:pPr>
@@ -403,46 +377,269 @@
           <w:rFonts w:eastAsia="Times New Roman" w:cstheme="minorHAnsi"/>
           <w:color w:val="000000"/>
         </w:rPr>
-        <w:t xml:space="preserve">To get parameter names of an Object, e.g.:  </w:t>
-      </w:r>
-      <w:r>
-        <w:rPr>
-          <w:rFonts w:eastAsia="Times New Roman" w:cstheme="minorHAnsi"/>
+        <w:t>Accessing superclass methods:</w:t>
+      </w:r>
+    </w:p>
+    <w:p>
+      <w:pPr>
+        <w:pStyle w:val="ListParagraph"/>
+        <w:numPr>
+          <w:ilvl w:val="1"/>
+          <w:numId w:val="1"/>
+        </w:numPr>
+        <w:shd w:val="clear" w:color="auto" w:fill="FFFFFF"/>
+        <w:tabs>
+          <w:tab w:val="left" w:pos="916"/>
+          <w:tab w:val="left" w:pos="1832"/>
+          <w:tab w:val="left" w:pos="2748"/>
+          <w:tab w:val="left" w:pos="3664"/>
+          <w:tab w:val="left" w:pos="4580"/>
+          <w:tab w:val="left" w:pos="5496"/>
+          <w:tab w:val="left" w:pos="6412"/>
+          <w:tab w:val="left" w:pos="7328"/>
+          <w:tab w:val="left" w:pos="8244"/>
+          <w:tab w:val="left" w:pos="9160"/>
+          <w:tab w:val="left" w:pos="10076"/>
+          <w:tab w:val="left" w:pos="10992"/>
+          <w:tab w:val="left" w:pos="11908"/>
+          <w:tab w:val="left" w:pos="12824"/>
+          <w:tab w:val="left" w:pos="13740"/>
+          <w:tab w:val="left" w:pos="14656"/>
+        </w:tabs>
+        <w:spacing w:after="0" w:line="240" w:lineRule="auto"/>
+        <w:rPr>
+          <w:rFonts w:eastAsia="Times New Roman" w:cstheme="minorHAnsi"/>
+          <w:color w:val="000000"/>
+        </w:rPr>
+      </w:pPr>
+      <w:r>
+        <w:rPr>
+          <w:rFonts w:eastAsia="Times New Roman" w:cstheme="minorHAnsi"/>
+          <w:color w:val="000000"/>
+        </w:rPr>
+        <w:t xml:space="preserve">Usually this is in </w:t>
+      </w:r>
+      <w:r>
+        <w:rPr>
+          <w:rFonts w:eastAsia="Times New Roman" w:cstheme="minorHAnsi"/>
+          <w:b/>
+          <w:bCs/>
+          <w:color w:val="000000"/>
+        </w:rPr>
+        <w:t>Dojo</w:t>
+      </w:r>
+      <w:r>
+        <w:rPr>
+          <w:rFonts w:eastAsia="Times New Roman" w:cstheme="minorHAnsi"/>
+          <w:color w:val="000000"/>
+        </w:rPr>
+        <w:t xml:space="preserve"> </w:t>
+      </w:r>
+      <w:r>
+        <w:rPr>
+          <w:rFonts w:eastAsia="Times New Roman" w:cstheme="minorHAnsi"/>
+          <w:color w:val="000000"/>
+        </w:rPr>
+        <w:t>[</w:t>
+      </w:r>
+      <w:r>
+        <w:rPr>
+          <w:rFonts w:eastAsia="Times New Roman" w:cstheme="minorHAnsi"/>
+          <w:i/>
+          <w:iCs/>
+          <w:color w:val="000000"/>
+        </w:rPr>
+        <w:t xml:space="preserve">if in a </w:t>
+      </w:r>
+      <w:r>
+        <w:rPr>
+          <w:rFonts w:eastAsia="Times New Roman" w:cstheme="minorHAnsi"/>
+          <w:b/>
+          <w:bCs/>
+          <w:i/>
+          <w:iCs/>
+          <w:color w:val="000000"/>
+        </w:rPr>
+        <w:t>return declare()</w:t>
+      </w:r>
+      <w:r>
+        <w:rPr>
+          <w:rFonts w:eastAsia="Times New Roman" w:cstheme="minorHAnsi"/>
+          <w:i/>
+          <w:iCs/>
+          <w:color w:val="000000"/>
+        </w:rPr>
+        <w:t xml:space="preserve"> section</w:t>
+      </w:r>
+      <w:r>
+        <w:rPr>
+          <w:rFonts w:eastAsia="Times New Roman" w:cstheme="minorHAnsi"/>
+          <w:color w:val="000000"/>
+        </w:rPr>
+        <w:t>]</w:t>
+      </w:r>
+    </w:p>
+    <w:p>
+      <w:pPr>
+        <w:pStyle w:val="ListParagraph"/>
+        <w:numPr>
+          <w:ilvl w:val="2"/>
+          <w:numId w:val="1"/>
+        </w:numPr>
+        <w:rPr>
+          <w:rFonts w:cstheme="minorHAnsi"/>
+          <w:color w:val="000000"/>
+        </w:rPr>
+      </w:pPr>
+      <w:r>
+        <w:rPr>
+          <w:rFonts w:eastAsia="Times New Roman" w:cstheme="minorHAnsi"/>
+          <w:color w:val="000000"/>
+        </w:rPr>
+        <w:t xml:space="preserve">in which case, can use </w:t>
+      </w:r>
+      <w:proofErr w:type="spellStart"/>
+      <w:r>
+        <w:rPr>
+          <w:rFonts w:cstheme="minorHAnsi"/>
+          <w:b/>
+          <w:bCs/>
+          <w:color w:val="000000"/>
+        </w:rPr>
+        <w:t>this</w:t>
+      </w:r>
+      <w:r>
+        <w:rPr>
+          <w:rFonts w:cstheme="minorHAnsi"/>
+          <w:color w:val="000000"/>
+        </w:rPr>
+        <w:t>.inherited</w:t>
+      </w:r>
+      <w:proofErr w:type="spellEnd"/>
+      <w:r>
+        <w:rPr>
+          <w:rFonts w:cstheme="minorHAnsi"/>
+          <w:color w:val="000000"/>
+        </w:rPr>
+        <w:t>(</w:t>
+      </w:r>
+      <w:r>
+        <w:rPr>
+          <w:rFonts w:cstheme="minorHAnsi"/>
+          <w:b/>
+          <w:bCs/>
+          <w:i/>
+          <w:iCs/>
+          <w:color w:val="000000"/>
+        </w:rPr>
+        <w:t>arguments</w:t>
+      </w:r>
+      <w:r>
+        <w:rPr>
+          <w:rFonts w:cstheme="minorHAnsi"/>
+          <w:color w:val="000000"/>
+        </w:rPr>
+        <w:t>)</w:t>
+      </w:r>
+      <w:r>
+        <w:rPr>
+          <w:rFonts w:cstheme="minorHAnsi"/>
+          <w:color w:val="000000"/>
+        </w:rPr>
+        <w:t xml:space="preserve"> in method override</w:t>
+      </w:r>
+      <w:r>
+        <w:rPr>
+          <w:rFonts w:cstheme="minorHAnsi"/>
+          <w:color w:val="000000"/>
+        </w:rPr>
+        <w:t xml:space="preserve"> to call </w:t>
+      </w:r>
+      <w:r>
+        <w:rPr>
+          <w:rFonts w:eastAsia="Times New Roman" w:cstheme="minorHAnsi"/>
+          <w:color w:val="000000"/>
+        </w:rPr>
+        <w:t>superclass method</w:t>
+      </w:r>
+      <w:r>
+        <w:rPr>
+          <w:rFonts w:cstheme="minorHAnsi"/>
           <w:color w:val="000000"/>
         </w:rPr>
         <w:tab/>
+        <w:t>(literal word "arguments")</w:t>
+      </w:r>
+    </w:p>
+    <w:p>
+      <w:pPr>
+        <w:pStyle w:val="ListParagraph"/>
+        <w:numPr>
+          <w:ilvl w:val="1"/>
+          <w:numId w:val="1"/>
+        </w:numPr>
+        <w:rPr>
+          <w:rFonts w:cstheme="minorHAnsi"/>
+          <w:color w:val="000000"/>
+        </w:rPr>
+      </w:pPr>
+      <w:r>
+        <w:rPr>
+          <w:rFonts w:cstheme="minorHAnsi"/>
+          <w:color w:val="000000"/>
+        </w:rPr>
+        <w:t xml:space="preserve">otherwise, would use </w:t>
+      </w:r>
+      <w:r>
+        <w:rPr>
+          <w:rFonts w:cstheme="minorHAnsi"/>
+          <w:b/>
+          <w:bCs/>
+          <w:color w:val="000000"/>
+        </w:rPr>
+        <w:t>super.</w:t>
+      </w:r>
+      <w:r>
+        <w:rPr>
+          <w:rFonts w:cstheme="minorHAnsi"/>
+          <w:b/>
+          <w:bCs/>
+          <w:color w:val="000000"/>
+        </w:rPr>
+        <w:t>&lt;</w:t>
       </w:r>
       <w:proofErr w:type="spellStart"/>
       <w:r>
         <w:rPr>
-          <w:rFonts w:eastAsia="Times New Roman" w:cstheme="minorHAnsi"/>
+          <w:rFonts w:cstheme="minorHAnsi"/>
           <w:b/>
           <w:bCs/>
-          <w:color w:val="000000"/>
-        </w:rPr>
-        <w:t>Object.keys</w:t>
+          <w:i/>
+          <w:iCs/>
+          <w:color w:val="000000"/>
+        </w:rPr>
+        <w:t>methodname</w:t>
       </w:r>
       <w:proofErr w:type="spellEnd"/>
       <w:r>
         <w:rPr>
-          <w:rFonts w:eastAsia="Times New Roman" w:cstheme="minorHAnsi"/>
-          <w:color w:val="000000"/>
-        </w:rPr>
-        <w:t>(</w:t>
-      </w:r>
-      <w:r>
-        <w:rPr>
-          <w:rFonts w:eastAsia="Times New Roman" w:cstheme="minorHAnsi"/>
-          <w:color w:val="000000"/>
-        </w:rPr>
-        <w:t>&lt;object&gt;</w:t>
-      </w:r>
-      <w:r>
-        <w:rPr>
-          <w:rFonts w:eastAsia="Times New Roman" w:cstheme="minorHAnsi"/>
-          <w:color w:val="000000"/>
-        </w:rPr>
-        <w:t>)</w:t>
+          <w:rFonts w:cstheme="minorHAnsi"/>
+          <w:b/>
+          <w:bCs/>
+          <w:i/>
+          <w:iCs/>
+          <w:color w:val="000000"/>
+        </w:rPr>
+        <w:t>&gt;</w:t>
+      </w:r>
+      <w:r>
+        <w:rPr>
+          <w:rFonts w:cstheme="minorHAnsi"/>
+          <w:b/>
+          <w:bCs/>
+          <w:color w:val="000000"/>
+        </w:rPr>
+        <w:t>()</w:t>
       </w:r>
     </w:p>
     <w:p>
@@ -468,6 +665,118 @@
         </w:tabs>
         <w:spacing w:after="0" w:line="240" w:lineRule="auto"/>
         <w:ind w:left="360"/>
+        <w:rPr>
+          <w:rFonts w:eastAsia="Times New Roman" w:cstheme="minorHAnsi"/>
+          <w:color w:val="000000"/>
+        </w:rPr>
+      </w:pPr>
+    </w:p>
+    <w:p>
+      <w:pPr>
+        <w:pStyle w:val="ListParagraph"/>
+        <w:numPr>
+          <w:ilvl w:val="0"/>
+          <w:numId w:val="1"/>
+        </w:numPr>
+        <w:shd w:val="clear" w:color="auto" w:fill="FFFFFF"/>
+        <w:tabs>
+          <w:tab w:val="left" w:pos="916"/>
+          <w:tab w:val="left" w:pos="1832"/>
+          <w:tab w:val="left" w:pos="2748"/>
+          <w:tab w:val="left" w:pos="3664"/>
+          <w:tab w:val="left" w:pos="4580"/>
+          <w:tab w:val="left" w:pos="5496"/>
+          <w:tab w:val="left" w:pos="6412"/>
+          <w:tab w:val="left" w:pos="7328"/>
+          <w:tab w:val="left" w:pos="8244"/>
+          <w:tab w:val="left" w:pos="9160"/>
+          <w:tab w:val="left" w:pos="10076"/>
+          <w:tab w:val="left" w:pos="10992"/>
+          <w:tab w:val="left" w:pos="11908"/>
+          <w:tab w:val="left" w:pos="12824"/>
+          <w:tab w:val="left" w:pos="13740"/>
+          <w:tab w:val="left" w:pos="14656"/>
+        </w:tabs>
+        <w:spacing w:after="0" w:line="240" w:lineRule="auto"/>
+        <w:rPr>
+          <w:rFonts w:eastAsia="Times New Roman" w:cstheme="minorHAnsi"/>
+          <w:color w:val="000000"/>
+        </w:rPr>
+      </w:pPr>
+      <w:r>
+        <w:rPr>
+          <w:rFonts w:eastAsia="Times New Roman" w:cstheme="minorHAnsi"/>
+          <w:color w:val="000000"/>
+        </w:rPr>
+        <w:t xml:space="preserve">To get parameter names of an Object, e.g.:  </w:t>
+      </w:r>
+      <w:r>
+        <w:rPr>
+          <w:rFonts w:eastAsia="Times New Roman" w:cstheme="minorHAnsi"/>
+          <w:color w:val="000000"/>
+        </w:rPr>
+        <w:tab/>
+      </w:r>
+      <w:proofErr w:type="spellStart"/>
+      <w:r>
+        <w:rPr>
+          <w:rFonts w:eastAsia="Times New Roman" w:cstheme="minorHAnsi"/>
+          <w:b/>
+          <w:bCs/>
+          <w:color w:val="000000"/>
+        </w:rPr>
+        <w:t>Object.keys</w:t>
+      </w:r>
+      <w:proofErr w:type="spellEnd"/>
+      <w:r>
+        <w:rPr>
+          <w:rFonts w:eastAsia="Times New Roman" w:cstheme="minorHAnsi"/>
+          <w:color w:val="000000"/>
+        </w:rPr>
+        <w:t>(</w:t>
+      </w:r>
+      <w:r>
+        <w:rPr>
+          <w:rFonts w:eastAsia="Times New Roman" w:cstheme="minorHAnsi"/>
+          <w:color w:val="000000"/>
+        </w:rPr>
+        <w:t>&lt;object&gt;</w:t>
+      </w:r>
+      <w:r>
+        <w:rPr>
+          <w:rFonts w:eastAsia="Times New Roman" w:cstheme="minorHAnsi"/>
+          <w:color w:val="000000"/>
+        </w:rPr>
+        <w:t>)</w:t>
+      </w:r>
+    </w:p>
+    <w:p>
+      <w:pPr>
+        <w:pStyle w:val="ListParagraph"/>
+        <w:numPr>
+          <w:ilvl w:val="0"/>
+          <w:numId w:val="1"/>
+        </w:numPr>
+        <w:shd w:val="clear" w:color="auto" w:fill="FFFFFF"/>
+        <w:tabs>
+          <w:tab w:val="left" w:pos="916"/>
+          <w:tab w:val="left" w:pos="1832"/>
+          <w:tab w:val="left" w:pos="2748"/>
+          <w:tab w:val="left" w:pos="3664"/>
+          <w:tab w:val="left" w:pos="4580"/>
+          <w:tab w:val="left" w:pos="5496"/>
+          <w:tab w:val="left" w:pos="6412"/>
+          <w:tab w:val="left" w:pos="7328"/>
+          <w:tab w:val="left" w:pos="8244"/>
+          <w:tab w:val="left" w:pos="9160"/>
+          <w:tab w:val="left" w:pos="10076"/>
+          <w:tab w:val="left" w:pos="10992"/>
+          <w:tab w:val="left" w:pos="11908"/>
+          <w:tab w:val="left" w:pos="12824"/>
+          <w:tab w:val="left" w:pos="13740"/>
+          <w:tab w:val="left" w:pos="14656"/>
+        </w:tabs>
+        <w:spacing w:after="0" w:line="240" w:lineRule="auto"/>
         <w:rPr>
           <w:rFonts w:eastAsia="Times New Roman" w:cstheme="minorHAnsi"/>
           <w:color w:val="000000"/>
@@ -4008,6 +4317,7 @@
   <w:style w:type="character" w:default="1" w:styleId="DefaultParagraphFont">
     <w:name w:val="Default Paragraph Font"/>
     <w:uiPriority w:val="1"/>
+    <w:semiHidden/>
     <w:unhideWhenUsed/>
   </w:style>
   <w:style w:type="table" w:default="1" w:styleId="TableNormal">

</xml_diff>

<commit_message>
Infrastructure for alternate links (between SZ/FA/SS)
</commit_message>
<xml_diff>
--- a/Docs/Tips.docx
+++ b/Docs/Tips.docx
@@ -48,32 +48,7 @@
           <w:rFonts w:eastAsia="Times New Roman" w:cstheme="minorHAnsi"/>
           <w:color w:val="000000"/>
         </w:rPr>
-        <w:t xml:space="preserve">Height/width can be set in CSS using the </w:t>
-      </w:r>
-      <w:r>
-        <w:rPr>
-          <w:rFonts w:eastAsia="Times New Roman" w:cstheme="minorHAnsi"/>
-          <w:b/>
-          <w:bCs/>
-          <w:color w:val="000000"/>
-        </w:rPr>
-        <w:t>calc</w:t>
-      </w:r>
-      <w:r>
-        <w:rPr>
-          <w:rFonts w:eastAsia="Times New Roman" w:cstheme="minorHAnsi"/>
-          <w:b/>
-          <w:bCs/>
-          <w:color w:val="000000"/>
-        </w:rPr>
-        <w:t>()</w:t>
-      </w:r>
-      <w:r>
-        <w:rPr>
-          <w:rFonts w:eastAsia="Times New Roman" w:cstheme="minorHAnsi"/>
-          <w:color w:val="000000"/>
-        </w:rPr>
-        <w:t xml:space="preserve"> function:</w:t>
+        <w:t>Difference Between CSS Display and Visibility</w:t>
       </w:r>
     </w:p>
     <w:p>
@@ -83,67 +58,176 @@
           <w:ilvl w:val="1"/>
           <w:numId w:val="1"/>
         </w:numPr>
-        <w:rPr>
-          <w:rFonts w:ascii="Times New Roman" w:eastAsia="Times New Roman" w:hAnsi="Times New Roman" w:cs="Times New Roman"/>
-          <w:sz w:val="24"/>
-          <w:szCs w:val="24"/>
-        </w:rPr>
-      </w:pPr>
-      <w:r>
-        <w:rPr>
-          <w:rFonts w:eastAsia="Times New Roman" w:cstheme="minorHAnsi"/>
-          <w:color w:val="000000"/>
-        </w:rPr>
-        <w:t xml:space="preserve">example:  </w:t>
-      </w:r>
-      <w:r>
-        <w:rPr>
-          <w:rFonts w:ascii="Consolas" w:eastAsia="Times New Roman" w:hAnsi="Consolas" w:cs="Consolas"/>
-          <w:color w:val="FF0000"/>
-          <w:sz w:val="23"/>
-          <w:szCs w:val="23"/>
-          <w:shd w:val="clear" w:color="auto" w:fill="FFFFFF"/>
-        </w:rPr>
-        <w:t>width</w:t>
-      </w:r>
-      <w:r>
-        <w:rPr>
-          <w:rFonts w:ascii="Consolas" w:eastAsia="Times New Roman" w:hAnsi="Consolas" w:cs="Consolas"/>
-          <w:color w:val="000000"/>
-          <w:sz w:val="23"/>
-          <w:szCs w:val="23"/>
-          <w:shd w:val="clear" w:color="auto" w:fill="FFFFFF"/>
+        <w:shd w:val="clear" w:color="auto" w:fill="FFFFFF"/>
+        <w:tabs>
+          <w:tab w:val="left" w:pos="916"/>
+          <w:tab w:val="left" w:pos="1832"/>
+          <w:tab w:val="left" w:pos="2748"/>
+          <w:tab w:val="left" w:pos="3664"/>
+          <w:tab w:val="left" w:pos="4580"/>
+          <w:tab w:val="left" w:pos="5496"/>
+          <w:tab w:val="left" w:pos="6412"/>
+          <w:tab w:val="left" w:pos="7328"/>
+          <w:tab w:val="left" w:pos="8244"/>
+          <w:tab w:val="left" w:pos="9160"/>
+          <w:tab w:val="left" w:pos="10076"/>
+          <w:tab w:val="left" w:pos="10992"/>
+          <w:tab w:val="left" w:pos="11908"/>
+          <w:tab w:val="left" w:pos="12824"/>
+          <w:tab w:val="left" w:pos="13740"/>
+          <w:tab w:val="left" w:pos="14656"/>
+        </w:tabs>
+        <w:spacing w:after="0" w:line="240" w:lineRule="auto"/>
+        <w:rPr>
+          <w:rFonts w:eastAsia="Times New Roman" w:cstheme="minorHAnsi"/>
+          <w:color w:val="000000"/>
+        </w:rPr>
+      </w:pPr>
+      <w:r>
+        <w:rPr>
+          <w:rFonts w:eastAsia="Times New Roman" w:cstheme="minorHAnsi"/>
+          <w:b/>
+          <w:bCs/>
+          <w:color w:val="000000"/>
+        </w:rPr>
+        <w:t>Visibility</w:t>
+      </w:r>
+      <w:r>
+        <w:rPr>
+          <w:rFonts w:eastAsia="Times New Roman" w:cstheme="minorHAnsi"/>
+          <w:b/>
+          <w:bCs/>
+          <w:color w:val="000000"/>
         </w:rPr>
         <w:t>:</w:t>
       </w:r>
       <w:r>
         <w:rPr>
-          <w:rFonts w:ascii="Consolas" w:eastAsia="Times New Roman" w:hAnsi="Consolas" w:cs="Consolas"/>
-          <w:color w:val="0000CD"/>
-          <w:sz w:val="23"/>
-          <w:szCs w:val="23"/>
-          <w:shd w:val="clear" w:color="auto" w:fill="FFFFFF"/>
-        </w:rPr>
-        <w:t> calc(100% - 100px)</w:t>
-      </w:r>
-      <w:r>
-        <w:rPr>
-          <w:rFonts w:ascii="Consolas" w:eastAsia="Times New Roman" w:hAnsi="Consolas" w:cs="Consolas"/>
-          <w:color w:val="000000"/>
-          <w:sz w:val="23"/>
-          <w:szCs w:val="23"/>
-          <w:shd w:val="clear" w:color="auto" w:fill="FFFFFF"/>
-        </w:rPr>
-        <w:t>;</w:t>
-      </w:r>
-    </w:p>
-    <w:p>
-      <w:pPr>
-        <w:ind w:left="1080"/>
-        <w:rPr>
-          <w:rFonts w:ascii="Times New Roman" w:eastAsia="Times New Roman" w:hAnsi="Times New Roman" w:cs="Times New Roman"/>
-          <w:sz w:val="18"/>
-          <w:szCs w:val="18"/>
+          <w:rFonts w:eastAsia="Times New Roman" w:cstheme="minorHAnsi"/>
+          <w:color w:val="000000"/>
+        </w:rPr>
+        <w:t xml:space="preserve"> </w:t>
+      </w:r>
+      <w:r>
+        <w:rPr>
+          <w:rFonts w:eastAsia="Times New Roman" w:cstheme="minorHAnsi"/>
+          <w:b/>
+          <w:bCs/>
+          <w:color w:val="000000"/>
+        </w:rPr>
+        <w:t>hidden</w:t>
+      </w:r>
+      <w:r>
+        <w:rPr>
+          <w:rFonts w:eastAsia="Times New Roman" w:cstheme="minorHAnsi"/>
+          <w:color w:val="000000"/>
+        </w:rPr>
+        <w:tab/>
+        <w:t>Hides the element but leaves the space</w:t>
+      </w:r>
+    </w:p>
+    <w:p>
+      <w:pPr>
+        <w:pStyle w:val="ListParagraph"/>
+        <w:numPr>
+          <w:ilvl w:val="1"/>
+          <w:numId w:val="1"/>
+        </w:numPr>
+        <w:shd w:val="clear" w:color="auto" w:fill="FFFFFF"/>
+        <w:tabs>
+          <w:tab w:val="left" w:pos="916"/>
+          <w:tab w:val="left" w:pos="1832"/>
+          <w:tab w:val="left" w:pos="2748"/>
+          <w:tab w:val="left" w:pos="3664"/>
+          <w:tab w:val="left" w:pos="4580"/>
+          <w:tab w:val="left" w:pos="5496"/>
+          <w:tab w:val="left" w:pos="6412"/>
+          <w:tab w:val="left" w:pos="7328"/>
+          <w:tab w:val="left" w:pos="8244"/>
+          <w:tab w:val="left" w:pos="9160"/>
+          <w:tab w:val="left" w:pos="10076"/>
+          <w:tab w:val="left" w:pos="10992"/>
+          <w:tab w:val="left" w:pos="11908"/>
+          <w:tab w:val="left" w:pos="12824"/>
+          <w:tab w:val="left" w:pos="13740"/>
+          <w:tab w:val="left" w:pos="14656"/>
+        </w:tabs>
+        <w:spacing w:after="0" w:line="240" w:lineRule="auto"/>
+        <w:rPr>
+          <w:rFonts w:eastAsia="Times New Roman" w:cstheme="minorHAnsi"/>
+          <w:color w:val="000000"/>
+        </w:rPr>
+      </w:pPr>
+      <w:r>
+        <w:rPr>
+          <w:rFonts w:eastAsia="Times New Roman" w:cstheme="minorHAnsi"/>
+          <w:b/>
+          <w:bCs/>
+          <w:color w:val="000000"/>
+        </w:rPr>
+        <w:t>Display</w:t>
+      </w:r>
+      <w:r>
+        <w:rPr>
+          <w:rFonts w:eastAsia="Times New Roman" w:cstheme="minorHAnsi"/>
+          <w:b/>
+          <w:bCs/>
+          <w:color w:val="000000"/>
+        </w:rPr>
+        <w:t>: none</w:t>
+      </w:r>
+      <w:r>
+        <w:rPr>
+          <w:rFonts w:eastAsia="Times New Roman" w:cstheme="minorHAnsi"/>
+          <w:b/>
+          <w:bCs/>
+          <w:color w:val="000000"/>
+        </w:rPr>
+        <w:tab/>
+      </w:r>
+      <w:r>
+        <w:rPr>
+          <w:rFonts w:eastAsia="Times New Roman" w:cstheme="minorHAnsi"/>
+          <w:color w:val="000000"/>
+        </w:rPr>
+        <w:tab/>
+        <w:t>Element not rendered at all, so space is removed</w:t>
+      </w:r>
+      <w:r>
+        <w:rPr>
+          <w:rFonts w:eastAsia="Times New Roman" w:cstheme="minorHAnsi"/>
+          <w:color w:val="000000"/>
+        </w:rPr>
+        <w:t xml:space="preserve"> </w:t>
+      </w:r>
+    </w:p>
+    <w:p>
+      <w:pPr>
+        <w:pStyle w:val="ListParagraph"/>
+        <w:shd w:val="clear" w:color="auto" w:fill="FFFFFF"/>
+        <w:tabs>
+          <w:tab w:val="left" w:pos="916"/>
+          <w:tab w:val="left" w:pos="1832"/>
+          <w:tab w:val="left" w:pos="2748"/>
+          <w:tab w:val="left" w:pos="3664"/>
+          <w:tab w:val="left" w:pos="4580"/>
+          <w:tab w:val="left" w:pos="5496"/>
+          <w:tab w:val="left" w:pos="6412"/>
+          <w:tab w:val="left" w:pos="7328"/>
+          <w:tab w:val="left" w:pos="8244"/>
+          <w:tab w:val="left" w:pos="9160"/>
+          <w:tab w:val="left" w:pos="10076"/>
+          <w:tab w:val="left" w:pos="10992"/>
+          <w:tab w:val="left" w:pos="11908"/>
+          <w:tab w:val="left" w:pos="12824"/>
+          <w:tab w:val="left" w:pos="13740"/>
+          <w:tab w:val="left" w:pos="14656"/>
+        </w:tabs>
+        <w:spacing w:after="0" w:line="240" w:lineRule="auto"/>
+        <w:ind w:left="1440"/>
+        <w:rPr>
+          <w:rFonts w:eastAsia="Times New Roman" w:cstheme="minorHAnsi"/>
+          <w:color w:val="000000"/>
         </w:rPr>
       </w:pPr>
     </w:p>
@@ -184,6 +268,142 @@
           <w:rFonts w:eastAsia="Times New Roman" w:cstheme="minorHAnsi"/>
           <w:color w:val="000000"/>
         </w:rPr>
+        <w:t xml:space="preserve">Height/width can be set in CSS using the </w:t>
+      </w:r>
+      <w:r>
+        <w:rPr>
+          <w:rFonts w:eastAsia="Times New Roman" w:cstheme="minorHAnsi"/>
+          <w:b/>
+          <w:bCs/>
+          <w:color w:val="000000"/>
+        </w:rPr>
+        <w:t>calc</w:t>
+      </w:r>
+      <w:r>
+        <w:rPr>
+          <w:rFonts w:eastAsia="Times New Roman" w:cstheme="minorHAnsi"/>
+          <w:b/>
+          <w:bCs/>
+          <w:color w:val="000000"/>
+        </w:rPr>
+        <w:t>()</w:t>
+      </w:r>
+      <w:r>
+        <w:rPr>
+          <w:rFonts w:eastAsia="Times New Roman" w:cstheme="minorHAnsi"/>
+          <w:color w:val="000000"/>
+        </w:rPr>
+        <w:t xml:space="preserve"> function:</w:t>
+      </w:r>
+    </w:p>
+    <w:p>
+      <w:pPr>
+        <w:pStyle w:val="ListParagraph"/>
+        <w:numPr>
+          <w:ilvl w:val="1"/>
+          <w:numId w:val="1"/>
+        </w:numPr>
+        <w:rPr>
+          <w:rFonts w:ascii="Times New Roman" w:eastAsia="Times New Roman" w:hAnsi="Times New Roman" w:cs="Times New Roman"/>
+          <w:sz w:val="24"/>
+          <w:szCs w:val="24"/>
+        </w:rPr>
+      </w:pPr>
+      <w:r>
+        <w:rPr>
+          <w:rFonts w:eastAsia="Times New Roman" w:cstheme="minorHAnsi"/>
+          <w:color w:val="000000"/>
+        </w:rPr>
+        <w:t xml:space="preserve">example:  </w:t>
+      </w:r>
+      <w:r>
+        <w:rPr>
+          <w:rFonts w:ascii="Consolas" w:eastAsia="Times New Roman" w:hAnsi="Consolas" w:cs="Consolas"/>
+          <w:color w:val="FF0000"/>
+          <w:sz w:val="23"/>
+          <w:szCs w:val="23"/>
+          <w:shd w:val="clear" w:color="auto" w:fill="FFFFFF"/>
+        </w:rPr>
+        <w:t>width</w:t>
+      </w:r>
+      <w:r>
+        <w:rPr>
+          <w:rFonts w:ascii="Consolas" w:eastAsia="Times New Roman" w:hAnsi="Consolas" w:cs="Consolas"/>
+          <w:color w:val="000000"/>
+          <w:sz w:val="23"/>
+          <w:szCs w:val="23"/>
+          <w:shd w:val="clear" w:color="auto" w:fill="FFFFFF"/>
+        </w:rPr>
+        <w:t>:</w:t>
+      </w:r>
+      <w:r>
+        <w:rPr>
+          <w:rFonts w:ascii="Consolas" w:eastAsia="Times New Roman" w:hAnsi="Consolas" w:cs="Consolas"/>
+          <w:color w:val="0000CD"/>
+          <w:sz w:val="23"/>
+          <w:szCs w:val="23"/>
+          <w:shd w:val="clear" w:color="auto" w:fill="FFFFFF"/>
+        </w:rPr>
+        <w:t> calc(100% - 100px)</w:t>
+      </w:r>
+      <w:r>
+        <w:rPr>
+          <w:rFonts w:ascii="Consolas" w:eastAsia="Times New Roman" w:hAnsi="Consolas" w:cs="Consolas"/>
+          <w:color w:val="000000"/>
+          <w:sz w:val="23"/>
+          <w:szCs w:val="23"/>
+          <w:shd w:val="clear" w:color="auto" w:fill="FFFFFF"/>
+        </w:rPr>
+        <w:t>;</w:t>
+      </w:r>
+    </w:p>
+    <w:p>
+      <w:pPr>
+        <w:ind w:left="1080"/>
+        <w:rPr>
+          <w:rFonts w:ascii="Times New Roman" w:eastAsia="Times New Roman" w:hAnsi="Times New Roman" w:cs="Times New Roman"/>
+          <w:sz w:val="18"/>
+          <w:szCs w:val="18"/>
+        </w:rPr>
+      </w:pPr>
+    </w:p>
+    <w:p>
+      <w:pPr>
+        <w:pStyle w:val="ListParagraph"/>
+        <w:numPr>
+          <w:ilvl w:val="0"/>
+          <w:numId w:val="1"/>
+        </w:numPr>
+        <w:shd w:val="clear" w:color="auto" w:fill="FFFFFF"/>
+        <w:tabs>
+          <w:tab w:val="left" w:pos="916"/>
+          <w:tab w:val="left" w:pos="1832"/>
+          <w:tab w:val="left" w:pos="2748"/>
+          <w:tab w:val="left" w:pos="3664"/>
+          <w:tab w:val="left" w:pos="4580"/>
+          <w:tab w:val="left" w:pos="5496"/>
+          <w:tab w:val="left" w:pos="6412"/>
+          <w:tab w:val="left" w:pos="7328"/>
+          <w:tab w:val="left" w:pos="8244"/>
+          <w:tab w:val="left" w:pos="9160"/>
+          <w:tab w:val="left" w:pos="10076"/>
+          <w:tab w:val="left" w:pos="10992"/>
+          <w:tab w:val="left" w:pos="11908"/>
+          <w:tab w:val="left" w:pos="12824"/>
+          <w:tab w:val="left" w:pos="13740"/>
+          <w:tab w:val="left" w:pos="14656"/>
+        </w:tabs>
+        <w:spacing w:after="0" w:line="240" w:lineRule="auto"/>
+        <w:rPr>
+          <w:rFonts w:eastAsia="Times New Roman" w:cstheme="minorHAnsi"/>
+          <w:color w:val="000000"/>
+        </w:rPr>
+      </w:pPr>
+      <w:r>
+        <w:rPr>
+          <w:rFonts w:eastAsia="Times New Roman" w:cstheme="minorHAnsi"/>
+          <w:color w:val="000000"/>
+        </w:rPr>
         <w:t>Resizing of browser window can sometimes mess up sizing</w:t>
       </w:r>
       <w:r>
@@ -200,7 +420,6 @@
         </w:rPr>
         <w:t xml:space="preserve"> of Dojo </w:t>
       </w:r>
-      <w:proofErr w:type="spellStart"/>
       <w:r>
         <w:rPr>
           <w:rFonts w:eastAsia="Times New Roman" w:cstheme="minorHAnsi"/>
@@ -210,7 +429,6 @@
         </w:rPr>
         <w:t>BorderContainer</w:t>
       </w:r>
-      <w:proofErr w:type="spellEnd"/>
       <w:r>
         <w:rPr>
           <w:rFonts w:eastAsia="Times New Roman" w:cstheme="minorHAnsi"/>
@@ -218,7 +436,6 @@
         </w:rPr>
         <w:t xml:space="preserve"> subpanels, when they are not currently visible.  To fix, use </w:t>
       </w:r>
-      <w:proofErr w:type="spellStart"/>
       <w:r>
         <w:rPr>
           <w:rFonts w:eastAsia="Times New Roman" w:cstheme="minorHAnsi"/>
@@ -226,7 +443,6 @@
         </w:rPr>
         <w:t>BorderContainer</w:t>
       </w:r>
-      <w:proofErr w:type="spellEnd"/>
       <w:r>
         <w:rPr>
           <w:rFonts w:eastAsia="Times New Roman" w:cstheme="minorHAnsi"/>
@@ -283,7 +499,6 @@
           <w:color w:val="000000"/>
         </w:rPr>
       </w:pPr>
-      <w:proofErr w:type="spellStart"/>
       <w:r>
         <w:rPr>
           <w:rFonts w:ascii="Menlo" w:eastAsia="Times New Roman" w:hAnsi="Menlo" w:cs="Menlo"/>
@@ -291,37 +506,7 @@
           <w:sz w:val="18"/>
           <w:szCs w:val="18"/>
         </w:rPr>
-        <w:t>dijit.byId</w:t>
-      </w:r>
-      <w:proofErr w:type="spellEnd"/>
-      <w:r>
-        <w:rPr>
-          <w:rFonts w:ascii="Menlo" w:eastAsia="Times New Roman" w:hAnsi="Menlo" w:cs="Menlo"/>
-          <w:color w:val="000000"/>
-          <w:sz w:val="18"/>
-          <w:szCs w:val="18"/>
-        </w:rPr>
-        <w:t>(</w:t>
-      </w:r>
-      <w:proofErr w:type="spellStart"/>
-      <w:r>
-        <w:rPr>
-          <w:rFonts w:ascii="Menlo" w:eastAsia="Times New Roman" w:hAnsi="Menlo" w:cs="Menlo"/>
-          <w:color w:val="000000"/>
-          <w:sz w:val="18"/>
-          <w:szCs w:val="18"/>
-        </w:rPr>
-        <w:t>className</w:t>
-      </w:r>
-      <w:proofErr w:type="spellEnd"/>
-      <w:r>
-        <w:rPr>
-          <w:rFonts w:ascii="Menlo" w:eastAsia="Times New Roman" w:hAnsi="Menlo" w:cs="Menlo"/>
-          <w:color w:val="000000"/>
-          <w:sz w:val="18"/>
-          <w:szCs w:val="18"/>
-        </w:rPr>
-        <w:t xml:space="preserve"> + </w:t>
+        <w:t xml:space="preserve">dijit.byId(className + </w:t>
       </w:r>
       <w:r>
         <w:rPr>
@@ -332,31 +517,7 @@
           <w:sz w:val="18"/>
           <w:szCs w:val="18"/>
         </w:rPr>
-        <w:t>"</w:t>
-      </w:r>
-      <w:proofErr w:type="spellStart"/>
-      <w:r>
-        <w:rPr>
-          <w:rFonts w:ascii="Menlo" w:eastAsia="Times New Roman" w:hAnsi="Menlo" w:cs="Menlo"/>
-          <w:b/>
-          <w:bCs/>
-          <w:color w:val="008000"/>
-          <w:sz w:val="18"/>
-          <w:szCs w:val="18"/>
-        </w:rPr>
-        <w:t>MediaBC</w:t>
-      </w:r>
-      <w:proofErr w:type="spellEnd"/>
-      <w:r>
-        <w:rPr>
-          <w:rFonts w:ascii="Menlo" w:eastAsia="Times New Roman" w:hAnsi="Menlo" w:cs="Menlo"/>
-          <w:b/>
-          <w:bCs/>
-          <w:color w:val="008000"/>
-          <w:sz w:val="18"/>
-          <w:szCs w:val="18"/>
-        </w:rPr>
-        <w:t>"</w:t>
+        <w:t>"MediaBC"</w:t>
       </w:r>
       <w:r>
         <w:rPr>
@@ -617,7 +778,6 @@
         </w:rPr>
         <w:t xml:space="preserve">in which case, can use </w:t>
       </w:r>
-      <w:proofErr w:type="spellStart"/>
       <w:r>
         <w:rPr>
           <w:rFonts w:cstheme="minorHAnsi"/>
@@ -632,15 +792,7 @@
           <w:rFonts w:cstheme="minorHAnsi"/>
           <w:color w:val="000000"/>
         </w:rPr>
-        <w:t>.inherited</w:t>
-      </w:r>
-      <w:proofErr w:type="spellEnd"/>
-      <w:r>
-        <w:rPr>
-          <w:rFonts w:cstheme="minorHAnsi"/>
-          <w:color w:val="000000"/>
-        </w:rPr>
-        <w:t>(</w:t>
+        <w:t>.inherited(</w:t>
       </w:r>
       <w:r>
         <w:rPr>
@@ -727,7 +879,6 @@
         </w:rPr>
         <w:t>&lt;</w:t>
       </w:r>
-      <w:proofErr w:type="spellStart"/>
       <w:r>
         <w:rPr>
           <w:rFonts w:cstheme="minorHAnsi"/>
@@ -739,7 +890,6 @@
         </w:rPr>
         <w:t>methodname</w:t>
       </w:r>
-      <w:proofErr w:type="spellEnd"/>
       <w:r>
         <w:rPr>
           <w:rFonts w:cstheme="minorHAnsi"/>
@@ -836,7 +986,6 @@
         </w:rPr>
         <w:tab/>
       </w:r>
-      <w:proofErr w:type="spellStart"/>
       <w:r>
         <w:rPr>
           <w:rFonts w:eastAsia="Times New Roman" w:cstheme="minorHAnsi"/>
@@ -846,7 +995,6 @@
         </w:rPr>
         <w:t>Object.keys</w:t>
       </w:r>
-      <w:proofErr w:type="spellEnd"/>
       <w:r>
         <w:rPr>
           <w:rFonts w:eastAsia="Times New Roman" w:cstheme="minorHAnsi"/>
@@ -1398,47 +1546,7 @@
           <w:color w:val="auto"/>
           <w:u w:val="none"/>
         </w:rPr>
-        <w:t>$(</w:t>
-      </w:r>
-      <w:proofErr w:type="spellStart"/>
-      <w:r>
-        <w:rPr>
-          <w:rStyle w:val="Hyperlink"/>
-          <w:b/>
-          <w:color w:val="auto"/>
-          <w:u w:val="none"/>
-        </w:rPr>
-        <w:t>getEl</w:t>
-      </w:r>
-      <w:proofErr w:type="spellEnd"/>
-      <w:r>
-        <w:rPr>
-          <w:rStyle w:val="Hyperlink"/>
-          <w:b/>
-          <w:color w:val="auto"/>
-          <w:u w:val="none"/>
-        </w:rPr>
-        <w:t>("</w:t>
-      </w:r>
-      <w:proofErr w:type="spellStart"/>
-      <w:r>
-        <w:rPr>
-          <w:rStyle w:val="Hyperlink"/>
-          <w:b/>
-          <w:color w:val="auto"/>
-          <w:u w:val="none"/>
-        </w:rPr>
-        <w:t>photoContainer</w:t>
-      </w:r>
-      <w:proofErr w:type="spellEnd"/>
-      <w:r>
-        <w:rPr>
-          <w:rStyle w:val="Hyperlink"/>
-          <w:b/>
-          <w:color w:val="auto"/>
-          <w:u w:val="none"/>
-        </w:rPr>
-        <w:t>")).width()</w:t>
+        <w:t>$(getEl("photoContainer")).width()</w:t>
       </w:r>
     </w:p>
     <w:p>
@@ -1469,19 +1577,8 @@
           <w:color w:val="auto"/>
           <w:u w:val="none"/>
         </w:rPr>
-        <w:t>.</w:t>
-      </w:r>
-      <w:proofErr w:type="spellStart"/>
-      <w:r>
-        <w:rPr>
-          <w:rStyle w:val="Hyperlink"/>
-          <w:b/>
-          <w:color w:val="auto"/>
-          <w:u w:val="none"/>
-        </w:rPr>
-        <w:t>style.width</w:t>
-      </w:r>
-      <w:proofErr w:type="spellEnd"/>
+        <w:t>.style.width</w:t>
+      </w:r>
       <w:r>
         <w:rPr>
           <w:rStyle w:val="Hyperlink"/>
@@ -1903,23 +2000,7 @@
           <w:b/>
           <w:color w:val="FF0000"/>
         </w:rPr>
-        <w:t>&amp;</w:t>
-      </w:r>
-      <w:proofErr w:type="spellStart"/>
-      <w:r>
-        <w:rPr>
-          <w:b/>
-          <w:color w:val="FF0000"/>
-        </w:rPr>
-        <w:t>nbsp</w:t>
-      </w:r>
-      <w:proofErr w:type="spellEnd"/>
-      <w:r>
-        <w:rPr>
-          <w:b/>
-          <w:color w:val="FF0000"/>
-        </w:rPr>
-        <w:t>;</w:t>
+        <w:t>&amp;nbsp;</w:t>
       </w:r>
       <w:r>
         <w:t xml:space="preserve"> for single space</w:t>
@@ -1938,23 +2019,7 @@
           <w:b/>
           <w:color w:val="FF0000"/>
         </w:rPr>
-        <w:t>&amp;</w:t>
-      </w:r>
-      <w:proofErr w:type="spellStart"/>
-      <w:r>
-        <w:rPr>
-          <w:b/>
-          <w:color w:val="FF0000"/>
-        </w:rPr>
-        <w:t>ensp</w:t>
-      </w:r>
-      <w:proofErr w:type="spellEnd"/>
-      <w:r>
-        <w:rPr>
-          <w:b/>
-          <w:color w:val="FF0000"/>
-        </w:rPr>
-        <w:t>;</w:t>
+        <w:t>&amp;ensp;</w:t>
       </w:r>
       <w:r>
         <w:t xml:space="preserve"> for 2 spaces.</w:t>
@@ -1973,23 +2038,7 @@
           <w:b/>
           <w:color w:val="FF0000"/>
         </w:rPr>
-        <w:t>&amp;</w:t>
-      </w:r>
-      <w:proofErr w:type="spellStart"/>
-      <w:r>
-        <w:rPr>
-          <w:b/>
-          <w:color w:val="FF0000"/>
-        </w:rPr>
-        <w:t>emsp</w:t>
-      </w:r>
-      <w:proofErr w:type="spellEnd"/>
-      <w:r>
-        <w:rPr>
-          <w:b/>
-          <w:color w:val="FF0000"/>
-        </w:rPr>
-        <w:t>;</w:t>
+        <w:t>&amp;emsp;</w:t>
       </w:r>
       <w:r>
         <w:t xml:space="preserve"> for 4 spaces.</w:t>
@@ -2009,23 +2058,7 @@
         </w:numPr>
       </w:pPr>
       <w:r>
-        <w:t>To handle events like button clicks inside of Dojo modules, use “dojo/</w:t>
-      </w:r>
-      <w:proofErr w:type="spellStart"/>
-      <w:r>
-        <w:t>dom</w:t>
-      </w:r>
-      <w:proofErr w:type="spellEnd"/>
-      <w:r>
-        <w:t>” and  on(</w:t>
-      </w:r>
-      <w:proofErr w:type="spellStart"/>
-      <w:r>
-        <w:t>dom.byId</w:t>
-      </w:r>
-      <w:proofErr w:type="spellEnd"/>
-      <w:r>
-        <w:t>(</w:t>
+        <w:t>To handle events like button clicks inside of Dojo modules, use “dojo/dom” and  on(dom.byId(</w:t>
       </w:r>
       <w:r>
         <w:rPr>
@@ -2043,15 +2076,7 @@
         <w:t>callback function</w:t>
       </w:r>
       <w:r>
-        <w:t>(</w:t>
-      </w:r>
-      <w:proofErr w:type="spellStart"/>
-      <w:r>
-        <w:t>evt</w:t>
-      </w:r>
-      <w:proofErr w:type="spellEnd"/>
-      <w:r>
-        <w:t>))</w:t>
+        <w:t>(evt))</w:t>
       </w:r>
     </w:p>
     <w:p>
@@ -2072,15 +2097,7 @@
         <w:t>test_Dojo_addTab.html</w:t>
       </w:r>
       <w:r>
-        <w:t xml:space="preserve"> on </w:t>
-      </w:r>
-      <w:proofErr w:type="spellStart"/>
-      <w:r>
-        <w:t>Macbook</w:t>
-      </w:r>
-      <w:proofErr w:type="spellEnd"/>
-      <w:r>
-        <w:t>)</w:t>
+        <w:t xml:space="preserve"> on Macbook)</w:t>
       </w:r>
     </w:p>
     <w:p>
@@ -2097,14 +2114,12 @@
       <w:r>
         <w:t xml:space="preserve">JS </w:t>
       </w:r>
-      <w:proofErr w:type="spellStart"/>
       <w:r>
         <w:rPr>
           <w:b/>
         </w:rPr>
         <w:t>addEventListener</w:t>
       </w:r>
-      <w:proofErr w:type="spellEnd"/>
       <w:r>
         <w:t>() method</w:t>
       </w:r>
@@ -2120,37 +2135,8 @@
       <w:r>
         <w:t xml:space="preserve">Example:  </w:t>
       </w:r>
-      <w:proofErr w:type="spellStart"/>
-      <w:r>
-        <w:t>document.getElementById</w:t>
-      </w:r>
-      <w:proofErr w:type="spellEnd"/>
-      <w:r>
-        <w:t>("</w:t>
-      </w:r>
-      <w:proofErr w:type="spellStart"/>
-      <w:r>
-        <w:t>myBtn</w:t>
-      </w:r>
-      <w:proofErr w:type="spellEnd"/>
-      <w:r>
-        <w:t>").</w:t>
-      </w:r>
-      <w:proofErr w:type="spellStart"/>
-      <w:r>
-        <w:t>addEventListener</w:t>
-      </w:r>
-      <w:proofErr w:type="spellEnd"/>
-      <w:r>
-        <w:t xml:space="preserve">("click", </w:t>
-      </w:r>
-      <w:proofErr w:type="spellStart"/>
-      <w:r>
-        <w:t>displayDate</w:t>
-      </w:r>
-      <w:proofErr w:type="spellEnd"/>
-      <w:r>
-        <w:t>);</w:t>
+      <w:r>
+        <w:t>document.getElementById("myBtn").addEventListener("click", displayDate);</w:t>
       </w:r>
     </w:p>
     <w:p>
@@ -2197,25 +2183,21 @@
       <w:r>
         <w:t xml:space="preserve"> object (say </w:t>
       </w:r>
-      <w:proofErr w:type="spellStart"/>
       <w:r>
         <w:rPr>
           <w:i/>
         </w:rPr>
         <w:t>thisObject</w:t>
       </w:r>
-      <w:proofErr w:type="spellEnd"/>
       <w:r>
         <w:t>), add  “.bind(</w:t>
       </w:r>
-      <w:proofErr w:type="spellStart"/>
       <w:r>
         <w:rPr>
           <w:i/>
         </w:rPr>
         <w:t>thisObject</w:t>
       </w:r>
-      <w:proofErr w:type="spellEnd"/>
       <w:r>
         <w:t>)”  to the end of the function name.</w:t>
       </w:r>
@@ -2277,7 +2259,6 @@
           <w:szCs w:val="18"/>
         </w:rPr>
       </w:pPr>
-      <w:proofErr w:type="spellStart"/>
       <w:r>
         <w:rPr>
           <w:rFonts w:ascii="Courier New" w:eastAsia="Times New Roman" w:hAnsi="Courier New" w:cs="Courier New"/>
@@ -2327,7 +2308,6 @@
         </w:rPr>
         <w:t>on</w:t>
       </w:r>
-      <w:proofErr w:type="spellEnd"/>
       <w:r>
         <w:rPr>
           <w:rFonts w:ascii="Courier New" w:eastAsia="Times New Roman" w:hAnsi="Courier New" w:cs="Courier New"/>
@@ -2357,7 +2337,6 @@
         </w:rPr>
         <w:t>,</w:t>
       </w:r>
-      <w:proofErr w:type="spellStart"/>
       <w:r>
         <w:rPr>
           <w:rFonts w:ascii="Courier New" w:eastAsia="Times New Roman" w:hAnsi="Courier New" w:cs="Courier New"/>
@@ -2405,7 +2384,6 @@
         </w:rPr>
         <w:t>bind</w:t>
       </w:r>
-      <w:proofErr w:type="spellEnd"/>
       <w:r>
         <w:rPr>
           <w:rFonts w:ascii="Courier New" w:eastAsia="Times New Roman" w:hAnsi="Courier New" w:cs="Courier New"/>
@@ -2460,7 +2438,6 @@
         </w:rPr>
         <w:t>[</w:t>
       </w:r>
-      <w:proofErr w:type="spellStart"/>
       <w:r>
         <w:rPr>
           <w:b/>
@@ -2471,7 +2448,6 @@
         </w:rPr>
         <w:t>QueryBasedPanelWidget</w:t>
       </w:r>
-      <w:proofErr w:type="spellEnd"/>
       <w:r>
         <w:rPr>
           <w:b/>
@@ -2482,7 +2458,6 @@
         </w:rPr>
         <w:t xml:space="preserve">, </w:t>
       </w:r>
-      <w:proofErr w:type="spellStart"/>
       <w:r>
         <w:rPr>
           <w:color w:val="7A7A43"/>
@@ -2491,7 +2466,6 @@
         </w:rPr>
         <w:t>runQuery</w:t>
       </w:r>
-      <w:proofErr w:type="spellEnd"/>
       <w:r>
         <w:rPr>
           <w:color w:val="000000"/>
@@ -2611,7 +2585,6 @@
           <w:szCs w:val="18"/>
         </w:rPr>
       </w:pPr>
-      <w:proofErr w:type="spellStart"/>
       <w:r>
         <w:rPr>
           <w:rFonts w:ascii="Courier New" w:eastAsia="Times New Roman" w:hAnsi="Courier New" w:cs="Courier New"/>
@@ -2661,7 +2634,6 @@
         </w:rPr>
         <w:t>on</w:t>
       </w:r>
-      <w:proofErr w:type="spellEnd"/>
       <w:r>
         <w:rPr>
           <w:rFonts w:ascii="Courier New" w:eastAsia="Times New Roman" w:hAnsi="Courier New" w:cs="Courier New"/>
@@ -2691,7 +2663,6 @@
         </w:rPr>
         <w:t>,</w:t>
       </w:r>
-      <w:proofErr w:type="spellStart"/>
       <w:r>
         <w:rPr>
           <w:rFonts w:ascii="Courier New" w:eastAsia="Times New Roman" w:hAnsi="Courier New" w:cs="Courier New"/>
@@ -2721,7 +2692,6 @@
         </w:rPr>
         <w:t>checkData</w:t>
       </w:r>
-      <w:proofErr w:type="spellEnd"/>
       <w:r>
         <w:rPr>
           <w:rFonts w:ascii="Courier New" w:eastAsia="Times New Roman" w:hAnsi="Courier New" w:cs="Courier New"/>
@@ -3144,27 +3114,7 @@
           <w:sz w:val="21"/>
           <w:szCs w:val="21"/>
         </w:rPr>
-        <w:t xml:space="preserve">var sheet = </w:t>
-      </w:r>
-      <w:proofErr w:type="spellStart"/>
-      <w:r>
-        <w:rPr>
-          <w:rFonts w:ascii="Courier New" w:eastAsia="Times New Roman" w:hAnsi="Courier New" w:cs="Courier New"/>
-          <w:color w:val="000000"/>
-          <w:sz w:val="21"/>
-          <w:szCs w:val="21"/>
-        </w:rPr>
-        <w:t>document.createElement</w:t>
-      </w:r>
-      <w:proofErr w:type="spellEnd"/>
-      <w:r>
-        <w:rPr>
-          <w:rFonts w:ascii="Courier New" w:eastAsia="Times New Roman" w:hAnsi="Courier New" w:cs="Courier New"/>
-          <w:color w:val="000000"/>
-          <w:sz w:val="21"/>
-          <w:szCs w:val="21"/>
-        </w:rPr>
-        <w:t>('style')</w:t>
+        <w:t>var sheet = document.createElement('style')</w:t>
       </w:r>
     </w:p>
     <w:p>
@@ -3203,7 +3153,6 @@
           <w:szCs w:val="21"/>
         </w:rPr>
       </w:pPr>
-      <w:proofErr w:type="spellStart"/>
       <w:r>
         <w:rPr>
           <w:rFonts w:ascii="Courier New" w:eastAsia="Times New Roman" w:hAnsi="Courier New" w:cs="Courier New"/>
@@ -3211,17 +3160,7 @@
           <w:sz w:val="21"/>
           <w:szCs w:val="21"/>
         </w:rPr>
-        <w:t>sheet.innerHTML</w:t>
-      </w:r>
-      <w:proofErr w:type="spellEnd"/>
-      <w:r>
-        <w:rPr>
-          <w:rFonts w:ascii="Courier New" w:eastAsia="Times New Roman" w:hAnsi="Courier New" w:cs="Courier New"/>
-          <w:color w:val="000000"/>
-          <w:sz w:val="21"/>
-          <w:szCs w:val="21"/>
-        </w:rPr>
-        <w:t xml:space="preserve"> = "div {border: 2px solid black; background-color: blue;}";</w:t>
+        <w:t>sheet.innerHTML = "div {border: 2px solid black; background-color: blue;}";</w:t>
       </w:r>
     </w:p>
     <w:p>
@@ -3260,7 +3199,6 @@
           <w:szCs w:val="21"/>
         </w:rPr>
       </w:pPr>
-      <w:proofErr w:type="spellStart"/>
       <w:r>
         <w:rPr>
           <w:rFonts w:ascii="Courier New" w:eastAsia="Times New Roman" w:hAnsi="Courier New" w:cs="Courier New"/>
@@ -3268,17 +3206,7 @@
           <w:sz w:val="21"/>
           <w:szCs w:val="21"/>
         </w:rPr>
-        <w:t>document.body.appendChild</w:t>
-      </w:r>
-      <w:proofErr w:type="spellEnd"/>
-      <w:r>
-        <w:rPr>
-          <w:rFonts w:ascii="Courier New" w:eastAsia="Times New Roman" w:hAnsi="Courier New" w:cs="Courier New"/>
-          <w:color w:val="000000"/>
-          <w:sz w:val="21"/>
-          <w:szCs w:val="21"/>
-        </w:rPr>
-        <w:t>(sheet);</w:t>
+        <w:t>document.body.appendChild(sheet);</w:t>
       </w:r>
     </w:p>
     <w:p>
@@ -3353,27 +3281,7 @@
           <w:sz w:val="18"/>
           <w:szCs w:val="18"/>
         </w:rPr>
-        <w:t xml:space="preserve">If working in a </w:t>
-      </w:r>
-      <w:proofErr w:type="spellStart"/>
-      <w:r>
-        <w:rPr>
-          <w:rFonts w:ascii="Courier New" w:eastAsia="Times New Roman" w:hAnsi="Courier New" w:cs="Courier New"/>
-          <w:color w:val="000000"/>
-          <w:sz w:val="18"/>
-          <w:szCs w:val="18"/>
-        </w:rPr>
-        <w:t>SceneView</w:t>
-      </w:r>
-      <w:proofErr w:type="spellEnd"/>
-      <w:r>
-        <w:rPr>
-          <w:rFonts w:ascii="Courier New" w:eastAsia="Times New Roman" w:hAnsi="Courier New" w:cs="Courier New"/>
-          <w:color w:val="000000"/>
-          <w:sz w:val="18"/>
-          <w:szCs w:val="18"/>
-        </w:rPr>
-        <w:t xml:space="preserve">, </w:t>
+        <w:t xml:space="preserve">If working in a SceneView, </w:t>
       </w:r>
       <w:r>
         <w:rPr>
@@ -3495,27 +3403,7 @@
           <w:sz w:val="18"/>
           <w:szCs w:val="18"/>
         </w:rPr>
-        <w:t xml:space="preserve">When using </w:t>
-      </w:r>
-      <w:proofErr w:type="spellStart"/>
-      <w:r>
-        <w:rPr>
-          <w:rFonts w:ascii="Courier New" w:eastAsia="Times New Roman" w:hAnsi="Courier New" w:cs="Courier New"/>
-          <w:color w:val="000000"/>
-          <w:sz w:val="18"/>
-          <w:szCs w:val="18"/>
-        </w:rPr>
-        <w:t>SceneView</w:t>
-      </w:r>
-      <w:proofErr w:type="spellEnd"/>
-      <w:r>
-        <w:rPr>
-          <w:rFonts w:ascii="Courier New" w:eastAsia="Times New Roman" w:hAnsi="Courier New" w:cs="Courier New"/>
-          <w:color w:val="000000"/>
-          <w:sz w:val="18"/>
-          <w:szCs w:val="18"/>
-        </w:rPr>
-        <w:t>, WebStorm brings up this error:</w:t>
+        <w:t>When using SceneView, WebStorm brings up this error:</w:t>
       </w:r>
     </w:p>
     <w:p>

</xml_diff>

<commit_message>
Prequery video points from statewide:  Create & use mouseIsOverElement() function
</commit_message>
<xml_diff>
--- a/Docs/Tips.docx
+++ b/Docs/Tips.docx
@@ -1,6 +1,6 @@
 
 <file path=word/document.xml><?xml version="1.0" encoding="utf-8"?>
-<w:document xmlns:wpc="http://schemas.microsoft.com/office/word/2010/wordprocessingCanvas" xmlns:cx="http://schemas.microsoft.com/office/drawing/2014/chartex" xmlns:cx1="http://schemas.microsoft.com/office/drawing/2015/9/8/chartex" xmlns:cx2="http://schemas.microsoft.com/office/drawing/2015/10/21/chartex" xmlns:cx3="http://schemas.microsoft.com/office/drawing/2016/5/9/chartex" xmlns:cx4="http://schemas.microsoft.com/office/drawing/2016/5/10/chartex" xmlns:cx5="http://schemas.microsoft.com/office/drawing/2016/5/11/chartex" xmlns:cx6="http://schemas.microsoft.com/office/drawing/2016/5/12/chartex" xmlns:cx7="http://schemas.microsoft.com/office/drawing/2016/5/13/chartex" xmlns:cx8="http://schemas.microsoft.com/office/drawing/2016/5/14/chartex" xmlns:mc="http://schemas.openxmlformats.org/markup-compatibility/2006" xmlns:aink="http://schemas.microsoft.com/office/drawing/2016/ink" xmlns:am3d="http://schemas.microsoft.com/office/drawing/2017/model3d" xmlns:o="urn:schemas-microsoft-com:office:office" xmlns:r="http://schemas.openxmlformats.org/officeDocument/2006/relationships" xmlns:m="http://schemas.openxmlformats.org/officeDocument/2006/math" xmlns:v="urn:schemas-microsoft-com:vml" xmlns:wp14="http://schemas.microsoft.com/office/word/2010/wordprocessingDrawing" xmlns:wp="http://schemas.openxmlformats.org/drawingml/2006/wordprocessingDrawing" xmlns:w10="urn:schemas-microsoft-com:office:word" xmlns:w="http://schemas.openxmlformats.org/wordprocessingml/2006/main" xmlns:w14="http://schemas.microsoft.com/office/word/2010/wordml" xmlns:w15="http://schemas.microsoft.com/office/word/2012/wordml" xmlns:w16cex="http://schemas.microsoft.com/office/word/2018/wordml/cex" xmlns:w16cid="http://schemas.microsoft.com/office/word/2016/wordml/cid" xmlns:w16="http://schemas.microsoft.com/office/word/2018/wordml" xmlns:w16sdtdh="http://schemas.microsoft.com/office/word/2020/wordml/sdtdatahash" xmlns:w16se="http://schemas.microsoft.com/office/word/2015/wordml/symex" xmlns:wpg="http://schemas.microsoft.com/office/word/2010/wordprocessingGroup" xmlns:wpi="http://schemas.microsoft.com/office/word/2010/wordprocessingInk" xmlns:wne="http://schemas.microsoft.com/office/word/2006/wordml" xmlns:wps="http://schemas.microsoft.com/office/word/2010/wordprocessingShape" mc:Ignorable="w14 w15 w16se w16cid w16 w16cex w16sdtdh wp14">
+<w:document xmlns:wpc="http://schemas.microsoft.com/office/word/2010/wordprocessingCanvas" xmlns:cx="http://schemas.microsoft.com/office/drawing/2014/chartex" xmlns:cx1="http://schemas.microsoft.com/office/drawing/2015/9/8/chartex" xmlns:cx2="http://schemas.microsoft.com/office/drawing/2015/10/21/chartex" xmlns:cx3="http://schemas.microsoft.com/office/drawing/2016/5/9/chartex" xmlns:cx4="http://schemas.microsoft.com/office/drawing/2016/5/10/chartex" xmlns:cx5="http://schemas.microsoft.com/office/drawing/2016/5/11/chartex" xmlns:cx6="http://schemas.microsoft.com/office/drawing/2016/5/12/chartex" xmlns:cx7="http://schemas.microsoft.com/office/drawing/2016/5/13/chartex" xmlns:cx8="http://schemas.microsoft.com/office/drawing/2016/5/14/chartex" xmlns:mc="http://schemas.openxmlformats.org/markup-compatibility/2006" xmlns:aink="http://schemas.microsoft.com/office/drawing/2016/ink" xmlns:am3d="http://schemas.microsoft.com/office/drawing/2017/model3d" xmlns:o="urn:schemas-microsoft-com:office:office" xmlns:oel="http://schemas.microsoft.com/office/2019/extlst" xmlns:r="http://schemas.openxmlformats.org/officeDocument/2006/relationships" xmlns:m="http://schemas.openxmlformats.org/officeDocument/2006/math" xmlns:v="urn:schemas-microsoft-com:vml" xmlns:wp14="http://schemas.microsoft.com/office/word/2010/wordprocessingDrawing" xmlns:wp="http://schemas.openxmlformats.org/drawingml/2006/wordprocessingDrawing" xmlns:w10="urn:schemas-microsoft-com:office:word" xmlns:w="http://schemas.openxmlformats.org/wordprocessingml/2006/main" xmlns:w14="http://schemas.microsoft.com/office/word/2010/wordml" xmlns:w15="http://schemas.microsoft.com/office/word/2012/wordml" xmlns:w16cex="http://schemas.microsoft.com/office/word/2018/wordml/cex" xmlns:w16cid="http://schemas.microsoft.com/office/word/2016/wordml/cid" xmlns:w16="http://schemas.microsoft.com/office/word/2018/wordml" xmlns:w16sdtdh="http://schemas.microsoft.com/office/word/2020/wordml/sdtdatahash" xmlns:w16se="http://schemas.microsoft.com/office/word/2015/wordml/symex" xmlns:wpg="http://schemas.microsoft.com/office/word/2010/wordprocessingGroup" xmlns:wpi="http://schemas.microsoft.com/office/word/2010/wordprocessingInk" xmlns:wne="http://schemas.microsoft.com/office/word/2006/wordml" xmlns:wps="http://schemas.microsoft.com/office/word/2010/wordprocessingShape" mc:Ignorable="w14 w15 w16se w16cid w16 w16cex w16sdtdh wp14">
   <w:body>
     <w:p>
       <w:pPr>
@@ -90,16 +90,7 @@
           <w:bCs/>
           <w:color w:val="000000"/>
         </w:rPr>
-        <w:t>Visibility</w:t>
-      </w:r>
-      <w:r>
-        <w:rPr>
-          <w:rFonts w:eastAsia="Times New Roman" w:cstheme="minorHAnsi"/>
-          <w:b/>
-          <w:bCs/>
-          <w:color w:val="000000"/>
-        </w:rPr>
-        <w:t>:</w:t>
+        <w:t>Visibility:</w:t>
       </w:r>
       <w:r>
         <w:rPr>
@@ -165,16 +156,7 @@
           <w:bCs/>
           <w:color w:val="000000"/>
         </w:rPr>
-        <w:t>Display</w:t>
-      </w:r>
-      <w:r>
-        <w:rPr>
-          <w:rFonts w:eastAsia="Times New Roman" w:cstheme="minorHAnsi"/>
-          <w:b/>
-          <w:bCs/>
-          <w:color w:val="000000"/>
-        </w:rPr>
-        <w:t>: none</w:t>
+        <w:t>Display: none</w:t>
       </w:r>
       <w:r>
         <w:rPr>
@@ -1019,6 +1001,7 @@
     </w:p>
     <w:p>
       <w:pPr>
+        <w:pStyle w:val="ListParagraph"/>
         <w:shd w:val="clear" w:color="auto" w:fill="FFFFFF"/>
         <w:tabs>
           <w:tab w:val="left" w:pos="916"/>
@@ -1039,7 +1022,180 @@
           <w:tab w:val="left" w:pos="14656"/>
         </w:tabs>
         <w:spacing w:after="0" w:line="240" w:lineRule="auto"/>
-        <w:ind w:left="360"/>
+        <w:rPr>
+          <w:rFonts w:eastAsia="Times New Roman" w:cstheme="minorHAnsi"/>
+          <w:color w:val="000000"/>
+        </w:rPr>
+      </w:pPr>
+    </w:p>
+    <w:p>
+      <w:pPr>
+        <w:pStyle w:val="ListParagraph"/>
+        <w:numPr>
+          <w:ilvl w:val="0"/>
+          <w:numId w:val="1"/>
+        </w:numPr>
+        <w:shd w:val="clear" w:color="auto" w:fill="FFFFFF"/>
+        <w:tabs>
+          <w:tab w:val="left" w:pos="916"/>
+          <w:tab w:val="left" w:pos="1832"/>
+          <w:tab w:val="left" w:pos="2748"/>
+          <w:tab w:val="left" w:pos="3664"/>
+          <w:tab w:val="left" w:pos="4580"/>
+          <w:tab w:val="left" w:pos="5496"/>
+          <w:tab w:val="left" w:pos="6412"/>
+          <w:tab w:val="left" w:pos="7328"/>
+          <w:tab w:val="left" w:pos="8244"/>
+          <w:tab w:val="left" w:pos="9160"/>
+          <w:tab w:val="left" w:pos="10076"/>
+          <w:tab w:val="left" w:pos="10992"/>
+          <w:tab w:val="left" w:pos="11908"/>
+          <w:tab w:val="left" w:pos="12824"/>
+          <w:tab w:val="left" w:pos="13740"/>
+          <w:tab w:val="left" w:pos="14656"/>
+        </w:tabs>
+        <w:spacing w:after="0" w:line="240" w:lineRule="auto"/>
+        <w:rPr>
+          <w:rFonts w:eastAsia="Times New Roman" w:cstheme="minorHAnsi"/>
+          <w:color w:val="000000"/>
+        </w:rPr>
+      </w:pPr>
+      <w:r>
+        <w:rPr>
+          <w:rFonts w:eastAsia="Times New Roman" w:cstheme="minorHAnsi"/>
+          <w:color w:val="000000"/>
+        </w:rPr>
+        <w:t>To check if mouse is over an element use this:</w:t>
+      </w:r>
+    </w:p>
+    <w:p>
+      <w:pPr>
+        <w:pStyle w:val="HTMLPreformatted"/>
+        <w:numPr>
+          <w:ilvl w:val="1"/>
+          <w:numId w:val="1"/>
+        </w:numPr>
+        <w:shd w:val="clear" w:color="auto" w:fill="FFFFFF"/>
+        <w:rPr>
+          <w:color w:val="080808"/>
+        </w:rPr>
+      </w:pPr>
+      <w:r>
+        <w:rPr>
+          <w:color w:val="0033B3"/>
+        </w:rPr>
+        <w:t xml:space="preserve">if </w:t>
+      </w:r>
+      <w:r>
+        <w:rPr>
+          <w:color w:val="080808"/>
+        </w:rPr>
+        <w:t>(</w:t>
+      </w:r>
+      <w:r>
+        <w:rPr>
+          <w:color w:val="080808"/>
+          <w:shd w:val="clear" w:color="auto" w:fill="F3DFE7"/>
+        </w:rPr>
+        <w:t>$</w:t>
+      </w:r>
+      <w:r>
+        <w:rPr>
+          <w:color w:val="080808"/>
+        </w:rPr>
+        <w:t>(</w:t>
+      </w:r>
+      <w:r>
+        <w:rPr>
+          <w:color w:val="067D17"/>
+        </w:rPr>
+        <w:t xml:space="preserve">"#" </w:t>
+      </w:r>
+      <w:r>
+        <w:rPr>
+          <w:color w:val="080808"/>
+        </w:rPr>
+        <w:t xml:space="preserve">+ elName + </w:t>
+      </w:r>
+      <w:r>
+        <w:rPr>
+          <w:color w:val="067D17"/>
+        </w:rPr>
+        <w:t>":hover"</w:t>
+      </w:r>
+      <w:r>
+        <w:rPr>
+          <w:color w:val="080808"/>
+        </w:rPr>
+        <w:t>).</w:t>
+      </w:r>
+      <w:r>
+        <w:rPr>
+          <w:color w:val="871094"/>
+        </w:rPr>
+        <w:t xml:space="preserve">length </w:t>
+      </w:r>
+      <w:r>
+        <w:rPr>
+          <w:color w:val="080808"/>
+        </w:rPr>
+        <w:t xml:space="preserve">=== </w:t>
+      </w:r>
+      <w:r>
+        <w:rPr>
+          <w:color w:val="1750EB"/>
+        </w:rPr>
+        <w:t>0</w:t>
+      </w:r>
+      <w:r>
+        <w:rPr>
+          <w:color w:val="080808"/>
+        </w:rPr>
+        <w:t xml:space="preserve">) </w:t>
+      </w:r>
+      <w:r>
+        <w:rPr>
+          <w:color w:val="080808"/>
+        </w:rPr>
+        <w:tab/>
+      </w:r>
+      <w:r>
+        <w:rPr>
+          <w:color w:val="080808"/>
+        </w:rPr>
+        <w:tab/>
+      </w:r>
+      <w:r>
+        <w:rPr>
+          <w:i/>
+          <w:iCs/>
+          <w:color w:val="080808"/>
+        </w:rPr>
+        <w:t>mouse is over the item if value is nonzero</w:t>
+      </w:r>
+    </w:p>
+    <w:p>
+      <w:pPr>
+        <w:shd w:val="clear" w:color="auto" w:fill="FFFFFF"/>
+        <w:tabs>
+          <w:tab w:val="left" w:pos="916"/>
+          <w:tab w:val="left" w:pos="1832"/>
+          <w:tab w:val="left" w:pos="2748"/>
+          <w:tab w:val="left" w:pos="3664"/>
+          <w:tab w:val="left" w:pos="4580"/>
+          <w:tab w:val="left" w:pos="5496"/>
+          <w:tab w:val="left" w:pos="6412"/>
+          <w:tab w:val="left" w:pos="7328"/>
+          <w:tab w:val="left" w:pos="8244"/>
+          <w:tab w:val="left" w:pos="9160"/>
+          <w:tab w:val="left" w:pos="10076"/>
+          <w:tab w:val="left" w:pos="10992"/>
+          <w:tab w:val="left" w:pos="11908"/>
+          <w:tab w:val="left" w:pos="12824"/>
+          <w:tab w:val="left" w:pos="13740"/>
+          <w:tab w:val="left" w:pos="14656"/>
+        </w:tabs>
+        <w:spacing w:after="0" w:line="240" w:lineRule="auto"/>
         <w:rPr>
           <w:rFonts w:eastAsia="Times New Roman" w:cstheme="minorHAnsi"/>
           <w:color w:val="000000"/>
@@ -3639,7 +3795,7 @@
 </file>
 
 <file path=word/numbering.xml><?xml version="1.0" encoding="utf-8"?>
-<w:numbering xmlns:wpc="http://schemas.microsoft.com/office/word/2010/wordprocessingCanvas" xmlns:cx="http://schemas.microsoft.com/office/drawing/2014/chartex" xmlns:cx1="http://schemas.microsoft.com/office/drawing/2015/9/8/chartex" xmlns:cx2="http://schemas.microsoft.com/office/drawing/2015/10/21/chartex" xmlns:cx3="http://schemas.microsoft.com/office/drawing/2016/5/9/chartex" xmlns:cx4="http://schemas.microsoft.com/office/drawing/2016/5/10/chartex" xmlns:cx5="http://schemas.microsoft.com/office/drawing/2016/5/11/chartex" xmlns:cx6="http://schemas.microsoft.com/office/drawing/2016/5/12/chartex" xmlns:cx7="http://schemas.microsoft.com/office/drawing/2016/5/13/chartex" xmlns:cx8="http://schemas.microsoft.com/office/drawing/2016/5/14/chartex" xmlns:mc="http://schemas.openxmlformats.org/markup-compatibility/2006" xmlns:aink="http://schemas.microsoft.com/office/drawing/2016/ink" xmlns:am3d="http://schemas.microsoft.com/office/drawing/2017/model3d" xmlns:o="urn:schemas-microsoft-com:office:office" xmlns:r="http://schemas.openxmlformats.org/officeDocument/2006/relationships" xmlns:m="http://schemas.openxmlformats.org/officeDocument/2006/math" xmlns:v="urn:schemas-microsoft-com:vml" xmlns:wp14="http://schemas.microsoft.com/office/word/2010/wordprocessingDrawing" xmlns:wp="http://schemas.openxmlformats.org/drawingml/2006/wordprocessingDrawing" xmlns:w10="urn:schemas-microsoft-com:office:word" xmlns:w="http://schemas.openxmlformats.org/wordprocessingml/2006/main" xmlns:w14="http://schemas.microsoft.com/office/word/2010/wordml" xmlns:w15="http://schemas.microsoft.com/office/word/2012/wordml" xmlns:w16cex="http://schemas.microsoft.com/office/word/2018/wordml/cex" xmlns:w16cid="http://schemas.microsoft.com/office/word/2016/wordml/cid" xmlns:w16="http://schemas.microsoft.com/office/word/2018/wordml" xmlns:w16sdtdh="http://schemas.microsoft.com/office/word/2020/wordml/sdtdatahash" xmlns:w16se="http://schemas.microsoft.com/office/word/2015/wordml/symex" xmlns:wpg="http://schemas.microsoft.com/office/word/2010/wordprocessingGroup" xmlns:wpi="http://schemas.microsoft.com/office/word/2010/wordprocessingInk" xmlns:wne="http://schemas.microsoft.com/office/word/2006/wordml" xmlns:wps="http://schemas.microsoft.com/office/word/2010/wordprocessingShape" mc:Ignorable="w14 w15 w16se w16cid w16 w16cex w16sdtdh wp14">
+<w:numbering xmlns:wpc="http://schemas.microsoft.com/office/word/2010/wordprocessingCanvas" xmlns:cx="http://schemas.microsoft.com/office/drawing/2014/chartex" xmlns:cx1="http://schemas.microsoft.com/office/drawing/2015/9/8/chartex" xmlns:cx2="http://schemas.microsoft.com/office/drawing/2015/10/21/chartex" xmlns:cx3="http://schemas.microsoft.com/office/drawing/2016/5/9/chartex" xmlns:cx4="http://schemas.microsoft.com/office/drawing/2016/5/10/chartex" xmlns:cx5="http://schemas.microsoft.com/office/drawing/2016/5/11/chartex" xmlns:cx6="http://schemas.microsoft.com/office/drawing/2016/5/12/chartex" xmlns:cx7="http://schemas.microsoft.com/office/drawing/2016/5/13/chartex" xmlns:cx8="http://schemas.microsoft.com/office/drawing/2016/5/14/chartex" xmlns:mc="http://schemas.openxmlformats.org/markup-compatibility/2006" xmlns:aink="http://schemas.microsoft.com/office/drawing/2016/ink" xmlns:am3d="http://schemas.microsoft.com/office/drawing/2017/model3d" xmlns:o="urn:schemas-microsoft-com:office:office" xmlns:oel="http://schemas.microsoft.com/office/2019/extlst" xmlns:r="http://schemas.openxmlformats.org/officeDocument/2006/relationships" xmlns:m="http://schemas.openxmlformats.org/officeDocument/2006/math" xmlns:v="urn:schemas-microsoft-com:vml" xmlns:wp14="http://schemas.microsoft.com/office/word/2010/wordprocessingDrawing" xmlns:wp="http://schemas.openxmlformats.org/drawingml/2006/wordprocessingDrawing" xmlns:w10="urn:schemas-microsoft-com:office:word" xmlns:w="http://schemas.openxmlformats.org/wordprocessingml/2006/main" xmlns:w14="http://schemas.microsoft.com/office/word/2010/wordml" xmlns:w15="http://schemas.microsoft.com/office/word/2012/wordml" xmlns:w16cex="http://schemas.microsoft.com/office/word/2018/wordml/cex" xmlns:w16cid="http://schemas.microsoft.com/office/word/2016/wordml/cid" xmlns:w16="http://schemas.microsoft.com/office/word/2018/wordml" xmlns:w16sdtdh="http://schemas.microsoft.com/office/word/2020/wordml/sdtdatahash" xmlns:w16se="http://schemas.microsoft.com/office/word/2015/wordml/symex" xmlns:wpg="http://schemas.microsoft.com/office/word/2010/wordprocessingGroup" xmlns:wpi="http://schemas.microsoft.com/office/word/2010/wordprocessingInk" xmlns:wne="http://schemas.microsoft.com/office/word/2006/wordml" xmlns:wps="http://schemas.microsoft.com/office/word/2010/wordprocessingShape" mc:Ignorable="w14 w15 w16se w16cid w16 w16cex w16sdtdh wp14">
   <w:abstractNum w:abstractNumId="0" w15:restartNumberingAfterBreak="0">
     <w:nsid w:val="494E6D5A"/>
     <w:multiLevelType w:val="hybridMultilevel"/>

</xml_diff>

<commit_message>
Generic makePanel() and showHide() functions
</commit_message>
<xml_diff>
--- a/Docs/Tips.docx
+++ b/Docs/Tips.docx
@@ -90,7 +90,16 @@
           <w:bCs/>
           <w:color w:val="000000"/>
         </w:rPr>
-        <w:t>Visibility:</w:t>
+        <w:t>v</w:t>
+      </w:r>
+      <w:r>
+        <w:rPr>
+          <w:rFonts w:eastAsia="Times New Roman" w:cstheme="minorHAnsi"/>
+          <w:b/>
+          <w:bCs/>
+          <w:color w:val="000000"/>
+        </w:rPr>
+        <w:t>isibility:</w:t>
       </w:r>
       <w:r>
         <w:rPr>
@@ -107,6 +116,24 @@
           <w:color w:val="000000"/>
         </w:rPr>
         <w:t>hidden</w:t>
+      </w:r>
+      <w:r>
+        <w:rPr>
+          <w:rFonts w:eastAsia="Times New Roman" w:cstheme="minorHAnsi"/>
+          <w:b/>
+          <w:bCs/>
+          <w:color w:val="000000"/>
+        </w:rPr>
+        <w:t>/inherit</w:t>
+      </w:r>
+      <w:r>
+        <w:rPr>
+          <w:rFonts w:eastAsia="Times New Roman" w:cstheme="minorHAnsi"/>
+          <w:b/>
+          <w:bCs/>
+          <w:color w:val="000000"/>
+        </w:rPr>
+        <w:tab/>
       </w:r>
       <w:r>
         <w:rPr>
@@ -156,7 +183,25 @@
           <w:bCs/>
           <w:color w:val="000000"/>
         </w:rPr>
-        <w:t>Display: none</w:t>
+        <w:t>d</w:t>
+      </w:r>
+      <w:r>
+        <w:rPr>
+          <w:rFonts w:eastAsia="Times New Roman" w:cstheme="minorHAnsi"/>
+          <w:b/>
+          <w:bCs/>
+          <w:color w:val="000000"/>
+        </w:rPr>
+        <w:t>isplay: none</w:t>
+      </w:r>
+      <w:r>
+        <w:rPr>
+          <w:rFonts w:eastAsia="Times New Roman" w:cstheme="minorHAnsi"/>
+          <w:b/>
+          <w:bCs/>
+          <w:color w:val="000000"/>
+        </w:rPr>
+        <w:t>/block</w:t>
       </w:r>
       <w:r>
         <w:rPr>

</xml_diff>